<commit_message>
Update Gespreksformulier Associate Degree.docx
</commit_message>
<xml_diff>
--- a/Gespreksformulier Associate Degree.docx
+++ b/Gespreksformulier Associate Degree.docx
@@ -465,7 +465,10 @@
         <w:t xml:space="preserve">:  </w:t>
       </w:r>
       <w:r>
-        <w:t>19-01-2024</w:t>
+        <w:t>25</w:t>
+      </w:r>
+      <w:r>
+        <w:t>-01-2024</w:t>
       </w:r>
     </w:p>
     <w:p>
@@ -762,10 +765,7 @@
         <w:t xml:space="preserve">       :</w:t>
       </w:r>
       <w:r>
-        <w:t xml:space="preserve"> </w:t>
-      </w:r>
-      <w:r>
-        <w:t>4578171</w:t>
+        <w:t xml:space="preserve"> 4578171</w:t>
       </w:r>
       <w:r>
         <w:fldChar w:fldCharType="begin"/>
@@ -930,10 +930,7 @@
         <w:t xml:space="preserve">       :</w:t>
       </w:r>
       <w:r>
-        <w:t xml:space="preserve"> </w:t>
-      </w:r>
-      <w:r>
-        <w:t>488467@student.fontys.nl</w:t>
+        <w:t xml:space="preserve"> 488467@student.fontys.nl</w:t>
       </w:r>
     </w:p>
     <w:p>
@@ -1362,7 +1359,7 @@
         <w:t xml:space="preserve"> </w:t>
       </w:r>
       <w:r>
-        <w:t>Michel Doens</w:t>
+        <w:t>Peter Meijer</w:t>
       </w:r>
       <w:r>
         <w:rPr>
@@ -1410,80 +1407,13 @@
         <w:t>:</w:t>
       </w:r>
       <w:r>
-        <w:fldChar w:fldCharType="begin">
-          <w:ffData>
-            <w:name w:val="Text1"/>
-            <w:enabled/>
-            <w:calcOnExit w:val="0"/>
-            <w:textInput/>
-          </w:ffData>
-        </w:fldChar>
-      </w:r>
-      <w:r>
-        <w:rPr>
-          <w:rFonts w:asciiTheme="minorHAnsi" w:hAnsiTheme="minorHAnsi" w:cstheme="minorHAnsi"/>
-          <w:spacing w:val="-2"/>
-          <w:szCs w:val="22"/>
-        </w:rPr>
-        <w:instrText xml:space="preserve"> FORMTEXT </w:instrText>
-      </w:r>
-      <w:r>
-        <w:rPr>
-          <w:rFonts w:asciiTheme="minorHAnsi" w:hAnsiTheme="minorHAnsi" w:cstheme="minorHAnsi"/>
-          <w:spacing w:val="-2"/>
-          <w:szCs w:val="22"/>
-        </w:rPr>
-      </w:r>
-      <w:r>
-        <w:rPr>
-          <w:rFonts w:asciiTheme="minorHAnsi" w:hAnsiTheme="minorHAnsi" w:cstheme="minorHAnsi"/>
-          <w:spacing w:val="-2"/>
-          <w:szCs w:val="22"/>
-        </w:rPr>
-        <w:fldChar w:fldCharType="separate"/>
-      </w:r>
-      <w:r>
-        <w:rPr>
-          <w:rFonts w:asciiTheme="minorHAnsi" w:eastAsia="Arial Unicode MS" w:hAnsiTheme="minorHAnsi" w:cstheme="minorBidi"/>
-          <w:noProof/>
-          <w:spacing w:val="-2"/>
-        </w:rPr>
-        <w:t> </w:t>
-      </w:r>
-      <w:r>
-        <w:rPr>
-          <w:rFonts w:asciiTheme="minorHAnsi" w:eastAsia="Arial Unicode MS" w:hAnsiTheme="minorHAnsi" w:cstheme="minorBidi"/>
-          <w:noProof/>
-          <w:spacing w:val="-2"/>
-        </w:rPr>
-        <w:t> </w:t>
-      </w:r>
-      <w:r>
-        <w:rPr>
-          <w:rFonts w:asciiTheme="minorHAnsi" w:eastAsia="Arial Unicode MS" w:hAnsiTheme="minorHAnsi" w:cstheme="minorBidi"/>
-          <w:noProof/>
-          <w:spacing w:val="-2"/>
-        </w:rPr>
-        <w:t> </w:t>
-      </w:r>
-      <w:r>
-        <w:rPr>
-          <w:rFonts w:asciiTheme="minorHAnsi" w:eastAsia="Arial Unicode MS" w:hAnsiTheme="minorHAnsi" w:cstheme="minorBidi"/>
-          <w:noProof/>
-          <w:spacing w:val="-2"/>
-        </w:rPr>
-        <w:t> </w:t>
-      </w:r>
-      <w:r>
-        <w:rPr>
-          <w:rFonts w:asciiTheme="minorHAnsi" w:eastAsia="Arial Unicode MS" w:hAnsiTheme="minorHAnsi" w:cstheme="minorBidi"/>
-          <w:noProof/>
-          <w:spacing w:val="-2"/>
-        </w:rPr>
-        <w:t> </w:t>
-      </w:r>
-      <w:r>
-        <w:fldChar w:fldCharType="end"/>
+        <w:rPr>
+          <w:rFonts w:asciiTheme="minorHAnsi" w:hAnsiTheme="minorHAnsi" w:cstheme="minorBidi"/>
+        </w:rPr>
+        <w:t xml:space="preserve"> </w:t>
+      </w:r>
+      <w:r>
+        <w:t>Senior Developer</w:t>
       </w:r>
     </w:p>
     <w:p>
@@ -1517,80 +1447,10 @@
         <w:t>:</w:t>
       </w:r>
       <w:r>
-        <w:fldChar w:fldCharType="begin">
-          <w:ffData>
-            <w:name w:val="Text1"/>
-            <w:enabled/>
-            <w:calcOnExit w:val="0"/>
-            <w:textInput/>
-          </w:ffData>
-        </w:fldChar>
-      </w:r>
-      <w:r>
-        <w:rPr>
-          <w:rFonts w:asciiTheme="minorHAnsi" w:hAnsiTheme="minorHAnsi" w:cstheme="minorHAnsi"/>
-          <w:spacing w:val="-2"/>
-          <w:szCs w:val="22"/>
-        </w:rPr>
-        <w:instrText xml:space="preserve"> FORMTEXT </w:instrText>
-      </w:r>
-      <w:r>
-        <w:rPr>
-          <w:rFonts w:asciiTheme="minorHAnsi" w:hAnsiTheme="minorHAnsi" w:cstheme="minorHAnsi"/>
-          <w:spacing w:val="-2"/>
-          <w:szCs w:val="22"/>
-        </w:rPr>
-      </w:r>
-      <w:r>
-        <w:rPr>
-          <w:rFonts w:asciiTheme="minorHAnsi" w:hAnsiTheme="minorHAnsi" w:cstheme="minorHAnsi"/>
-          <w:spacing w:val="-2"/>
-          <w:szCs w:val="22"/>
-        </w:rPr>
-        <w:fldChar w:fldCharType="separate"/>
-      </w:r>
-      <w:r>
-        <w:rPr>
-          <w:rFonts w:asciiTheme="minorHAnsi" w:eastAsia="Arial Unicode MS" w:hAnsiTheme="minorHAnsi" w:cstheme="minorBidi"/>
-          <w:noProof/>
-          <w:spacing w:val="-2"/>
-        </w:rPr>
-        <w:t> </w:t>
-      </w:r>
-      <w:r>
-        <w:rPr>
-          <w:rFonts w:asciiTheme="minorHAnsi" w:eastAsia="Arial Unicode MS" w:hAnsiTheme="minorHAnsi" w:cstheme="minorBidi"/>
-          <w:noProof/>
-          <w:spacing w:val="-2"/>
-        </w:rPr>
-        <w:t> </w:t>
-      </w:r>
-      <w:r>
-        <w:rPr>
-          <w:rFonts w:asciiTheme="minorHAnsi" w:eastAsia="Arial Unicode MS" w:hAnsiTheme="minorHAnsi" w:cstheme="minorBidi"/>
-          <w:noProof/>
-          <w:spacing w:val="-2"/>
-        </w:rPr>
-        <w:t> </w:t>
-      </w:r>
-      <w:r>
-        <w:rPr>
-          <w:rFonts w:asciiTheme="minorHAnsi" w:eastAsia="Arial Unicode MS" w:hAnsiTheme="minorHAnsi" w:cstheme="minorBidi"/>
-          <w:noProof/>
-          <w:spacing w:val="-2"/>
-        </w:rPr>
-        <w:t> </w:t>
-      </w:r>
-      <w:r>
-        <w:rPr>
-          <w:rFonts w:asciiTheme="minorHAnsi" w:eastAsia="Arial Unicode MS" w:hAnsiTheme="minorHAnsi" w:cstheme="minorBidi"/>
-          <w:noProof/>
-          <w:spacing w:val="-2"/>
-        </w:rPr>
-        <w:t> </w:t>
-      </w:r>
-      <w:r>
-        <w:fldChar w:fldCharType="end"/>
+        <w:t xml:space="preserve"> </w:t>
+      </w:r>
+      <w:r>
+        <w:t>+31 73-71 10 333</w:t>
       </w:r>
     </w:p>
     <w:p>
@@ -1602,11 +1462,13 @@
         <w:ind w:left="3600" w:hanging="3600"/>
         <w:rPr>
           <w:rFonts w:asciiTheme="minorHAnsi" w:hAnsiTheme="minorHAnsi" w:cstheme="minorBidi"/>
-        </w:rPr>
-      </w:pPr>
-      <w:r>
-        <w:rPr>
-          <w:rFonts w:asciiTheme="minorHAnsi" w:hAnsiTheme="minorHAnsi" w:cstheme="minorBidi"/>
+          <w:lang w:val="nl-NL"/>
+        </w:rPr>
+      </w:pPr>
+      <w:r>
+        <w:rPr>
+          <w:rFonts w:asciiTheme="minorHAnsi" w:hAnsiTheme="minorHAnsi" w:cstheme="minorBidi"/>
+          <w:lang w:val="nl-NL"/>
         </w:rPr>
         <w:t>Emailadres bedrijfsbegeleider</w:t>
       </w:r>
@@ -1614,90 +1476,29 @@
         <w:rPr>
           <w:rFonts w:asciiTheme="minorHAnsi" w:hAnsiTheme="minorHAnsi" w:cstheme="minorHAnsi"/>
           <w:szCs w:val="22"/>
+          <w:lang w:val="nl-NL"/>
         </w:rPr>
         <w:tab/>
       </w:r>
       <w:r>
         <w:rPr>
           <w:rFonts w:asciiTheme="minorHAnsi" w:hAnsiTheme="minorHAnsi" w:cstheme="minorBidi"/>
+          <w:lang w:val="nl-NL"/>
         </w:rPr>
         <w:t>:</w:t>
       </w:r>
       <w:r>
-        <w:fldChar w:fldCharType="begin">
-          <w:ffData>
-            <w:name w:val="Text1"/>
-            <w:enabled/>
-            <w:calcOnExit w:val="0"/>
-            <w:textInput/>
-          </w:ffData>
-        </w:fldChar>
-      </w:r>
-      <w:r>
-        <w:rPr>
-          <w:rFonts w:asciiTheme="minorHAnsi" w:hAnsiTheme="minorHAnsi" w:cstheme="minorHAnsi"/>
-          <w:spacing w:val="-2"/>
-          <w:szCs w:val="22"/>
-        </w:rPr>
-        <w:instrText xml:space="preserve"> FORMTEXT </w:instrText>
-      </w:r>
-      <w:r>
-        <w:rPr>
-          <w:rFonts w:asciiTheme="minorHAnsi" w:hAnsiTheme="minorHAnsi" w:cstheme="minorHAnsi"/>
-          <w:spacing w:val="-2"/>
-          <w:szCs w:val="22"/>
-        </w:rPr>
-      </w:r>
-      <w:r>
-        <w:rPr>
-          <w:rFonts w:asciiTheme="minorHAnsi" w:hAnsiTheme="minorHAnsi" w:cstheme="minorHAnsi"/>
-          <w:spacing w:val="-2"/>
-          <w:szCs w:val="22"/>
-        </w:rPr>
-        <w:fldChar w:fldCharType="separate"/>
-      </w:r>
-      <w:r>
-        <w:rPr>
-          <w:rFonts w:asciiTheme="minorHAnsi" w:eastAsia="Arial Unicode MS" w:hAnsiTheme="minorHAnsi" w:cstheme="minorBidi"/>
-          <w:noProof/>
-          <w:spacing w:val="-2"/>
-        </w:rPr>
-        <w:t> </w:t>
-      </w:r>
-      <w:r>
-        <w:rPr>
-          <w:rFonts w:asciiTheme="minorHAnsi" w:eastAsia="Arial Unicode MS" w:hAnsiTheme="minorHAnsi" w:cstheme="minorBidi"/>
-          <w:noProof/>
-          <w:spacing w:val="-2"/>
-        </w:rPr>
-        <w:t> </w:t>
-      </w:r>
-      <w:r>
-        <w:rPr>
-          <w:rFonts w:asciiTheme="minorHAnsi" w:eastAsia="Arial Unicode MS" w:hAnsiTheme="minorHAnsi" w:cstheme="minorBidi"/>
-          <w:noProof/>
-          <w:spacing w:val="-2"/>
-        </w:rPr>
-        <w:t> </w:t>
-      </w:r>
-      <w:r>
-        <w:rPr>
-          <w:rFonts w:asciiTheme="minorHAnsi" w:eastAsia="Arial Unicode MS" w:hAnsiTheme="minorHAnsi" w:cstheme="minorBidi"/>
-          <w:noProof/>
-          <w:spacing w:val="-2"/>
-        </w:rPr>
-        <w:t> </w:t>
-      </w:r>
-      <w:r>
-        <w:rPr>
-          <w:rFonts w:asciiTheme="minorHAnsi" w:eastAsia="Arial Unicode MS" w:hAnsiTheme="minorHAnsi" w:cstheme="minorBidi"/>
-          <w:noProof/>
-          <w:spacing w:val="-2"/>
-        </w:rPr>
-        <w:t> </w:t>
-      </w:r>
-      <w:r>
-        <w:fldChar w:fldCharType="end"/>
+        <w:rPr>
+          <w:rFonts w:asciiTheme="minorHAnsi" w:hAnsiTheme="minorHAnsi" w:cstheme="minorBidi"/>
+          <w:lang w:val="nl-NL"/>
+        </w:rPr>
+        <w:t xml:space="preserve"> </w:t>
+      </w:r>
+      <w:r>
+        <w:rPr>
+          <w:lang w:val="nl-NL"/>
+        </w:rPr>
+        <w:t>peter@sition.nl</w:t>
       </w:r>
     </w:p>
     <w:p>
@@ -1714,6 +1515,7 @@
           <w:sz w:val="16"/>
           <w:szCs w:val="28"/>
           <w:u w:val="single"/>
+          <w:lang w:val="nl-NL"/>
         </w:rPr>
       </w:pPr>
     </w:p>
@@ -1814,80 +1616,7 @@
         <w:t>Einddatum periode    :</w:t>
       </w:r>
       <w:r>
-        <w:fldChar w:fldCharType="begin">
-          <w:ffData>
-            <w:name w:val="Text1"/>
-            <w:enabled/>
-            <w:calcOnExit w:val="0"/>
-            <w:textInput/>
-          </w:ffData>
-        </w:fldChar>
-      </w:r>
-      <w:r>
-        <w:rPr>
-          <w:rFonts w:asciiTheme="minorHAnsi" w:hAnsiTheme="minorHAnsi" w:cstheme="minorHAnsi"/>
-          <w:spacing w:val="-2"/>
-          <w:szCs w:val="22"/>
-        </w:rPr>
-        <w:instrText xml:space="preserve"> FORMTEXT </w:instrText>
-      </w:r>
-      <w:r>
-        <w:rPr>
-          <w:rFonts w:asciiTheme="minorHAnsi" w:hAnsiTheme="minorHAnsi" w:cstheme="minorHAnsi"/>
-          <w:spacing w:val="-2"/>
-          <w:szCs w:val="22"/>
-        </w:rPr>
-      </w:r>
-      <w:r>
-        <w:rPr>
-          <w:rFonts w:asciiTheme="minorHAnsi" w:hAnsiTheme="minorHAnsi" w:cstheme="minorHAnsi"/>
-          <w:spacing w:val="-2"/>
-          <w:szCs w:val="22"/>
-        </w:rPr>
-        <w:fldChar w:fldCharType="separate"/>
-      </w:r>
-      <w:r>
-        <w:rPr>
-          <w:rFonts w:asciiTheme="minorHAnsi" w:eastAsia="Arial Unicode MS" w:hAnsiTheme="minorHAnsi" w:cstheme="minorBidi"/>
-          <w:noProof/>
-          <w:spacing w:val="-2"/>
-        </w:rPr>
-        <w:t> </w:t>
-      </w:r>
-      <w:r>
-        <w:rPr>
-          <w:rFonts w:asciiTheme="minorHAnsi" w:eastAsia="Arial Unicode MS" w:hAnsiTheme="minorHAnsi" w:cstheme="minorBidi"/>
-          <w:noProof/>
-          <w:spacing w:val="-2"/>
-        </w:rPr>
-        <w:t> </w:t>
-      </w:r>
-      <w:r>
-        <w:rPr>
-          <w:rFonts w:asciiTheme="minorHAnsi" w:eastAsia="Arial Unicode MS" w:hAnsiTheme="minorHAnsi" w:cstheme="minorBidi"/>
-          <w:noProof/>
-          <w:spacing w:val="-2"/>
-        </w:rPr>
-        <w:t> </w:t>
-      </w:r>
-      <w:r>
-        <w:rPr>
-          <w:rFonts w:asciiTheme="minorHAnsi" w:eastAsia="Arial Unicode MS" w:hAnsiTheme="minorHAnsi" w:cstheme="minorBidi"/>
-          <w:noProof/>
-          <w:spacing w:val="-2"/>
-        </w:rPr>
-        <w:t> </w:t>
-      </w:r>
-      <w:r>
-        <w:rPr>
-          <w:rFonts w:asciiTheme="minorHAnsi" w:eastAsia="Arial Unicode MS" w:hAnsiTheme="minorHAnsi" w:cstheme="minorBidi"/>
-          <w:noProof/>
-          <w:spacing w:val="-2"/>
-        </w:rPr>
-        <w:t> </w:t>
-      </w:r>
-      <w:r>
-        <w:fldChar w:fldCharType="end"/>
+        <w:t>12 juli 2024</w:t>
       </w:r>
     </w:p>
     <w:p>
@@ -3153,103 +2882,132 @@
         </w:rPr>
         <w:t xml:space="preserve"> </w:t>
       </w:r>
-      <w:r>
-        <w:rPr>
-          <w:rFonts w:asciiTheme="minorHAnsi" w:hAnsiTheme="minorHAnsi" w:cstheme="minorHAnsi"/>
-          <w:spacing w:val="-2"/>
-          <w:szCs w:val="22"/>
-        </w:rPr>
-        <w:fldChar w:fldCharType="begin">
-          <w:ffData>
-            <w:name w:val="Text1"/>
-            <w:enabled/>
-            <w:calcOnExit w:val="0"/>
-            <w:textInput/>
-          </w:ffData>
-        </w:fldChar>
-      </w:r>
-      <w:r>
-        <w:rPr>
-          <w:rFonts w:asciiTheme="minorHAnsi" w:hAnsiTheme="minorHAnsi" w:cstheme="minorHAnsi"/>
-          <w:spacing w:val="-2"/>
-          <w:szCs w:val="22"/>
-        </w:rPr>
-        <w:instrText xml:space="preserve"> FORMTEXT </w:instrText>
-      </w:r>
-      <w:r>
-        <w:rPr>
-          <w:rFonts w:asciiTheme="minorHAnsi" w:hAnsiTheme="minorHAnsi" w:cstheme="minorHAnsi"/>
-          <w:spacing w:val="-2"/>
-          <w:szCs w:val="22"/>
-        </w:rPr>
-      </w:r>
-      <w:r>
-        <w:rPr>
-          <w:rFonts w:asciiTheme="minorHAnsi" w:hAnsiTheme="minorHAnsi" w:cstheme="minorHAnsi"/>
-          <w:spacing w:val="-2"/>
-          <w:szCs w:val="22"/>
-        </w:rPr>
-        <w:fldChar w:fldCharType="separate"/>
-      </w:r>
-      <w:r>
-        <w:rPr>
-          <w:rFonts w:asciiTheme="minorHAnsi" w:eastAsia="Arial Unicode MS" w:hAnsiTheme="minorHAnsi" w:cstheme="minorHAnsi"/>
-          <w:noProof/>
-          <w:spacing w:val="-2"/>
-          <w:szCs w:val="22"/>
-        </w:rPr>
-        <w:t> </w:t>
-      </w:r>
-      <w:r>
-        <w:rPr>
-          <w:rFonts w:asciiTheme="minorHAnsi" w:eastAsia="Arial Unicode MS" w:hAnsiTheme="minorHAnsi" w:cstheme="minorHAnsi"/>
-          <w:noProof/>
-          <w:spacing w:val="-2"/>
-          <w:szCs w:val="22"/>
-        </w:rPr>
-        <w:t> </w:t>
-      </w:r>
-      <w:r>
-        <w:rPr>
-          <w:rFonts w:asciiTheme="minorHAnsi" w:eastAsia="Arial Unicode MS" w:hAnsiTheme="minorHAnsi" w:cstheme="minorHAnsi"/>
-          <w:noProof/>
-          <w:spacing w:val="-2"/>
-          <w:szCs w:val="22"/>
-        </w:rPr>
-        <w:t> </w:t>
-      </w:r>
-      <w:r>
-        <w:rPr>
-          <w:rFonts w:asciiTheme="minorHAnsi" w:eastAsia="Arial Unicode MS" w:hAnsiTheme="minorHAnsi" w:cstheme="minorHAnsi"/>
-          <w:noProof/>
-          <w:spacing w:val="-2"/>
-          <w:szCs w:val="22"/>
-        </w:rPr>
-        <w:t> </w:t>
-      </w:r>
-      <w:r>
-        <w:rPr>
-          <w:rFonts w:asciiTheme="minorHAnsi" w:eastAsia="Arial Unicode MS" w:hAnsiTheme="minorHAnsi" w:cstheme="minorHAnsi"/>
-          <w:noProof/>
-          <w:spacing w:val="-2"/>
-          <w:szCs w:val="22"/>
-        </w:rPr>
-        <w:t> </w:t>
-      </w:r>
-      <w:r>
-        <w:rPr>
-          <w:rFonts w:asciiTheme="minorHAnsi" w:hAnsiTheme="minorHAnsi" w:cstheme="minorHAnsi"/>
-          <w:spacing w:val="-2"/>
-          <w:szCs w:val="22"/>
-        </w:rPr>
-        <w:fldChar w:fldCharType="end"/>
-      </w:r>
-    </w:p>
-    <w:p>
-      <w:pPr>
-        <w:rPr>
-          <w:rFonts w:asciiTheme="minorHAnsi" w:hAnsiTheme="minorHAnsi" w:cstheme="minorHAnsi"/>
-          <w:szCs w:val="22"/>
+    </w:p>
+    <w:p>
+      <w:pPr>
+        <w:rPr>
+          <w:rFonts w:asciiTheme="minorHAnsi" w:hAnsiTheme="minorHAnsi" w:cstheme="minorHAnsi"/>
+          <w:spacing w:val="-2"/>
+          <w:szCs w:val="22"/>
+        </w:rPr>
+      </w:pPr>
+      <w:r>
+        <w:rPr>
+          <w:rFonts w:asciiTheme="minorHAnsi" w:hAnsiTheme="minorHAnsi" w:cstheme="minorHAnsi"/>
+          <w:szCs w:val="22"/>
+        </w:rPr>
+        <w:t>V</w:t>
+      </w:r>
+      <w:r>
+        <w:rPr>
+          <w:rFonts w:asciiTheme="minorHAnsi" w:hAnsiTheme="minorHAnsi" w:cstheme="minorHAnsi"/>
+          <w:spacing w:val="-2"/>
+          <w:szCs w:val="22"/>
+        </w:rPr>
+        <w:t>erdiepen Agile scrum methodiek uitdenken, interviewen.</w:t>
+      </w:r>
+    </w:p>
+    <w:p>
+      <w:pPr>
+        <w:rPr>
+          <w:rFonts w:asciiTheme="minorHAnsi" w:hAnsiTheme="minorHAnsi" w:cstheme="minorHAnsi"/>
+          <w:spacing w:val="-2"/>
+          <w:szCs w:val="22"/>
+        </w:rPr>
+      </w:pPr>
+      <w:r>
+        <w:rPr>
+          <w:rFonts w:asciiTheme="minorHAnsi" w:hAnsiTheme="minorHAnsi" w:cstheme="minorHAnsi"/>
+          <w:spacing w:val="-2"/>
+          <w:szCs w:val="22"/>
+        </w:rPr>
+        <w:t>Archidectuur uitdenken welk frontend waar backend en welke database.</w:t>
+      </w:r>
+    </w:p>
+    <w:p>
+      <w:pPr>
+        <w:rPr>
+          <w:rFonts w:asciiTheme="minorHAnsi" w:hAnsiTheme="minorHAnsi" w:cstheme="minorHAnsi"/>
+          <w:szCs w:val="22"/>
+          <w:lang w:val="en-US"/>
+        </w:rPr>
+      </w:pPr>
+      <w:proofErr w:type="spellStart"/>
+      <w:r>
+        <w:rPr>
+          <w:rFonts w:asciiTheme="minorHAnsi" w:hAnsiTheme="minorHAnsi" w:cstheme="minorHAnsi"/>
+          <w:spacing w:val="-2"/>
+          <w:szCs w:val="22"/>
+          <w:lang w:val="en-US"/>
+        </w:rPr>
+        <w:t>Userstorys</w:t>
+      </w:r>
+      <w:proofErr w:type="spellEnd"/>
+      <w:r>
+        <w:rPr>
+          <w:rFonts w:asciiTheme="minorHAnsi" w:hAnsiTheme="minorHAnsi" w:cstheme="minorHAnsi"/>
+          <w:spacing w:val="-2"/>
+          <w:szCs w:val="22"/>
+          <w:lang w:val="en-US"/>
+        </w:rPr>
+        <w:t xml:space="preserve">, </w:t>
+      </w:r>
+      <w:proofErr w:type="spellStart"/>
+      <w:r>
+        <w:rPr>
+          <w:rFonts w:asciiTheme="minorHAnsi" w:hAnsiTheme="minorHAnsi" w:cstheme="minorHAnsi"/>
+          <w:spacing w:val="-2"/>
+          <w:szCs w:val="22"/>
+          <w:lang w:val="en-US"/>
+        </w:rPr>
+        <w:t>ulm</w:t>
+      </w:r>
+      <w:proofErr w:type="spellEnd"/>
+      <w:r>
+        <w:rPr>
+          <w:rFonts w:asciiTheme="minorHAnsi" w:hAnsiTheme="minorHAnsi" w:cstheme="minorHAnsi"/>
+          <w:spacing w:val="-2"/>
+          <w:szCs w:val="22"/>
+          <w:lang w:val="en-US"/>
+        </w:rPr>
+        <w:t xml:space="preserve"> </w:t>
+      </w:r>
+      <w:proofErr w:type="spellStart"/>
+      <w:r>
+        <w:rPr>
+          <w:rFonts w:asciiTheme="minorHAnsi" w:hAnsiTheme="minorHAnsi" w:cstheme="minorHAnsi"/>
+          <w:spacing w:val="-2"/>
+          <w:szCs w:val="22"/>
+          <w:lang w:val="en-US"/>
+        </w:rPr>
+        <w:t>diagrammen</w:t>
+      </w:r>
+      <w:proofErr w:type="spellEnd"/>
+      <w:r>
+        <w:rPr>
+          <w:rFonts w:asciiTheme="minorHAnsi" w:hAnsiTheme="minorHAnsi" w:cstheme="minorHAnsi"/>
+          <w:spacing w:val="-2"/>
+          <w:szCs w:val="22"/>
+          <w:lang w:val="en-US"/>
+        </w:rPr>
+        <w:t>, sprints, unit tests</w:t>
+      </w:r>
+      <w:r>
+        <w:rPr>
+          <w:rFonts w:asciiTheme="minorHAnsi" w:hAnsiTheme="minorHAnsi" w:cstheme="minorHAnsi"/>
+          <w:spacing w:val="-2"/>
+          <w:szCs w:val="22"/>
+          <w:lang w:val="en-US"/>
+        </w:rPr>
+        <w:t>, definition of done.</w:t>
+      </w:r>
+    </w:p>
+    <w:p>
+      <w:pPr>
+        <w:rPr>
+          <w:rFonts w:asciiTheme="minorHAnsi" w:hAnsiTheme="minorHAnsi" w:cstheme="minorHAnsi"/>
+          <w:szCs w:val="22"/>
+          <w:lang w:val="en-US"/>
         </w:rPr>
       </w:pPr>
     </w:p>
@@ -3320,7 +3078,6 @@
       <w:pPr>
         <w:rPr>
           <w:rFonts w:asciiTheme="minorHAnsi" w:hAnsiTheme="minorHAnsi" w:cstheme="minorHAnsi"/>
-          <w:spacing w:val="-2"/>
           <w:szCs w:val="22"/>
         </w:rPr>
       </w:pPr>
@@ -3331,97 +3088,32 @@
         </w:rPr>
         <w:t xml:space="preserve">       </w:t>
       </w:r>
-      <w:r>
-        <w:rPr>
-          <w:rFonts w:asciiTheme="minorHAnsi" w:hAnsiTheme="minorHAnsi" w:cstheme="minorHAnsi"/>
-          <w:spacing w:val="-2"/>
-          <w:szCs w:val="22"/>
-        </w:rPr>
-        <w:fldChar w:fldCharType="begin">
-          <w:ffData>
-            <w:name w:val="Text1"/>
-            <w:enabled/>
-            <w:calcOnExit w:val="0"/>
-            <w:textInput/>
-          </w:ffData>
-        </w:fldChar>
-      </w:r>
-      <w:r>
-        <w:rPr>
-          <w:rFonts w:asciiTheme="minorHAnsi" w:hAnsiTheme="minorHAnsi" w:cstheme="minorHAnsi"/>
-          <w:spacing w:val="-2"/>
-          <w:szCs w:val="22"/>
-        </w:rPr>
-        <w:instrText xml:space="preserve"> FORMTEXT </w:instrText>
-      </w:r>
-      <w:r>
-        <w:rPr>
-          <w:rFonts w:asciiTheme="minorHAnsi" w:hAnsiTheme="minorHAnsi" w:cstheme="minorHAnsi"/>
-          <w:spacing w:val="-2"/>
-          <w:szCs w:val="22"/>
-        </w:rPr>
-      </w:r>
-      <w:r>
-        <w:rPr>
-          <w:rFonts w:asciiTheme="minorHAnsi" w:hAnsiTheme="minorHAnsi" w:cstheme="minorHAnsi"/>
-          <w:spacing w:val="-2"/>
-          <w:szCs w:val="22"/>
-        </w:rPr>
-        <w:fldChar w:fldCharType="separate"/>
-      </w:r>
-      <w:r>
-        <w:rPr>
-          <w:rFonts w:asciiTheme="minorHAnsi" w:eastAsia="Arial Unicode MS" w:hAnsiTheme="minorHAnsi" w:cstheme="minorHAnsi"/>
-          <w:noProof/>
-          <w:spacing w:val="-2"/>
-          <w:szCs w:val="22"/>
-        </w:rPr>
-        <w:t> </w:t>
-      </w:r>
-      <w:r>
-        <w:rPr>
-          <w:rFonts w:asciiTheme="minorHAnsi" w:eastAsia="Arial Unicode MS" w:hAnsiTheme="minorHAnsi" w:cstheme="minorHAnsi"/>
-          <w:noProof/>
-          <w:spacing w:val="-2"/>
-          <w:szCs w:val="22"/>
-        </w:rPr>
-        <w:t> </w:t>
-      </w:r>
-      <w:r>
-        <w:rPr>
-          <w:rFonts w:asciiTheme="minorHAnsi" w:eastAsia="Arial Unicode MS" w:hAnsiTheme="minorHAnsi" w:cstheme="minorHAnsi"/>
-          <w:noProof/>
-          <w:spacing w:val="-2"/>
-          <w:szCs w:val="22"/>
-        </w:rPr>
-        <w:t> </w:t>
-      </w:r>
-      <w:r>
-        <w:rPr>
-          <w:rFonts w:asciiTheme="minorHAnsi" w:eastAsia="Arial Unicode MS" w:hAnsiTheme="minorHAnsi" w:cstheme="minorHAnsi"/>
-          <w:noProof/>
-          <w:spacing w:val="-2"/>
-          <w:szCs w:val="22"/>
-        </w:rPr>
-        <w:t> </w:t>
-      </w:r>
-      <w:r>
-        <w:rPr>
-          <w:rFonts w:asciiTheme="minorHAnsi" w:eastAsia="Arial Unicode MS" w:hAnsiTheme="minorHAnsi" w:cstheme="minorHAnsi"/>
-          <w:noProof/>
-          <w:spacing w:val="-2"/>
-          <w:szCs w:val="22"/>
-        </w:rPr>
-        <w:t> </w:t>
-      </w:r>
-      <w:r>
-        <w:rPr>
-          <w:rFonts w:asciiTheme="minorHAnsi" w:hAnsiTheme="minorHAnsi" w:cstheme="minorHAnsi"/>
-          <w:spacing w:val="-2"/>
-          <w:szCs w:val="22"/>
-        </w:rPr>
-        <w:fldChar w:fldCharType="end"/>
-      </w:r>
+    </w:p>
+    <w:p>
+      <w:pPr>
+        <w:rPr>
+          <w:rFonts w:asciiTheme="minorHAnsi" w:hAnsiTheme="minorHAnsi" w:cstheme="minorHAnsi"/>
+          <w:spacing w:val="-2"/>
+          <w:szCs w:val="22"/>
+        </w:rPr>
+      </w:pPr>
+      <w:r>
+        <w:rPr>
+          <w:rFonts w:asciiTheme="minorHAnsi" w:hAnsiTheme="minorHAnsi" w:cstheme="minorHAnsi"/>
+          <w:spacing w:val="-2"/>
+          <w:szCs w:val="22"/>
+        </w:rPr>
+        <w:t>Wekelijks een meeting met een team. Veel senior developers. Een team heeft 5-6 teams. Daar zou ik ook bij kunnen aanhaken.</w:t>
+      </w:r>
+    </w:p>
+    <w:p>
+      <w:pPr>
+        <w:rPr>
+          <w:rFonts w:asciiTheme="minorHAnsi" w:hAnsiTheme="minorHAnsi" w:cstheme="minorHAnsi"/>
+          <w:spacing w:val="-2"/>
+          <w:szCs w:val="22"/>
+        </w:rPr>
+      </w:pPr>
     </w:p>
     <w:p>
       <w:pPr>
@@ -3544,6 +3236,16 @@
     <w:p>
       <w:pPr>
         <w:rPr>
+          <w:rFonts w:asciiTheme="minorHAnsi" w:eastAsiaTheme="minorEastAsia" w:hAnsiTheme="minorHAnsi" w:cstheme="minorBidi"/>
+          <w:b/>
+          <w:bCs/>
+          <w:szCs w:val="22"/>
+        </w:rPr>
+      </w:pPr>
+    </w:p>
+    <w:p>
+      <w:pPr>
+        <w:rPr>
           <w:rFonts w:asciiTheme="minorHAnsi" w:hAnsiTheme="minorHAnsi" w:cstheme="minorHAnsi"/>
           <w:spacing w:val="-2"/>
           <w:szCs w:val="22"/>
@@ -3560,81 +3262,28 @@
           <w:rFonts w:asciiTheme="minorHAnsi" w:hAnsiTheme="minorHAnsi" w:cstheme="minorBidi"/>
           <w:spacing w:val="-2"/>
         </w:rPr>
-        <w:fldChar w:fldCharType="begin">
-          <w:ffData>
-            <w:name w:val="Text1"/>
-            <w:enabled/>
-            <w:calcOnExit w:val="0"/>
-            <w:textInput/>
-          </w:ffData>
-        </w:fldChar>
-      </w:r>
-      <w:r>
-        <w:rPr>
-          <w:rFonts w:asciiTheme="minorHAnsi" w:hAnsiTheme="minorHAnsi" w:cstheme="minorBidi"/>
-          <w:spacing w:val="-2"/>
-        </w:rPr>
-        <w:instrText xml:space="preserve"> FORMTEXT </w:instrText>
-      </w:r>
-      <w:r>
-        <w:rPr>
-          <w:rFonts w:asciiTheme="minorHAnsi" w:hAnsiTheme="minorHAnsi" w:cstheme="minorBidi"/>
-          <w:spacing w:val="-2"/>
-        </w:rPr>
-      </w:r>
-      <w:r>
-        <w:rPr>
-          <w:rFonts w:asciiTheme="minorHAnsi" w:hAnsiTheme="minorHAnsi" w:cstheme="minorBidi"/>
-          <w:spacing w:val="-2"/>
-        </w:rPr>
-        <w:fldChar w:fldCharType="separate"/>
-      </w:r>
-      <w:r>
-        <w:rPr>
-          <w:rFonts w:asciiTheme="minorHAnsi" w:eastAsia="Arial Unicode MS" w:hAnsiTheme="minorHAnsi" w:cstheme="minorBidi"/>
-          <w:noProof/>
-          <w:spacing w:val="-2"/>
-        </w:rPr>
-        <w:t> </w:t>
-      </w:r>
-      <w:r>
-        <w:rPr>
-          <w:rFonts w:asciiTheme="minorHAnsi" w:eastAsia="Arial Unicode MS" w:hAnsiTheme="minorHAnsi" w:cstheme="minorBidi"/>
-          <w:noProof/>
-          <w:spacing w:val="-2"/>
-        </w:rPr>
-        <w:t> </w:t>
-      </w:r>
-      <w:r>
-        <w:rPr>
-          <w:rFonts w:asciiTheme="minorHAnsi" w:eastAsia="Arial Unicode MS" w:hAnsiTheme="minorHAnsi" w:cstheme="minorBidi"/>
-          <w:noProof/>
-          <w:spacing w:val="-2"/>
-        </w:rPr>
-        <w:t> </w:t>
-      </w:r>
-      <w:r>
-        <w:rPr>
-          <w:rFonts w:asciiTheme="minorHAnsi" w:eastAsia="Arial Unicode MS" w:hAnsiTheme="minorHAnsi" w:cstheme="minorBidi"/>
-          <w:noProof/>
-          <w:spacing w:val="-2"/>
-        </w:rPr>
-        <w:t> </w:t>
-      </w:r>
-      <w:r>
-        <w:rPr>
-          <w:rFonts w:asciiTheme="minorHAnsi" w:eastAsia="Arial Unicode MS" w:hAnsiTheme="minorHAnsi" w:cstheme="minorBidi"/>
-          <w:noProof/>
-          <w:spacing w:val="-2"/>
-        </w:rPr>
-        <w:t> </w:t>
-      </w:r>
-      <w:r>
-        <w:rPr>
-          <w:rFonts w:asciiTheme="minorHAnsi" w:hAnsiTheme="minorHAnsi" w:cstheme="minorBidi"/>
-          <w:spacing w:val="-2"/>
-        </w:rPr>
-        <w:fldChar w:fldCharType="end"/>
+        <w:t>Team van 5/6</w:t>
+      </w:r>
+      <w:r>
+        <w:rPr>
+          <w:rFonts w:asciiTheme="minorHAnsi" w:hAnsiTheme="minorHAnsi" w:cstheme="minorBidi"/>
+          <w:spacing w:val="-2"/>
+        </w:rPr>
+        <w:t xml:space="preserve"> voor practiche vragen</w:t>
+      </w:r>
+      <w:r>
+        <w:rPr>
+          <w:rFonts w:asciiTheme="minorHAnsi" w:hAnsiTheme="minorHAnsi" w:cstheme="minorBidi"/>
+          <w:spacing w:val="-2"/>
+        </w:rPr>
+        <w:t xml:space="preserve">. </w:t>
+      </w:r>
+      <w:r>
+        <w:rPr>
+          <w:rFonts w:asciiTheme="minorHAnsi" w:hAnsiTheme="minorHAnsi" w:cstheme="minorBidi"/>
+          <w:spacing w:val="-2"/>
+        </w:rPr>
+        <w:t>Michel Doen is ook af en toe aanwezig en wil weten hoe het gaat.</w:t>
       </w:r>
     </w:p>
     <w:p>
@@ -3762,6 +3411,7 @@
                 <w:sz w:val="18"/>
                 <w:szCs w:val="18"/>
               </w:rPr>
+              <w:lastRenderedPageBreak/>
               <w:t>1</w:t>
             </w:r>
           </w:p>
@@ -4034,7 +3684,6 @@
           <w:sz w:val="18"/>
           <w:szCs w:val="18"/>
         </w:rPr>
-        <w:lastRenderedPageBreak/>
         <w:t xml:space="preserve">        </w:t>
       </w:r>
       <w:r>
@@ -5366,10 +5015,21 @@
 </file>
 
 <file path=customXml/item1.xml><?xml version="1.0" encoding="utf-8"?>
-<b:Sources xmlns:b="http://schemas.openxmlformats.org/officeDocument/2006/bibliography" xmlns="http://schemas.openxmlformats.org/officeDocument/2006/bibliography" SelectedStyle="\APA.XSL" StyleName="APA"/>
+<?mso-contentType ?>
+<FormTemplates xmlns="http://schemas.microsoft.com/sharepoint/v3/contenttype/forms">
+  <Display>DocumentLibraryForm</Display>
+  <Edit>DocumentLibraryForm</Edit>
+  <New>DocumentLibraryForm</New>
+</FormTemplates>
 </file>
 
 <file path=customXml/item2.xml><?xml version="1.0" encoding="utf-8"?>
+<p:properties xmlns:p="http://schemas.microsoft.com/office/2006/metadata/properties" xmlns:xsi="http://www.w3.org/2001/XMLSchema-instance" xmlns:pc="http://schemas.microsoft.com/office/infopath/2007/PartnerControls">
+  <documentManagement/>
+</p:properties>
+</file>
+
+<file path=customXml/item3.xml><?xml version="1.0" encoding="utf-8"?>
 <ct:contentTypeSchema xmlns:ct="http://schemas.microsoft.com/office/2006/metadata/contentType" xmlns:ma="http://schemas.microsoft.com/office/2006/metadata/properties/metaAttributes" ct:_="" ma:_="" ma:contentTypeName="Document" ma:contentTypeID="0x0101006E2266C429646E4EBD6404B6EA8A4485" ma:contentTypeVersion="0" ma:contentTypeDescription="Create a new document." ma:contentTypeScope="" ma:versionID="84cb85dfad10a4f87f2f5e3abdc78583">
   <xsd:schema xmlns:xsd="http://www.w3.org/2001/XMLSchema" xmlns:xs="http://www.w3.org/2001/XMLSchema" xmlns:p="http://schemas.microsoft.com/office/2006/metadata/properties" targetNamespace="http://schemas.microsoft.com/office/2006/metadata/properties" ma:root="true" ma:fieldsID="067e30616eeadeb776f014c5fbcfd813">
     <xsd:element name="properties">
@@ -5483,30 +5143,28 @@
 </ct:contentTypeSchema>
 </file>
 
-<file path=customXml/item3.xml><?xml version="1.0" encoding="utf-8"?>
-<p:properties xmlns:p="http://schemas.microsoft.com/office/2006/metadata/properties" xmlns:xsi="http://www.w3.org/2001/XMLSchema-instance" xmlns:pc="http://schemas.microsoft.com/office/infopath/2007/PartnerControls">
-  <documentManagement/>
-</p:properties>
-</file>
-
 <file path=customXml/item4.xml><?xml version="1.0" encoding="utf-8"?>
-<?mso-contentType ?>
-<FormTemplates xmlns="http://schemas.microsoft.com/sharepoint/v3/contenttype/forms">
-  <Display>DocumentLibraryForm</Display>
-  <Edit>DocumentLibraryForm</Edit>
-  <New>DocumentLibraryForm</New>
-</FormTemplates>
+<b:Sources xmlns:b="http://schemas.openxmlformats.org/officeDocument/2006/bibliography" xmlns="http://schemas.openxmlformats.org/officeDocument/2006/bibliography" SelectedStyle="\APA.XSL" StyleName="APA"/>
 </file>
 
 <file path=customXml/itemProps1.xml><?xml version="1.0" encoding="utf-8"?>
-<ds:datastoreItem xmlns:ds="http://schemas.openxmlformats.org/officeDocument/2006/customXml" ds:itemID="{24C28903-9712-4203-A694-EB14276F702F}">
+<ds:datastoreItem xmlns:ds="http://schemas.openxmlformats.org/officeDocument/2006/customXml" ds:itemID="{1397ECCB-8239-45C4-8B31-7B3E4A767CD4}">
   <ds:schemaRefs>
-    <ds:schemaRef ds:uri="http://schemas.openxmlformats.org/officeDocument/2006/bibliography"/>
+    <ds:schemaRef ds:uri="http://schemas.microsoft.com/sharepoint/v3/contenttype/forms"/>
   </ds:schemaRefs>
 </ds:datastoreItem>
 </file>
 
 <file path=customXml/itemProps2.xml><?xml version="1.0" encoding="utf-8"?>
+<ds:datastoreItem xmlns:ds="http://schemas.openxmlformats.org/officeDocument/2006/customXml" ds:itemID="{B08798C2-0EC1-453E-BBD0-26877EC47E86}">
+  <ds:schemaRefs>
+    <ds:schemaRef ds:uri="http://schemas.microsoft.com/office/2006/metadata/properties"/>
+    <ds:schemaRef ds:uri="http://schemas.microsoft.com/office/infopath/2007/PartnerControls"/>
+  </ds:schemaRefs>
+</ds:datastoreItem>
+</file>
+
+<file path=customXml/itemProps3.xml><?xml version="1.0" encoding="utf-8"?>
 <ds:datastoreItem xmlns:ds="http://schemas.openxmlformats.org/officeDocument/2006/customXml" ds:itemID="{C5ACB1AA-01B0-4A19-A96E-CC6F58308DE9}">
   <ds:schemaRefs>
     <ds:schemaRef ds:uri="http://schemas.microsoft.com/office/2006/metadata/contentType"/>
@@ -5522,19 +5180,10 @@
 </ds:datastoreItem>
 </file>
 
-<file path=customXml/itemProps3.xml><?xml version="1.0" encoding="utf-8"?>
-<ds:datastoreItem xmlns:ds="http://schemas.openxmlformats.org/officeDocument/2006/customXml" ds:itemID="{B08798C2-0EC1-453E-BBD0-26877EC47E86}">
+<file path=customXml/itemProps4.xml><?xml version="1.0" encoding="utf-8"?>
+<ds:datastoreItem xmlns:ds="http://schemas.openxmlformats.org/officeDocument/2006/customXml" ds:itemID="{24C28903-9712-4203-A694-EB14276F702F}">
   <ds:schemaRefs>
-    <ds:schemaRef ds:uri="http://schemas.microsoft.com/office/2006/metadata/properties"/>
-    <ds:schemaRef ds:uri="http://schemas.microsoft.com/office/infopath/2007/PartnerControls"/>
-  </ds:schemaRefs>
-</ds:datastoreItem>
-</file>
-
-<file path=customXml/itemProps4.xml><?xml version="1.0" encoding="utf-8"?>
-<ds:datastoreItem xmlns:ds="http://schemas.openxmlformats.org/officeDocument/2006/customXml" ds:itemID="{1397ECCB-8239-45C4-8B31-7B3E4A767CD4}">
-  <ds:schemaRefs>
-    <ds:schemaRef ds:uri="http://schemas.microsoft.com/sharepoint/v3/contenttype/forms"/>
+    <ds:schemaRef ds:uri="http://schemas.openxmlformats.org/officeDocument/2006/bibliography"/>
   </ds:schemaRefs>
 </ds:datastoreItem>
 </file>
</xml_diff>

<commit_message>
remove bestel btn on orderpage
</commit_message>
<xml_diff>
--- a/Gespreksformulier Associate Degree.docx
+++ b/Gespreksformulier Associate Degree.docx
@@ -242,7 +242,7 @@
       <w:pPr>
         <w:widowControl/>
         <w:rPr>
-          <w:rFonts w:ascii="Arial" w:hAnsi="Arial" w:cs="Arial"/>
+          <w:rFonts w:asciiTheme="minorHAnsi" w:hAnsiTheme="minorHAnsi" w:cstheme="minorHAnsi"/>
           <w:b/>
           <w:i/>
           <w:sz w:val="20"/>
@@ -257,14 +257,14 @@
         <w:widowControl/>
         <w:spacing w:line="360" w:lineRule="auto"/>
         <w:rPr>
-          <w:rFonts w:asciiTheme="minorHAnsi" w:hAnsiTheme="minorHAnsi" w:cstheme="minorBidi"/>
+          <w:rFonts w:asciiTheme="minorHAnsi" w:hAnsiTheme="minorHAnsi" w:cstheme="minorHAnsi"/>
           <w:sz w:val="20"/>
           <w:lang w:val="nl-NL"/>
         </w:rPr>
       </w:pPr>
       <w:r>
         <w:rPr>
-          <w:rFonts w:asciiTheme="minorHAnsi" w:hAnsiTheme="minorHAnsi" w:cstheme="minorBidi"/>
+          <w:rFonts w:asciiTheme="minorHAnsi" w:hAnsiTheme="minorHAnsi" w:cstheme="minorHAnsi"/>
           <w:b/>
           <w:bCs/>
           <w:i/>
@@ -355,7 +355,7 @@
       </w:r>
       <w:r>
         <w:rPr>
-          <w:rFonts w:asciiTheme="minorHAnsi" w:hAnsiTheme="minorHAnsi" w:cstheme="minorBidi"/>
+          <w:rFonts w:asciiTheme="minorHAnsi" w:hAnsiTheme="minorHAnsi" w:cstheme="minorHAnsi"/>
           <w:b/>
           <w:bCs/>
           <w:i/>
@@ -369,7 +369,7 @@
       </w:r>
       <w:r>
         <w:rPr>
-          <w:rFonts w:asciiTheme="minorHAnsi" w:hAnsiTheme="minorHAnsi" w:cstheme="minorBidi"/>
+          <w:rFonts w:asciiTheme="minorHAnsi" w:hAnsiTheme="minorHAnsi" w:cstheme="minorHAnsi"/>
           <w:b/>
           <w:bCs/>
           <w:i/>
@@ -382,6 +382,9 @@
         <w:t>:</w:t>
       </w:r>
       <w:r>
+        <w:rPr>
+          <w:rFonts w:asciiTheme="minorHAnsi" w:hAnsiTheme="minorHAnsi" w:cstheme="minorHAnsi"/>
+        </w:rPr>
         <w:br/>
       </w:r>
       <w:r>
@@ -442,7 +445,7 @@
       </w:r>
       <w:r>
         <w:rPr>
-          <w:rFonts w:asciiTheme="minorHAnsi" w:hAnsiTheme="minorHAnsi" w:cstheme="minorBidi"/>
+          <w:rFonts w:asciiTheme="minorHAnsi" w:hAnsiTheme="minorHAnsi" w:cstheme="minorHAnsi"/>
           <w:sz w:val="20"/>
           <w:lang w:val="nl-NL"/>
         </w:rPr>
@@ -450,7 +453,7 @@
       </w:r>
       <w:r>
         <w:rPr>
-          <w:rFonts w:asciiTheme="minorHAnsi" w:hAnsiTheme="minorHAnsi" w:cstheme="minorBidi"/>
+          <w:rFonts w:asciiTheme="minorHAnsi" w:hAnsiTheme="minorHAnsi" w:cstheme="minorHAnsi"/>
           <w:sz w:val="20"/>
           <w:lang w:val="nl-NL"/>
         </w:rPr>
@@ -458,16 +461,22 @@
       </w:r>
       <w:r>
         <w:rPr>
-          <w:rFonts w:asciiTheme="minorHAnsi" w:hAnsiTheme="minorHAnsi" w:cstheme="minorBidi"/>
+          <w:rFonts w:asciiTheme="minorHAnsi" w:hAnsiTheme="minorHAnsi" w:cstheme="minorHAnsi"/>
           <w:sz w:val="20"/>
           <w:lang w:val="nl-NL"/>
         </w:rPr>
         <w:t xml:space="preserve">:  </w:t>
       </w:r>
       <w:r>
+        <w:rPr>
+          <w:rFonts w:asciiTheme="minorHAnsi" w:hAnsiTheme="minorHAnsi" w:cstheme="minorHAnsi"/>
+        </w:rPr>
         <w:t>25</w:t>
       </w:r>
       <w:r>
+        <w:rPr>
+          <w:rFonts w:asciiTheme="minorHAnsi" w:hAnsiTheme="minorHAnsi" w:cstheme="minorHAnsi"/>
+        </w:rPr>
         <w:t>-01-2024</w:t>
       </w:r>
     </w:p>
@@ -639,7 +648,7 @@
         <w:widowControl/>
         <w:spacing w:line="360" w:lineRule="auto"/>
         <w:rPr>
-          <w:rFonts w:asciiTheme="minorHAnsi" w:hAnsiTheme="minorHAnsi" w:cstheme="minorBidi"/>
+          <w:rFonts w:asciiTheme="minorHAnsi" w:hAnsiTheme="minorHAnsi" w:cstheme="minorHAnsi"/>
           <w:b/>
           <w:bCs/>
           <w:sz w:val="24"/>
@@ -649,7 +658,7 @@
       </w:pPr>
       <w:r>
         <w:rPr>
-          <w:rFonts w:asciiTheme="minorHAnsi" w:hAnsiTheme="minorHAnsi" w:cstheme="minorBidi"/>
+          <w:rFonts w:asciiTheme="minorHAnsi" w:hAnsiTheme="minorHAnsi" w:cstheme="minorHAnsi"/>
           <w:spacing w:val="-2"/>
           <w:lang w:val="nl-NL"/>
         </w:rPr>
@@ -657,7 +666,7 @@
       </w:r>
       <w:r>
         <w:rPr>
-          <w:rFonts w:asciiTheme="minorHAnsi" w:hAnsiTheme="minorHAnsi" w:cstheme="minorBidi"/>
+          <w:rFonts w:asciiTheme="minorHAnsi" w:hAnsiTheme="minorHAnsi" w:cstheme="minorHAnsi"/>
           <w:spacing w:val="-2"/>
           <w:lang w:val="nl-NL"/>
         </w:rPr>
@@ -665,7 +674,7 @@
       </w:r>
       <w:r>
         <w:rPr>
-          <w:rFonts w:asciiTheme="minorHAnsi" w:hAnsiTheme="minorHAnsi" w:cstheme="minorBidi"/>
+          <w:rFonts w:asciiTheme="minorHAnsi" w:hAnsiTheme="minorHAnsi" w:cstheme="minorHAnsi"/>
           <w:spacing w:val="-2"/>
           <w:lang w:val="nl-NL"/>
         </w:rPr>
@@ -673,7 +682,7 @@
       </w:r>
       <w:r>
         <w:rPr>
-          <w:rFonts w:asciiTheme="minorHAnsi" w:hAnsiTheme="minorHAnsi" w:cstheme="minorBidi"/>
+          <w:rFonts w:asciiTheme="minorHAnsi" w:hAnsiTheme="minorHAnsi" w:cstheme="minorHAnsi"/>
           <w:b/>
           <w:bCs/>
           <w:spacing w:val="-2"/>
@@ -683,7 +692,7 @@
       </w:r>
       <w:r>
         <w:rPr>
-          <w:rFonts w:asciiTheme="minorHAnsi" w:hAnsiTheme="minorHAnsi" w:cstheme="minorBidi"/>
+          <w:rFonts w:asciiTheme="minorHAnsi" w:hAnsiTheme="minorHAnsi" w:cstheme="minorHAnsi"/>
           <w:b/>
           <w:bCs/>
           <w:spacing w:val="-2"/>
@@ -692,26 +701,32 @@
         <w:t xml:space="preserve"> </w:t>
       </w:r>
       <w:r>
+        <w:rPr>
+          <w:rFonts w:asciiTheme="minorHAnsi" w:hAnsiTheme="minorHAnsi" w:cstheme="minorHAnsi"/>
+        </w:rPr>
         <w:t>Software Ontwikkelaar</w:t>
       </w:r>
       <w:r>
+        <w:rPr>
+          <w:rFonts w:asciiTheme="minorHAnsi" w:hAnsiTheme="minorHAnsi" w:cstheme="minorHAnsi"/>
+        </w:rPr>
         <w:fldChar w:fldCharType="begin"/>
       </w:r>
       <w:r>
         <w:rPr>
-          <w:rFonts w:asciiTheme="minorHAnsi" w:hAnsiTheme="minorHAnsi" w:cstheme="minorBidi"/>
+          <w:rFonts w:asciiTheme="minorHAnsi" w:hAnsiTheme="minorHAnsi" w:cstheme="minorHAnsi"/>
         </w:rPr>
         <w:instrText xml:space="preserve"> FILLIN   \* MERGEFORMAT </w:instrText>
       </w:r>
       <w:r>
         <w:rPr>
-          <w:rFonts w:asciiTheme="minorHAnsi" w:hAnsiTheme="minorHAnsi" w:cstheme="minorBidi"/>
+          <w:rFonts w:asciiTheme="minorHAnsi" w:hAnsiTheme="minorHAnsi" w:cstheme="minorHAnsi"/>
         </w:rPr>
         <w:fldChar w:fldCharType="end"/>
       </w:r>
       <w:r>
         <w:rPr>
-          <w:rFonts w:asciiTheme="minorHAnsi" w:hAnsiTheme="minorHAnsi" w:cstheme="minorBidi"/>
+          <w:rFonts w:asciiTheme="minorHAnsi" w:hAnsiTheme="minorHAnsi" w:cstheme="minorHAnsi"/>
           <w:b/>
           <w:bCs/>
           <w:spacing w:val="-2"/>
@@ -747,7 +762,7 @@
       </w:pPr>
       <w:r>
         <w:rPr>
-          <w:rFonts w:asciiTheme="minorHAnsi" w:hAnsiTheme="minorHAnsi" w:cstheme="minorBidi"/>
+          <w:rFonts w:asciiTheme="minorHAnsi" w:hAnsiTheme="minorHAnsi" w:cstheme="minorHAnsi"/>
         </w:rPr>
         <w:t>Studentnr</w:t>
       </w:r>
@@ -760,14 +775,20 @@
       </w:r>
       <w:r>
         <w:rPr>
-          <w:rFonts w:asciiTheme="minorHAnsi" w:hAnsiTheme="minorHAnsi" w:cstheme="minorBidi"/>
+          <w:rFonts w:asciiTheme="minorHAnsi" w:hAnsiTheme="minorHAnsi" w:cstheme="minorHAnsi"/>
         </w:rPr>
         <w:t xml:space="preserve">       :</w:t>
       </w:r>
       <w:r>
+        <w:rPr>
+          <w:rFonts w:asciiTheme="minorHAnsi" w:hAnsiTheme="minorHAnsi" w:cstheme="minorHAnsi"/>
+        </w:rPr>
         <w:t xml:space="preserve"> 4578171</w:t>
       </w:r>
       <w:r>
+        <w:rPr>
+          <w:rFonts w:asciiTheme="minorHAnsi" w:hAnsiTheme="minorHAnsi" w:cstheme="minorHAnsi"/>
+        </w:rPr>
         <w:fldChar w:fldCharType="begin"/>
       </w:r>
       <w:r>
@@ -793,12 +814,12 @@
         <w:spacing w:line="360" w:lineRule="auto"/>
         <w:ind w:left="3240" w:hanging="3240"/>
         <w:rPr>
-          <w:rFonts w:asciiTheme="minorHAnsi" w:hAnsiTheme="minorHAnsi" w:cstheme="minorBidi"/>
-        </w:rPr>
-      </w:pPr>
-      <w:r>
-        <w:rPr>
-          <w:rFonts w:asciiTheme="minorHAnsi" w:hAnsiTheme="minorHAnsi" w:cstheme="minorBidi"/>
+          <w:rFonts w:asciiTheme="minorHAnsi" w:hAnsiTheme="minorHAnsi" w:cstheme="minorHAnsi"/>
+        </w:rPr>
+      </w:pPr>
+      <w:r>
+        <w:rPr>
+          <w:rFonts w:asciiTheme="minorHAnsi" w:hAnsiTheme="minorHAnsi" w:cstheme="minorHAnsi"/>
         </w:rPr>
         <w:t>Naam student</w:t>
       </w:r>
@@ -811,18 +832,15 @@
       </w:r>
       <w:r>
         <w:rPr>
-          <w:rFonts w:asciiTheme="minorHAnsi" w:hAnsiTheme="minorHAnsi" w:cstheme="minorBidi"/>
+          <w:rFonts w:asciiTheme="minorHAnsi" w:hAnsiTheme="minorHAnsi" w:cstheme="minorHAnsi"/>
         </w:rPr>
         <w:t xml:space="preserve">       :</w:t>
       </w:r>
       <w:r>
         <w:rPr>
-          <w:rFonts w:asciiTheme="minorHAnsi" w:hAnsiTheme="minorHAnsi" w:cstheme="minorBidi"/>
-        </w:rPr>
-        <w:t xml:space="preserve"> </w:t>
-      </w:r>
-      <w:r>
-        <w:t>Jasper de Klijn</w:t>
+          <w:rFonts w:asciiTheme="minorHAnsi" w:hAnsiTheme="minorHAnsi" w:cstheme="minorHAnsi"/>
+        </w:rPr>
+        <w:t xml:space="preserve"> Jasper de Klijn</w:t>
       </w:r>
     </w:p>
     <w:p>
@@ -833,13 +851,13 @@
         <w:spacing w:line="360" w:lineRule="auto"/>
         <w:ind w:left="3240" w:hanging="3240"/>
         <w:rPr>
-          <w:rFonts w:asciiTheme="minorHAnsi" w:hAnsiTheme="minorHAnsi" w:cstheme="minorBidi"/>
-          <w:lang w:val="nl-NL"/>
-        </w:rPr>
-      </w:pPr>
-      <w:r>
-        <w:rPr>
-          <w:rFonts w:asciiTheme="minorHAnsi" w:hAnsiTheme="minorHAnsi" w:cstheme="minorBidi"/>
+          <w:rFonts w:asciiTheme="minorHAnsi" w:hAnsiTheme="minorHAnsi" w:cstheme="minorHAnsi"/>
+          <w:lang w:val="nl-NL"/>
+        </w:rPr>
+      </w:pPr>
+      <w:r>
+        <w:rPr>
+          <w:rFonts w:asciiTheme="minorHAnsi" w:hAnsiTheme="minorHAnsi" w:cstheme="minorHAnsi"/>
           <w:lang w:val="nl-NL"/>
         </w:rPr>
         <w:t xml:space="preserve">Telefoon + Mobiel </w:t>
@@ -847,7 +865,7 @@
       <w:proofErr w:type="spellStart"/>
       <w:r>
         <w:rPr>
-          <w:rFonts w:asciiTheme="minorHAnsi" w:hAnsiTheme="minorHAnsi" w:cstheme="minorBidi"/>
+          <w:rFonts w:asciiTheme="minorHAnsi" w:hAnsiTheme="minorHAnsi" w:cstheme="minorHAnsi"/>
           <w:lang w:val="nl-NL"/>
         </w:rPr>
         <w:t>nr</w:t>
@@ -863,19 +881,22 @@
       </w:r>
       <w:r>
         <w:rPr>
-          <w:rFonts w:asciiTheme="minorHAnsi" w:hAnsiTheme="minorHAnsi" w:cstheme="minorBidi"/>
+          <w:rFonts w:asciiTheme="minorHAnsi" w:hAnsiTheme="minorHAnsi" w:cstheme="minorHAnsi"/>
           <w:lang w:val="nl-NL"/>
         </w:rPr>
         <w:t xml:space="preserve">       :</w:t>
       </w:r>
       <w:r>
         <w:rPr>
-          <w:rFonts w:asciiTheme="minorHAnsi" w:hAnsiTheme="minorHAnsi" w:cstheme="minorBidi"/>
+          <w:rFonts w:asciiTheme="minorHAnsi" w:hAnsiTheme="minorHAnsi" w:cstheme="minorHAnsi"/>
           <w:lang w:val="nl-NL"/>
         </w:rPr>
         <w:t xml:space="preserve"> </w:t>
       </w:r>
       <w:r>
+        <w:rPr>
+          <w:rFonts w:asciiTheme="minorHAnsi" w:hAnsiTheme="minorHAnsi" w:cstheme="minorHAnsi"/>
+        </w:rPr>
         <w:t>06-11524485</w:t>
       </w:r>
     </w:p>
@@ -887,13 +908,13 @@
         <w:spacing w:line="360" w:lineRule="auto"/>
         <w:ind w:left="3240" w:hanging="3240"/>
         <w:rPr>
-          <w:rFonts w:asciiTheme="minorHAnsi" w:hAnsiTheme="minorHAnsi" w:cstheme="minorBidi"/>
+          <w:rFonts w:asciiTheme="minorHAnsi" w:hAnsiTheme="minorHAnsi" w:cstheme="minorHAnsi"/>
           <w:lang w:val="fr-FR"/>
         </w:rPr>
       </w:pPr>
       <w:r>
         <w:rPr>
-          <w:rFonts w:asciiTheme="minorHAnsi" w:hAnsiTheme="minorHAnsi" w:cstheme="minorBidi"/>
+          <w:rFonts w:asciiTheme="minorHAnsi" w:hAnsiTheme="minorHAnsi" w:cstheme="minorHAnsi"/>
           <w:lang w:val="fr-FR"/>
         </w:rPr>
         <w:t>Email-</w:t>
@@ -901,7 +922,7 @@
       <w:proofErr w:type="spellStart"/>
       <w:r>
         <w:rPr>
-          <w:rFonts w:asciiTheme="minorHAnsi" w:hAnsiTheme="minorHAnsi" w:cstheme="minorBidi"/>
+          <w:rFonts w:asciiTheme="minorHAnsi" w:hAnsiTheme="minorHAnsi" w:cstheme="minorHAnsi"/>
           <w:lang w:val="fr-FR"/>
         </w:rPr>
         <w:t>adres</w:t>
@@ -909,7 +930,7 @@
       <w:proofErr w:type="spellEnd"/>
       <w:r>
         <w:rPr>
-          <w:rFonts w:asciiTheme="minorHAnsi" w:hAnsiTheme="minorHAnsi" w:cstheme="minorBidi"/>
+          <w:rFonts w:asciiTheme="minorHAnsi" w:hAnsiTheme="minorHAnsi" w:cstheme="minorHAnsi"/>
           <w:lang w:val="fr-FR"/>
         </w:rPr>
         <w:t xml:space="preserve"> Fontys</w:t>
@@ -924,12 +945,15 @@
       </w:r>
       <w:r>
         <w:rPr>
-          <w:rFonts w:asciiTheme="minorHAnsi" w:hAnsiTheme="minorHAnsi" w:cstheme="minorBidi"/>
+          <w:rFonts w:asciiTheme="minorHAnsi" w:hAnsiTheme="minorHAnsi" w:cstheme="minorHAnsi"/>
           <w:lang w:val="fr-FR"/>
         </w:rPr>
         <w:t xml:space="preserve">       :</w:t>
       </w:r>
       <w:r>
+        <w:rPr>
+          <w:rFonts w:asciiTheme="minorHAnsi" w:hAnsiTheme="minorHAnsi" w:cstheme="minorHAnsi"/>
+        </w:rPr>
         <w:t xml:space="preserve"> 488467@student.fontys.nl</w:t>
       </w:r>
     </w:p>
@@ -937,7 +961,7 @@
       <w:pPr>
         <w:spacing w:line="360" w:lineRule="auto"/>
         <w:rPr>
-          <w:rFonts w:ascii="Arial" w:hAnsi="Arial" w:cs="Arial"/>
+          <w:rFonts w:asciiTheme="minorHAnsi" w:hAnsiTheme="minorHAnsi" w:cstheme="minorHAnsi"/>
           <w:b/>
           <w:i/>
           <w:sz w:val="12"/>
@@ -979,18 +1003,18 @@
         <w:spacing w:line="360" w:lineRule="auto"/>
         <w:ind w:left="3600" w:hanging="3600"/>
         <w:rPr>
-          <w:rFonts w:asciiTheme="minorHAnsi" w:hAnsiTheme="minorHAnsi" w:cstheme="minorBidi"/>
-        </w:rPr>
-      </w:pPr>
-      <w:r>
-        <w:rPr>
-          <w:rFonts w:asciiTheme="minorHAnsi" w:hAnsiTheme="minorHAnsi" w:cstheme="minorBidi"/>
+          <w:rFonts w:asciiTheme="minorHAnsi" w:hAnsiTheme="minorHAnsi" w:cstheme="minorHAnsi"/>
+        </w:rPr>
+      </w:pPr>
+      <w:r>
+        <w:rPr>
+          <w:rFonts w:asciiTheme="minorHAnsi" w:hAnsiTheme="minorHAnsi" w:cstheme="minorHAnsi"/>
         </w:rPr>
         <w:t>Bedrijfsn</w:t>
       </w:r>
       <w:r>
         <w:rPr>
-          <w:rFonts w:asciiTheme="minorHAnsi" w:hAnsiTheme="minorHAnsi" w:cstheme="minorBidi"/>
+          <w:rFonts w:asciiTheme="minorHAnsi" w:hAnsiTheme="minorHAnsi" w:cstheme="minorHAnsi"/>
         </w:rPr>
         <w:t xml:space="preserve">aam </w:t>
       </w:r>
@@ -1003,11 +1027,14 @@
       </w:r>
       <w:r>
         <w:rPr>
-          <w:rFonts w:asciiTheme="minorHAnsi" w:hAnsiTheme="minorHAnsi" w:cstheme="minorBidi"/>
+          <w:rFonts w:asciiTheme="minorHAnsi" w:hAnsiTheme="minorHAnsi" w:cstheme="minorHAnsi"/>
         </w:rPr>
         <w:t>:</w:t>
       </w:r>
       <w:r>
+        <w:rPr>
+          <w:rFonts w:asciiTheme="minorHAnsi" w:hAnsiTheme="minorHAnsi" w:cstheme="minorHAnsi"/>
+        </w:rPr>
         <w:t>Sition</w:t>
       </w:r>
       <w:r>
@@ -1026,12 +1053,12 @@
         <w:spacing w:line="360" w:lineRule="auto"/>
         <w:ind w:left="3600" w:hanging="3600"/>
         <w:rPr>
-          <w:rFonts w:asciiTheme="minorHAnsi" w:hAnsiTheme="minorHAnsi" w:cstheme="minorBidi"/>
-        </w:rPr>
-      </w:pPr>
-      <w:r>
-        <w:rPr>
-          <w:rFonts w:asciiTheme="minorHAnsi" w:hAnsiTheme="minorHAnsi" w:cstheme="minorBidi"/>
+          <w:rFonts w:asciiTheme="minorHAnsi" w:hAnsiTheme="minorHAnsi" w:cstheme="minorHAnsi"/>
+        </w:rPr>
+      </w:pPr>
+      <w:r>
+        <w:rPr>
+          <w:rFonts w:asciiTheme="minorHAnsi" w:hAnsiTheme="minorHAnsi" w:cstheme="minorHAnsi"/>
         </w:rPr>
         <w:t>Bezoekadres</w:t>
       </w:r>
@@ -1044,11 +1071,14 @@
       </w:r>
       <w:r>
         <w:rPr>
-          <w:rFonts w:asciiTheme="minorHAnsi" w:hAnsiTheme="minorHAnsi" w:cstheme="minorBidi"/>
+          <w:rFonts w:asciiTheme="minorHAnsi" w:hAnsiTheme="minorHAnsi" w:cstheme="minorHAnsi"/>
         </w:rPr>
         <w:t>:</w:t>
       </w:r>
       <w:r>
+        <w:rPr>
+          <w:rFonts w:asciiTheme="minorHAnsi" w:hAnsiTheme="minorHAnsi" w:cstheme="minorHAnsi"/>
+        </w:rPr>
         <w:t>Veemarktkade 8</w:t>
       </w:r>
     </w:p>
@@ -1060,12 +1090,12 @@
         <w:spacing w:line="360" w:lineRule="auto"/>
         <w:ind w:left="3600" w:hanging="3600"/>
         <w:rPr>
-          <w:rFonts w:asciiTheme="minorHAnsi" w:hAnsiTheme="minorHAnsi" w:cstheme="minorBidi"/>
-        </w:rPr>
-      </w:pPr>
-      <w:r>
-        <w:rPr>
-          <w:rFonts w:asciiTheme="minorHAnsi" w:hAnsiTheme="minorHAnsi" w:cstheme="minorBidi"/>
+          <w:rFonts w:asciiTheme="minorHAnsi" w:hAnsiTheme="minorHAnsi" w:cstheme="minorHAnsi"/>
+        </w:rPr>
+      </w:pPr>
+      <w:r>
+        <w:rPr>
+          <w:rFonts w:asciiTheme="minorHAnsi" w:hAnsiTheme="minorHAnsi" w:cstheme="minorHAnsi"/>
         </w:rPr>
         <w:t>Postcode + plaats</w:t>
       </w:r>
@@ -1078,11 +1108,14 @@
       </w:r>
       <w:r>
         <w:rPr>
-          <w:rFonts w:asciiTheme="minorHAnsi" w:hAnsiTheme="minorHAnsi" w:cstheme="minorBidi"/>
+          <w:rFonts w:asciiTheme="minorHAnsi" w:hAnsiTheme="minorHAnsi" w:cstheme="minorHAnsi"/>
         </w:rPr>
         <w:t>:</w:t>
       </w:r>
       <w:r>
+        <w:rPr>
+          <w:rFonts w:asciiTheme="minorHAnsi" w:hAnsiTheme="minorHAnsi" w:cstheme="minorHAnsi"/>
+        </w:rPr>
         <w:t>5222 AE</w:t>
       </w:r>
     </w:p>
@@ -1094,12 +1127,12 @@
         <w:spacing w:line="360" w:lineRule="auto"/>
         <w:ind w:left="3600" w:hanging="3600"/>
         <w:rPr>
-          <w:rFonts w:asciiTheme="minorHAnsi" w:hAnsiTheme="minorHAnsi" w:cstheme="minorBidi"/>
-        </w:rPr>
-      </w:pPr>
-      <w:r>
-        <w:rPr>
-          <w:rFonts w:asciiTheme="minorHAnsi" w:hAnsiTheme="minorHAnsi" w:cstheme="minorBidi"/>
+          <w:rFonts w:asciiTheme="minorHAnsi" w:hAnsiTheme="minorHAnsi" w:cstheme="minorHAnsi"/>
+        </w:rPr>
+      </w:pPr>
+      <w:r>
+        <w:rPr>
+          <w:rFonts w:asciiTheme="minorHAnsi" w:hAnsiTheme="minorHAnsi" w:cstheme="minorHAnsi"/>
         </w:rPr>
         <w:t>Telefoon</w:t>
       </w:r>
@@ -1112,15 +1145,15 @@
       </w:r>
       <w:r>
         <w:rPr>
-          <w:rFonts w:asciiTheme="minorHAnsi" w:hAnsiTheme="minorHAnsi" w:cstheme="minorBidi"/>
+          <w:rFonts w:asciiTheme="minorHAnsi" w:hAnsiTheme="minorHAnsi" w:cstheme="minorHAnsi"/>
         </w:rPr>
         <w:t>:</w:t>
       </w:r>
       <w:r>
-        <w:t xml:space="preserve"> </w:t>
-      </w:r>
-      <w:r>
-        <w:t>+31 73-71 10 333</w:t>
+        <w:rPr>
+          <w:rFonts w:asciiTheme="minorHAnsi" w:hAnsiTheme="minorHAnsi" w:cstheme="minorHAnsi"/>
+        </w:rPr>
+        <w:t xml:space="preserve"> +31 73-71 10 333</w:t>
       </w:r>
     </w:p>
     <w:p>
@@ -1131,12 +1164,12 @@
         <w:spacing w:line="360" w:lineRule="auto"/>
         <w:ind w:left="3600" w:hanging="3600"/>
         <w:rPr>
-          <w:rFonts w:asciiTheme="minorHAnsi" w:hAnsiTheme="minorHAnsi" w:cstheme="minorBidi"/>
-        </w:rPr>
-      </w:pPr>
-      <w:r>
-        <w:rPr>
-          <w:rFonts w:asciiTheme="minorHAnsi" w:hAnsiTheme="minorHAnsi" w:cstheme="minorBidi"/>
+          <w:rFonts w:asciiTheme="minorHAnsi" w:hAnsiTheme="minorHAnsi" w:cstheme="minorHAnsi"/>
+        </w:rPr>
+      </w:pPr>
+      <w:r>
+        <w:rPr>
+          <w:rFonts w:asciiTheme="minorHAnsi" w:hAnsiTheme="minorHAnsi" w:cstheme="minorHAnsi"/>
         </w:rPr>
         <w:t>Internetadres</w:t>
       </w:r>
@@ -1149,16 +1182,19 @@
       </w:r>
       <w:r>
         <w:rPr>
-          <w:rFonts w:asciiTheme="minorHAnsi" w:hAnsiTheme="minorHAnsi" w:cstheme="minorBidi"/>
+          <w:rFonts w:asciiTheme="minorHAnsi" w:hAnsiTheme="minorHAnsi" w:cstheme="minorHAnsi"/>
         </w:rPr>
         <w:t>:</w:t>
       </w:r>
       <w:r>
+        <w:rPr>
+          <w:rFonts w:asciiTheme="minorHAnsi" w:hAnsiTheme="minorHAnsi" w:cstheme="minorHAnsi"/>
+        </w:rPr>
         <w:t>www.sition.nl</w:t>
       </w:r>
       <w:r>
         <w:rPr>
-          <w:rFonts w:asciiTheme="minorHAnsi" w:hAnsiTheme="minorHAnsi" w:cstheme="minorBidi"/>
+          <w:rFonts w:asciiTheme="minorHAnsi" w:hAnsiTheme="minorHAnsi" w:cstheme="minorHAnsi"/>
         </w:rPr>
         <w:t xml:space="preserve"> </w:t>
       </w:r>
@@ -1171,12 +1207,12 @@
         <w:spacing w:line="360" w:lineRule="auto"/>
         <w:ind w:left="3600" w:hanging="3600"/>
         <w:rPr>
-          <w:rFonts w:asciiTheme="minorHAnsi" w:hAnsiTheme="minorHAnsi" w:cstheme="minorBidi"/>
-        </w:rPr>
-      </w:pPr>
-      <w:r>
-        <w:rPr>
-          <w:rFonts w:asciiTheme="minorHAnsi" w:hAnsiTheme="minorHAnsi" w:cstheme="minorBidi"/>
+          <w:rFonts w:asciiTheme="minorHAnsi" w:hAnsiTheme="minorHAnsi" w:cstheme="minorHAnsi"/>
+        </w:rPr>
+      </w:pPr>
+      <w:r>
+        <w:rPr>
+          <w:rFonts w:asciiTheme="minorHAnsi" w:hAnsiTheme="minorHAnsi" w:cstheme="minorHAnsi"/>
         </w:rPr>
         <w:t>Afdeling</w:t>
       </w:r>
@@ -1189,11 +1225,14 @@
       </w:r>
       <w:r>
         <w:rPr>
-          <w:rFonts w:asciiTheme="minorHAnsi" w:hAnsiTheme="minorHAnsi" w:cstheme="minorBidi"/>
+          <w:rFonts w:asciiTheme="minorHAnsi" w:hAnsiTheme="minorHAnsi" w:cstheme="minorHAnsi"/>
         </w:rPr>
         <w:t>:</w:t>
       </w:r>
       <w:r>
+        <w:rPr>
+          <w:rFonts w:asciiTheme="minorHAnsi" w:hAnsiTheme="minorHAnsi" w:cstheme="minorHAnsi"/>
+        </w:rPr>
         <w:fldChar w:fldCharType="begin">
           <w:ffData>
             <w:name w:val="Text1"/>
@@ -1228,7 +1267,7 @@
       </w:r>
       <w:r>
         <w:rPr>
-          <w:rFonts w:asciiTheme="minorHAnsi" w:eastAsia="Arial Unicode MS" w:hAnsiTheme="minorHAnsi" w:cstheme="minorBidi"/>
+          <w:rFonts w:asciiTheme="minorHAnsi" w:eastAsia="Arial Unicode MS" w:hAnsiTheme="minorHAnsi" w:cstheme="minorHAnsi"/>
           <w:noProof/>
           <w:spacing w:val="-2"/>
         </w:rPr>
@@ -1236,7 +1275,7 @@
       </w:r>
       <w:r>
         <w:rPr>
-          <w:rFonts w:asciiTheme="minorHAnsi" w:eastAsia="Arial Unicode MS" w:hAnsiTheme="minorHAnsi" w:cstheme="minorBidi"/>
+          <w:rFonts w:asciiTheme="minorHAnsi" w:eastAsia="Arial Unicode MS" w:hAnsiTheme="minorHAnsi" w:cstheme="minorHAnsi"/>
           <w:noProof/>
           <w:spacing w:val="-2"/>
         </w:rPr>
@@ -1244,7 +1283,7 @@
       </w:r>
       <w:r>
         <w:rPr>
-          <w:rFonts w:asciiTheme="minorHAnsi" w:eastAsia="Arial Unicode MS" w:hAnsiTheme="minorHAnsi" w:cstheme="minorBidi"/>
+          <w:rFonts w:asciiTheme="minorHAnsi" w:eastAsia="Arial Unicode MS" w:hAnsiTheme="minorHAnsi" w:cstheme="minorHAnsi"/>
           <w:noProof/>
           <w:spacing w:val="-2"/>
         </w:rPr>
@@ -1252,7 +1291,7 @@
       </w:r>
       <w:r>
         <w:rPr>
-          <w:rFonts w:asciiTheme="minorHAnsi" w:eastAsia="Arial Unicode MS" w:hAnsiTheme="minorHAnsi" w:cstheme="minorBidi"/>
+          <w:rFonts w:asciiTheme="minorHAnsi" w:eastAsia="Arial Unicode MS" w:hAnsiTheme="minorHAnsi" w:cstheme="minorHAnsi"/>
           <w:noProof/>
           <w:spacing w:val="-2"/>
         </w:rPr>
@@ -1260,13 +1299,16 @@
       </w:r>
       <w:r>
         <w:rPr>
-          <w:rFonts w:asciiTheme="minorHAnsi" w:eastAsia="Arial Unicode MS" w:hAnsiTheme="minorHAnsi" w:cstheme="minorBidi"/>
+          <w:rFonts w:asciiTheme="minorHAnsi" w:eastAsia="Arial Unicode MS" w:hAnsiTheme="minorHAnsi" w:cstheme="minorHAnsi"/>
           <w:noProof/>
           <w:spacing w:val="-2"/>
         </w:rPr>
         <w:t> </w:t>
       </w:r>
       <w:r>
+        <w:rPr>
+          <w:rFonts w:asciiTheme="minorHAnsi" w:hAnsiTheme="minorHAnsi" w:cstheme="minorHAnsi"/>
+        </w:rPr>
         <w:fldChar w:fldCharType="end"/>
       </w:r>
     </w:p>
@@ -1278,7 +1320,7 @@
         <w:spacing w:line="360" w:lineRule="auto"/>
         <w:ind w:left="3600" w:hanging="3600"/>
         <w:rPr>
-          <w:rFonts w:ascii="Arial" w:hAnsi="Arial" w:cs="Arial"/>
+          <w:rFonts w:asciiTheme="minorHAnsi" w:hAnsiTheme="minorHAnsi" w:cstheme="minorHAnsi"/>
           <w:b/>
           <w:i/>
           <w:sz w:val="10"/>
@@ -1333,12 +1375,12 @@
         <w:spacing w:line="360" w:lineRule="auto"/>
         <w:ind w:left="3600" w:hanging="3600"/>
         <w:rPr>
-          <w:rFonts w:asciiTheme="minorHAnsi" w:hAnsiTheme="minorHAnsi" w:cstheme="minorBidi"/>
-        </w:rPr>
-      </w:pPr>
-      <w:r>
-        <w:rPr>
-          <w:rFonts w:asciiTheme="minorHAnsi" w:hAnsiTheme="minorHAnsi" w:cstheme="minorBidi"/>
+          <w:rFonts w:asciiTheme="minorHAnsi" w:hAnsiTheme="minorHAnsi" w:cstheme="minorHAnsi"/>
+        </w:rPr>
+      </w:pPr>
+      <w:r>
+        <w:rPr>
+          <w:rFonts w:asciiTheme="minorHAnsi" w:hAnsiTheme="minorHAnsi" w:cstheme="minorHAnsi"/>
         </w:rPr>
         <w:t>Naam</w:t>
       </w:r>
@@ -1351,14 +1393,20 @@
       </w:r>
       <w:r>
         <w:rPr>
-          <w:rFonts w:asciiTheme="minorHAnsi" w:hAnsiTheme="minorHAnsi" w:cstheme="minorBidi"/>
+          <w:rFonts w:asciiTheme="minorHAnsi" w:hAnsiTheme="minorHAnsi" w:cstheme="minorHAnsi"/>
         </w:rPr>
         <w:t>:</w:t>
       </w:r>
       <w:r>
+        <w:rPr>
+          <w:rFonts w:asciiTheme="minorHAnsi" w:hAnsiTheme="minorHAnsi" w:cstheme="minorHAnsi"/>
+        </w:rPr>
         <w:t xml:space="preserve"> </w:t>
       </w:r>
       <w:r>
+        <w:rPr>
+          <w:rFonts w:asciiTheme="minorHAnsi" w:hAnsiTheme="minorHAnsi" w:cstheme="minorHAnsi"/>
+        </w:rPr>
         <w:t>Peter Meijer</w:t>
       </w:r>
       <w:r>
@@ -1384,12 +1432,12 @@
         <w:spacing w:line="360" w:lineRule="auto"/>
         <w:ind w:left="3600" w:hanging="3600"/>
         <w:rPr>
-          <w:rFonts w:asciiTheme="minorHAnsi" w:hAnsiTheme="minorHAnsi" w:cstheme="minorBidi"/>
-        </w:rPr>
-      </w:pPr>
-      <w:r>
-        <w:rPr>
-          <w:rFonts w:asciiTheme="minorHAnsi" w:hAnsiTheme="minorHAnsi" w:cstheme="minorBidi"/>
+          <w:rFonts w:asciiTheme="minorHAnsi" w:hAnsiTheme="minorHAnsi" w:cstheme="minorHAnsi"/>
+        </w:rPr>
+      </w:pPr>
+      <w:r>
+        <w:rPr>
+          <w:rFonts w:asciiTheme="minorHAnsi" w:hAnsiTheme="minorHAnsi" w:cstheme="minorHAnsi"/>
         </w:rPr>
         <w:t>Functie</w:t>
       </w:r>
@@ -1402,18 +1450,15 @@
       </w:r>
       <w:r>
         <w:rPr>
-          <w:rFonts w:asciiTheme="minorHAnsi" w:hAnsiTheme="minorHAnsi" w:cstheme="minorBidi"/>
+          <w:rFonts w:asciiTheme="minorHAnsi" w:hAnsiTheme="minorHAnsi" w:cstheme="minorHAnsi"/>
         </w:rPr>
         <w:t>:</w:t>
       </w:r>
       <w:r>
         <w:rPr>
-          <w:rFonts w:asciiTheme="minorHAnsi" w:hAnsiTheme="minorHAnsi" w:cstheme="minorBidi"/>
-        </w:rPr>
-        <w:t xml:space="preserve"> </w:t>
-      </w:r>
-      <w:r>
-        <w:t>Senior Developer</w:t>
+          <w:rFonts w:asciiTheme="minorHAnsi" w:hAnsiTheme="minorHAnsi" w:cstheme="minorHAnsi"/>
+        </w:rPr>
+        <w:t xml:space="preserve"> Senior Developer</w:t>
       </w:r>
     </w:p>
     <w:p>
@@ -1424,12 +1469,12 @@
         <w:spacing w:line="360" w:lineRule="auto"/>
         <w:ind w:left="3600" w:hanging="3600"/>
         <w:rPr>
-          <w:rFonts w:asciiTheme="minorHAnsi" w:hAnsiTheme="minorHAnsi" w:cstheme="minorBidi"/>
-        </w:rPr>
-      </w:pPr>
-      <w:r>
-        <w:rPr>
-          <w:rFonts w:asciiTheme="minorHAnsi" w:hAnsiTheme="minorHAnsi" w:cstheme="minorBidi"/>
+          <w:rFonts w:asciiTheme="minorHAnsi" w:hAnsiTheme="minorHAnsi" w:cstheme="minorHAnsi"/>
+        </w:rPr>
+      </w:pPr>
+      <w:r>
+        <w:rPr>
+          <w:rFonts w:asciiTheme="minorHAnsi" w:hAnsiTheme="minorHAnsi" w:cstheme="minorHAnsi"/>
         </w:rPr>
         <w:t>Telefoonnummer rechtstreeks</w:t>
       </w:r>
@@ -1442,15 +1487,15 @@
       </w:r>
       <w:r>
         <w:rPr>
-          <w:rFonts w:asciiTheme="minorHAnsi" w:hAnsiTheme="minorHAnsi" w:cstheme="minorBidi"/>
+          <w:rFonts w:asciiTheme="minorHAnsi" w:hAnsiTheme="minorHAnsi" w:cstheme="minorHAnsi"/>
         </w:rPr>
         <w:t>:</w:t>
       </w:r>
       <w:r>
-        <w:t xml:space="preserve"> </w:t>
-      </w:r>
-      <w:r>
-        <w:t>+31 73-71 10 333</w:t>
+        <w:rPr>
+          <w:rFonts w:asciiTheme="minorHAnsi" w:hAnsiTheme="minorHAnsi" w:cstheme="minorHAnsi"/>
+        </w:rPr>
+        <w:t xml:space="preserve"> +31 73-71 10 333</w:t>
       </w:r>
     </w:p>
     <w:p>
@@ -1461,13 +1506,13 @@
         <w:spacing w:line="360" w:lineRule="auto"/>
         <w:ind w:left="3600" w:hanging="3600"/>
         <w:rPr>
-          <w:rFonts w:asciiTheme="minorHAnsi" w:hAnsiTheme="minorHAnsi" w:cstheme="minorBidi"/>
-          <w:lang w:val="nl-NL"/>
-        </w:rPr>
-      </w:pPr>
-      <w:r>
-        <w:rPr>
-          <w:rFonts w:asciiTheme="minorHAnsi" w:hAnsiTheme="minorHAnsi" w:cstheme="minorBidi"/>
+          <w:rFonts w:asciiTheme="minorHAnsi" w:hAnsiTheme="minorHAnsi" w:cstheme="minorHAnsi"/>
+          <w:lang w:val="nl-NL"/>
+        </w:rPr>
+      </w:pPr>
+      <w:r>
+        <w:rPr>
+          <w:rFonts w:asciiTheme="minorHAnsi" w:hAnsiTheme="minorHAnsi" w:cstheme="minorHAnsi"/>
           <w:lang w:val="nl-NL"/>
         </w:rPr>
         <w:t>Emailadres bedrijfsbegeleider</w:t>
@@ -1482,23 +1527,17 @@
       </w:r>
       <w:r>
         <w:rPr>
-          <w:rFonts w:asciiTheme="minorHAnsi" w:hAnsiTheme="minorHAnsi" w:cstheme="minorBidi"/>
+          <w:rFonts w:asciiTheme="minorHAnsi" w:hAnsiTheme="minorHAnsi" w:cstheme="minorHAnsi"/>
           <w:lang w:val="nl-NL"/>
         </w:rPr>
         <w:t>:</w:t>
       </w:r>
       <w:r>
         <w:rPr>
-          <w:rFonts w:asciiTheme="minorHAnsi" w:hAnsiTheme="minorHAnsi" w:cstheme="minorBidi"/>
-          <w:lang w:val="nl-NL"/>
-        </w:rPr>
-        <w:t xml:space="preserve"> </w:t>
-      </w:r>
-      <w:r>
-        <w:rPr>
-          <w:lang w:val="nl-NL"/>
-        </w:rPr>
-        <w:t>peter@sition.nl</w:t>
+          <w:rFonts w:asciiTheme="minorHAnsi" w:hAnsiTheme="minorHAnsi" w:cstheme="minorHAnsi"/>
+          <w:lang w:val="nl-NL"/>
+        </w:rPr>
+        <w:t xml:space="preserve"> peter@sition.nl</w:t>
       </w:r>
     </w:p>
     <w:p>
@@ -1509,7 +1548,7 @@
         <w:spacing w:line="360" w:lineRule="auto"/>
         <w:ind w:left="3600" w:hanging="3600"/>
         <w:rPr>
-          <w:rFonts w:ascii="Arial" w:hAnsi="Arial" w:cs="Arial"/>
+          <w:rFonts w:asciiTheme="minorHAnsi" w:hAnsiTheme="minorHAnsi" w:cstheme="minorHAnsi"/>
           <w:b/>
           <w:i/>
           <w:sz w:val="16"/>
@@ -1576,19 +1615,25 @@
         </w:tabs>
         <w:spacing w:line="360" w:lineRule="auto"/>
         <w:rPr>
-          <w:rFonts w:asciiTheme="minorHAnsi" w:hAnsiTheme="minorHAnsi" w:cstheme="minorBidi"/>
-        </w:rPr>
-      </w:pPr>
-      <w:r>
-        <w:rPr>
-          <w:rFonts w:asciiTheme="minorHAnsi" w:hAnsiTheme="minorHAnsi" w:cstheme="minorBidi"/>
+          <w:rFonts w:asciiTheme="minorHAnsi" w:hAnsiTheme="minorHAnsi" w:cstheme="minorHAnsi"/>
+        </w:rPr>
+      </w:pPr>
+      <w:r>
+        <w:rPr>
+          <w:rFonts w:asciiTheme="minorHAnsi" w:hAnsiTheme="minorHAnsi" w:cstheme="minorHAnsi"/>
         </w:rPr>
         <w:t>Startdatum periode   :</w:t>
       </w:r>
       <w:r>
+        <w:rPr>
+          <w:rFonts w:asciiTheme="minorHAnsi" w:hAnsiTheme="minorHAnsi" w:cstheme="minorHAnsi"/>
+        </w:rPr>
         <w:t xml:space="preserve">19 </w:t>
       </w:r>
       <w:r>
+        <w:rPr>
+          <w:rFonts w:asciiTheme="minorHAnsi" w:hAnsiTheme="minorHAnsi" w:cstheme="minorHAnsi"/>
+        </w:rPr>
         <w:t>februari 2024</w:t>
       </w:r>
       <w:r>
@@ -1606,16 +1651,19 @@
         </w:tabs>
         <w:spacing w:line="360" w:lineRule="auto"/>
         <w:rPr>
-          <w:rFonts w:asciiTheme="minorHAnsi" w:hAnsiTheme="minorHAnsi" w:cstheme="minorBidi"/>
-        </w:rPr>
-      </w:pPr>
-      <w:r>
-        <w:rPr>
-          <w:rFonts w:asciiTheme="minorHAnsi" w:hAnsiTheme="minorHAnsi" w:cstheme="minorBidi"/>
+          <w:rFonts w:asciiTheme="minorHAnsi" w:hAnsiTheme="minorHAnsi" w:cstheme="minorHAnsi"/>
+        </w:rPr>
+      </w:pPr>
+      <w:r>
+        <w:rPr>
+          <w:rFonts w:asciiTheme="minorHAnsi" w:hAnsiTheme="minorHAnsi" w:cstheme="minorHAnsi"/>
         </w:rPr>
         <w:t>Einddatum periode    :</w:t>
       </w:r>
       <w:r>
+        <w:rPr>
+          <w:rFonts w:asciiTheme="minorHAnsi" w:hAnsiTheme="minorHAnsi" w:cstheme="minorHAnsi"/>
+        </w:rPr>
         <w:t>12 juli 2024</w:t>
       </w:r>
     </w:p>
@@ -1626,35 +1674,35 @@
         </w:tabs>
         <w:spacing w:line="360" w:lineRule="auto"/>
         <w:rPr>
-          <w:rFonts w:ascii="Arial" w:hAnsi="Arial" w:cs="Arial"/>
-          <w:b/>
-          <w:szCs w:val="22"/>
-        </w:rPr>
-      </w:pPr>
-      <w:r>
-        <w:rPr>
-          <w:rFonts w:ascii="Arial" w:hAnsi="Arial" w:cs="Arial"/>
+          <w:rFonts w:asciiTheme="minorHAnsi" w:hAnsiTheme="minorHAnsi" w:cstheme="minorHAnsi"/>
+          <w:b/>
+          <w:szCs w:val="22"/>
+        </w:rPr>
+      </w:pPr>
+      <w:r>
+        <w:rPr>
+          <w:rFonts w:asciiTheme="minorHAnsi" w:hAnsiTheme="minorHAnsi" w:cstheme="minorHAnsi"/>
           <w:szCs w:val="22"/>
         </w:rPr>
         <w:tab/>
       </w:r>
       <w:r>
         <w:rPr>
-          <w:rFonts w:ascii="Arial" w:hAnsi="Arial" w:cs="Arial"/>
+          <w:rFonts w:asciiTheme="minorHAnsi" w:hAnsiTheme="minorHAnsi" w:cstheme="minorHAnsi"/>
           <w:szCs w:val="22"/>
         </w:rPr>
         <w:tab/>
       </w:r>
       <w:r>
         <w:rPr>
-          <w:rFonts w:ascii="Arial" w:hAnsi="Arial" w:cs="Arial"/>
+          <w:rFonts w:asciiTheme="minorHAnsi" w:hAnsiTheme="minorHAnsi" w:cstheme="minorHAnsi"/>
           <w:szCs w:val="22"/>
         </w:rPr>
         <w:tab/>
       </w:r>
       <w:r>
         <w:rPr>
-          <w:rFonts w:ascii="Arial" w:hAnsi="Arial" w:cs="Arial"/>
+          <w:rFonts w:asciiTheme="minorHAnsi" w:hAnsiTheme="minorHAnsi" w:cstheme="minorHAnsi"/>
           <w:szCs w:val="22"/>
         </w:rPr>
         <w:tab/>
@@ -1669,7 +1717,7 @@
         <w:spacing w:line="360" w:lineRule="auto"/>
         <w:ind w:left="3600" w:hanging="3600"/>
         <w:rPr>
-          <w:rFonts w:ascii="Arial" w:hAnsi="Arial" w:cs="Arial"/>
+          <w:rFonts w:asciiTheme="minorHAnsi" w:hAnsiTheme="minorHAnsi" w:cstheme="minorHAnsi"/>
           <w:b/>
           <w:spacing w:val="-2"/>
           <w:sz w:val="20"/>
@@ -1771,7 +1819,18 @@
           <w:szCs w:val="22"/>
           <w:lang w:val="nl-NL"/>
         </w:rPr>
-        <w:t>:           ja  /  nee</w:t>
+        <w:t xml:space="preserve">:           ja  /  </w:t>
+      </w:r>
+      <w:r>
+        <w:rPr>
+          <w:rFonts w:asciiTheme="minorHAnsi" w:hAnsiTheme="minorHAnsi" w:cstheme="minorHAnsi"/>
+          <w:b/>
+          <w:spacing w:val="-2"/>
+          <w:szCs w:val="22"/>
+          <w:highlight w:val="yellow"/>
+          <w:lang w:val="nl-NL"/>
+        </w:rPr>
+        <w:t>nee</w:t>
       </w:r>
       <w:r>
         <w:rPr>
@@ -1813,13 +1872,13 @@
         <w:spacing w:line="360" w:lineRule="auto"/>
         <w:ind w:left="3600" w:hanging="3600"/>
         <w:rPr>
-          <w:rFonts w:asciiTheme="minorHAnsi" w:hAnsiTheme="minorHAnsi" w:cstheme="minorBidi"/>
-          <w:lang w:val="nl-NL"/>
-        </w:rPr>
-      </w:pPr>
-      <w:r>
-        <w:rPr>
-          <w:rFonts w:asciiTheme="minorHAnsi" w:hAnsiTheme="minorHAnsi" w:cstheme="minorBidi"/>
+          <w:rFonts w:asciiTheme="minorHAnsi" w:hAnsiTheme="minorHAnsi" w:cstheme="minorHAnsi"/>
+          <w:lang w:val="nl-NL"/>
+        </w:rPr>
+      </w:pPr>
+      <w:r>
+        <w:rPr>
+          <w:rFonts w:asciiTheme="minorHAnsi" w:hAnsiTheme="minorHAnsi" w:cstheme="minorHAnsi"/>
           <w:b/>
           <w:bCs/>
           <w:spacing w:val="-2"/>
@@ -1829,7 +1888,7 @@
       </w:r>
       <w:r>
         <w:rPr>
-          <w:rFonts w:asciiTheme="minorHAnsi" w:hAnsiTheme="minorHAnsi" w:cstheme="minorBidi"/>
+          <w:rFonts w:asciiTheme="minorHAnsi" w:hAnsiTheme="minorHAnsi" w:cstheme="minorHAnsi"/>
           <w:b/>
           <w:bCs/>
           <w:spacing w:val="-2"/>
@@ -1839,7 +1898,7 @@
       </w:r>
       <w:r>
         <w:rPr>
-          <w:rFonts w:asciiTheme="minorHAnsi" w:hAnsiTheme="minorHAnsi" w:cstheme="minorBidi"/>
+          <w:rFonts w:asciiTheme="minorHAnsi" w:hAnsiTheme="minorHAnsi" w:cstheme="minorHAnsi"/>
           <w:b/>
           <w:bCs/>
           <w:spacing w:val="-2"/>
@@ -1869,7 +1928,7 @@
       </w:r>
       <w:r>
         <w:rPr>
-          <w:rFonts w:asciiTheme="minorHAnsi" w:hAnsiTheme="minorHAnsi" w:cstheme="minorBidi"/>
+          <w:rFonts w:asciiTheme="minorHAnsi" w:hAnsiTheme="minorHAnsi" w:cstheme="minorHAnsi"/>
           <w:b/>
           <w:bCs/>
           <w:spacing w:val="-2"/>
@@ -1879,7 +1938,7 @@
       </w:r>
       <w:r>
         <w:rPr>
-          <w:rFonts w:asciiTheme="minorHAnsi" w:hAnsiTheme="minorHAnsi" w:cstheme="minorBidi"/>
+          <w:rFonts w:asciiTheme="minorHAnsi" w:hAnsiTheme="minorHAnsi" w:cstheme="minorHAnsi"/>
           <w:b/>
           <w:bCs/>
           <w:lang w:val="nl-NL"/>
@@ -1896,6 +1955,9 @@
         <w:tab/>
       </w:r>
       <w:r>
+        <w:rPr>
+          <w:rFonts w:asciiTheme="minorHAnsi" w:hAnsiTheme="minorHAnsi" w:cstheme="minorHAnsi"/>
+        </w:rPr>
         <w:fldChar w:fldCharType="begin">
           <w:ffData>
             <w:name w:val="Text1"/>
@@ -1933,7 +1995,7 @@
       </w:r>
       <w:r>
         <w:rPr>
-          <w:rFonts w:asciiTheme="minorHAnsi" w:eastAsia="Arial Unicode MS" w:hAnsiTheme="minorHAnsi" w:cstheme="minorBidi"/>
+          <w:rFonts w:asciiTheme="minorHAnsi" w:eastAsia="Arial Unicode MS" w:hAnsiTheme="minorHAnsi" w:cstheme="minorHAnsi"/>
           <w:noProof/>
           <w:spacing w:val="-2"/>
           <w:lang w:val="nl-NL"/>
@@ -1942,7 +2004,7 @@
       </w:r>
       <w:r>
         <w:rPr>
-          <w:rFonts w:asciiTheme="minorHAnsi" w:eastAsia="Arial Unicode MS" w:hAnsiTheme="minorHAnsi" w:cstheme="minorBidi"/>
+          <w:rFonts w:asciiTheme="minorHAnsi" w:eastAsia="Arial Unicode MS" w:hAnsiTheme="minorHAnsi" w:cstheme="minorHAnsi"/>
           <w:noProof/>
           <w:spacing w:val="-2"/>
           <w:lang w:val="nl-NL"/>
@@ -1951,7 +2013,7 @@
       </w:r>
       <w:r>
         <w:rPr>
-          <w:rFonts w:asciiTheme="minorHAnsi" w:eastAsia="Arial Unicode MS" w:hAnsiTheme="minorHAnsi" w:cstheme="minorBidi"/>
+          <w:rFonts w:asciiTheme="minorHAnsi" w:eastAsia="Arial Unicode MS" w:hAnsiTheme="minorHAnsi" w:cstheme="minorHAnsi"/>
           <w:noProof/>
           <w:spacing w:val="-2"/>
           <w:lang w:val="nl-NL"/>
@@ -1960,7 +2022,7 @@
       </w:r>
       <w:r>
         <w:rPr>
-          <w:rFonts w:asciiTheme="minorHAnsi" w:eastAsia="Arial Unicode MS" w:hAnsiTheme="minorHAnsi" w:cstheme="minorBidi"/>
+          <w:rFonts w:asciiTheme="minorHAnsi" w:eastAsia="Arial Unicode MS" w:hAnsiTheme="minorHAnsi" w:cstheme="minorHAnsi"/>
           <w:noProof/>
           <w:spacing w:val="-2"/>
           <w:lang w:val="nl-NL"/>
@@ -1969,7 +2031,7 @@
       </w:r>
       <w:r>
         <w:rPr>
-          <w:rFonts w:asciiTheme="minorHAnsi" w:eastAsia="Arial Unicode MS" w:hAnsiTheme="minorHAnsi" w:cstheme="minorBidi"/>
+          <w:rFonts w:asciiTheme="minorHAnsi" w:eastAsia="Arial Unicode MS" w:hAnsiTheme="minorHAnsi" w:cstheme="minorHAnsi"/>
           <w:noProof/>
           <w:spacing w:val="-2"/>
           <w:lang w:val="nl-NL"/>
@@ -1977,6 +2039,9 @@
         <w:t> </w:t>
       </w:r>
       <w:r>
+        <w:rPr>
+          <w:rFonts w:asciiTheme="minorHAnsi" w:hAnsiTheme="minorHAnsi" w:cstheme="minorHAnsi"/>
+        </w:rPr>
         <w:fldChar w:fldCharType="end"/>
       </w:r>
     </w:p>
@@ -1989,13 +2054,13 @@
         <w:spacing w:line="360" w:lineRule="auto"/>
         <w:ind w:left="3600" w:hanging="3600"/>
         <w:rPr>
-          <w:rFonts w:ascii="Arial" w:hAnsi="Arial" w:cs="Arial"/>
-          <w:lang w:val="nl-NL"/>
-        </w:rPr>
-      </w:pPr>
-      <w:r>
-        <w:rPr>
-          <w:rFonts w:asciiTheme="minorHAnsi" w:hAnsiTheme="minorHAnsi" w:cstheme="minorBidi"/>
+          <w:rFonts w:asciiTheme="minorHAnsi" w:hAnsiTheme="minorHAnsi" w:cstheme="minorHAnsi"/>
+          <w:lang w:val="nl-NL"/>
+        </w:rPr>
+      </w:pPr>
+      <w:r>
+        <w:rPr>
+          <w:rFonts w:asciiTheme="minorHAnsi" w:hAnsiTheme="minorHAnsi" w:cstheme="minorHAnsi"/>
           <w:b/>
           <w:bCs/>
           <w:spacing w:val="-2"/>
@@ -2035,7 +2100,7 @@
       </w:r>
       <w:r>
         <w:rPr>
-          <w:rFonts w:asciiTheme="minorHAnsi" w:hAnsiTheme="minorHAnsi" w:cstheme="minorBidi"/>
+          <w:rFonts w:asciiTheme="minorHAnsi" w:hAnsiTheme="minorHAnsi" w:cstheme="minorHAnsi"/>
           <w:b/>
           <w:bCs/>
           <w:spacing w:val="-2"/>
@@ -2054,6 +2119,9 @@
         <w:tab/>
       </w:r>
       <w:r>
+        <w:rPr>
+          <w:rFonts w:asciiTheme="minorHAnsi" w:hAnsiTheme="minorHAnsi" w:cstheme="minorHAnsi"/>
+        </w:rPr>
         <w:fldChar w:fldCharType="begin">
           <w:ffData>
             <w:name w:val="Text1"/>
@@ -2065,7 +2133,7 @@
       </w:r>
       <w:r>
         <w:rPr>
-          <w:rFonts w:ascii="Arial" w:hAnsi="Arial" w:cs="Arial"/>
+          <w:rFonts w:asciiTheme="minorHAnsi" w:hAnsiTheme="minorHAnsi" w:cstheme="minorHAnsi"/>
           <w:spacing w:val="-2"/>
           <w:szCs w:val="22"/>
           <w:lang w:val="nl-NL"/>
@@ -2074,15 +2142,15 @@
       </w:r>
       <w:r>
         <w:rPr>
-          <w:rFonts w:ascii="Arial" w:hAnsi="Arial" w:cs="Arial"/>
-          <w:spacing w:val="-2"/>
-          <w:szCs w:val="22"/>
-          <w:lang w:val="nl-NL"/>
-        </w:rPr>
-      </w:r>
-      <w:r>
-        <w:rPr>
-          <w:rFonts w:ascii="Arial" w:hAnsi="Arial" w:cs="Arial"/>
+          <w:rFonts w:asciiTheme="minorHAnsi" w:hAnsiTheme="minorHAnsi" w:cstheme="minorHAnsi"/>
+          <w:spacing w:val="-2"/>
+          <w:szCs w:val="22"/>
+          <w:lang w:val="nl-NL"/>
+        </w:rPr>
+      </w:r>
+      <w:r>
+        <w:rPr>
+          <w:rFonts w:asciiTheme="minorHAnsi" w:hAnsiTheme="minorHAnsi" w:cstheme="minorHAnsi"/>
           <w:spacing w:val="-2"/>
           <w:szCs w:val="22"/>
           <w:lang w:val="nl-NL"/>
@@ -2091,7 +2159,7 @@
       </w:r>
       <w:r>
         <w:rPr>
-          <w:rFonts w:ascii="Arial" w:eastAsia="Arial Unicode MS" w:hAnsi="Arial" w:cs="Arial"/>
+          <w:rFonts w:asciiTheme="minorHAnsi" w:eastAsia="Arial Unicode MS" w:hAnsiTheme="minorHAnsi" w:cstheme="minorHAnsi"/>
           <w:noProof/>
           <w:spacing w:val="-2"/>
           <w:lang w:val="nl-NL"/>
@@ -2100,7 +2168,7 @@
       </w:r>
       <w:r>
         <w:rPr>
-          <w:rFonts w:ascii="Arial" w:eastAsia="Arial Unicode MS" w:hAnsi="Arial" w:cs="Arial"/>
+          <w:rFonts w:asciiTheme="minorHAnsi" w:eastAsia="Arial Unicode MS" w:hAnsiTheme="minorHAnsi" w:cstheme="minorHAnsi"/>
           <w:noProof/>
           <w:spacing w:val="-2"/>
           <w:lang w:val="nl-NL"/>
@@ -2109,7 +2177,7 @@
       </w:r>
       <w:r>
         <w:rPr>
-          <w:rFonts w:ascii="Arial" w:eastAsia="Arial Unicode MS" w:hAnsi="Arial" w:cs="Arial"/>
+          <w:rFonts w:asciiTheme="minorHAnsi" w:eastAsia="Arial Unicode MS" w:hAnsiTheme="minorHAnsi" w:cstheme="minorHAnsi"/>
           <w:noProof/>
           <w:spacing w:val="-2"/>
           <w:lang w:val="nl-NL"/>
@@ -2118,7 +2186,7 @@
       </w:r>
       <w:r>
         <w:rPr>
-          <w:rFonts w:ascii="Arial" w:eastAsia="Arial Unicode MS" w:hAnsi="Arial" w:cs="Arial"/>
+          <w:rFonts w:asciiTheme="minorHAnsi" w:eastAsia="Arial Unicode MS" w:hAnsiTheme="minorHAnsi" w:cstheme="minorHAnsi"/>
           <w:noProof/>
           <w:spacing w:val="-2"/>
           <w:lang w:val="nl-NL"/>
@@ -2127,7 +2195,7 @@
       </w:r>
       <w:r>
         <w:rPr>
-          <w:rFonts w:ascii="Arial" w:eastAsia="Arial Unicode MS" w:hAnsi="Arial" w:cs="Arial"/>
+          <w:rFonts w:asciiTheme="minorHAnsi" w:eastAsia="Arial Unicode MS" w:hAnsiTheme="minorHAnsi" w:cstheme="minorHAnsi"/>
           <w:noProof/>
           <w:spacing w:val="-2"/>
           <w:lang w:val="nl-NL"/>
@@ -2135,6 +2203,9 @@
         <w:t> </w:t>
       </w:r>
       <w:r>
+        <w:rPr>
+          <w:rFonts w:asciiTheme="minorHAnsi" w:hAnsiTheme="minorHAnsi" w:cstheme="minorHAnsi"/>
+        </w:rPr>
         <w:fldChar w:fldCharType="end"/>
       </w:r>
     </w:p>
@@ -2143,7 +2214,7 @@
         <w:spacing w:line="360" w:lineRule="auto"/>
         <w:ind w:left="3600" w:hanging="3600"/>
         <w:rPr>
-          <w:rFonts w:ascii="Arial" w:eastAsia="Arial Unicode MS" w:hAnsi="Arial" w:cs="Arial"/>
+          <w:rFonts w:asciiTheme="minorHAnsi" w:eastAsia="Arial Unicode MS" w:hAnsiTheme="minorHAnsi" w:cstheme="minorHAnsi"/>
           <w:noProof/>
           <w:lang w:val="nl-NL"/>
         </w:rPr>
@@ -2156,7 +2227,7 @@
         </w:tabs>
         <w:spacing w:line="360" w:lineRule="auto"/>
         <w:rPr>
-          <w:rFonts w:asciiTheme="minorHAnsi" w:hAnsiTheme="minorHAnsi" w:cstheme="minorBidi"/>
+          <w:rFonts w:asciiTheme="minorHAnsi" w:hAnsiTheme="minorHAnsi" w:cstheme="minorHAnsi"/>
           <w:b/>
           <w:bCs/>
           <w:u w:val="single"/>
@@ -2164,7 +2235,7 @@
       </w:pPr>
       <w:r>
         <w:rPr>
-          <w:rFonts w:asciiTheme="minorHAnsi" w:hAnsiTheme="minorHAnsi" w:cstheme="minorBidi"/>
+          <w:rFonts w:asciiTheme="minorHAnsi" w:hAnsiTheme="minorHAnsi" w:cstheme="minorHAnsi"/>
           <w:b/>
           <w:bCs/>
           <w:sz w:val="28"/>
@@ -2176,7 +2247,7 @@
       </w:r>
       <w:r>
         <w:rPr>
-          <w:rFonts w:asciiTheme="minorHAnsi" w:hAnsiTheme="minorHAnsi" w:cstheme="minorBidi"/>
+          <w:rFonts w:asciiTheme="minorHAnsi" w:hAnsiTheme="minorHAnsi" w:cstheme="minorHAnsi"/>
           <w:b/>
           <w:bCs/>
           <w:sz w:val="28"/>
@@ -2187,7 +2258,7 @@
       </w:r>
       <w:r>
         <w:rPr>
-          <w:rFonts w:asciiTheme="minorHAnsi" w:hAnsiTheme="minorHAnsi" w:cstheme="minorBidi"/>
+          <w:rFonts w:asciiTheme="minorHAnsi" w:hAnsiTheme="minorHAnsi" w:cstheme="minorHAnsi"/>
           <w:b/>
           <w:bCs/>
           <w:u w:val="single"/>
@@ -2202,91 +2273,21 @@
         <w:tab/>
       </w:r>
       <w:r>
-        <w:fldChar w:fldCharType="begin">
-          <w:ffData>
-            <w:name w:val="Text1"/>
-            <w:enabled/>
-            <w:calcOnExit w:val="0"/>
-            <w:textInput/>
-          </w:ffData>
-        </w:fldChar>
-      </w:r>
-      <w:r>
-        <w:rPr>
-          <w:rFonts w:asciiTheme="minorHAnsi" w:hAnsiTheme="minorHAnsi" w:cstheme="minorHAnsi"/>
-          <w:spacing w:val="-2"/>
-          <w:szCs w:val="22"/>
-        </w:rPr>
-        <w:instrText xml:space="preserve"> FORMTEXT </w:instrText>
-      </w:r>
-      <w:r>
-        <w:rPr>
-          <w:rFonts w:asciiTheme="minorHAnsi" w:hAnsiTheme="minorHAnsi" w:cstheme="minorHAnsi"/>
-          <w:spacing w:val="-2"/>
-          <w:szCs w:val="22"/>
-        </w:rPr>
-      </w:r>
-      <w:r>
-        <w:rPr>
-          <w:rFonts w:asciiTheme="minorHAnsi" w:hAnsiTheme="minorHAnsi" w:cstheme="minorHAnsi"/>
-          <w:spacing w:val="-2"/>
-          <w:szCs w:val="22"/>
-        </w:rPr>
-        <w:fldChar w:fldCharType="separate"/>
-      </w:r>
-      <w:r>
-        <w:rPr>
-          <w:rFonts w:asciiTheme="minorHAnsi" w:eastAsia="Arial Unicode MS" w:hAnsiTheme="minorHAnsi" w:cstheme="minorBidi"/>
-          <w:noProof/>
-          <w:spacing w:val="-2"/>
-        </w:rPr>
-        <w:t> </w:t>
-      </w:r>
-      <w:r>
-        <w:rPr>
-          <w:rFonts w:asciiTheme="minorHAnsi" w:eastAsia="Arial Unicode MS" w:hAnsiTheme="minorHAnsi" w:cstheme="minorBidi"/>
-          <w:noProof/>
-          <w:spacing w:val="-2"/>
-        </w:rPr>
-        <w:t> </w:t>
-      </w:r>
-      <w:r>
-        <w:rPr>
-          <w:rFonts w:asciiTheme="minorHAnsi" w:eastAsia="Arial Unicode MS" w:hAnsiTheme="minorHAnsi" w:cstheme="minorBidi"/>
-          <w:noProof/>
-          <w:spacing w:val="-2"/>
-        </w:rPr>
-        <w:t> </w:t>
-      </w:r>
-      <w:r>
-        <w:rPr>
-          <w:rFonts w:asciiTheme="minorHAnsi" w:eastAsia="Arial Unicode MS" w:hAnsiTheme="minorHAnsi" w:cstheme="minorBidi"/>
-          <w:noProof/>
-          <w:spacing w:val="-2"/>
-        </w:rPr>
-        <w:t> </w:t>
-      </w:r>
-      <w:r>
-        <w:rPr>
-          <w:rFonts w:asciiTheme="minorHAnsi" w:eastAsia="Arial Unicode MS" w:hAnsiTheme="minorHAnsi" w:cstheme="minorBidi"/>
-          <w:noProof/>
-          <w:spacing w:val="-2"/>
-        </w:rPr>
-        <w:t> </w:t>
-      </w:r>
-      <w:r>
-        <w:fldChar w:fldCharType="end"/>
-      </w:r>
-      <w:r>
-        <w:rPr>
-          <w:rFonts w:asciiTheme="minorHAnsi" w:hAnsiTheme="minorHAnsi" w:cstheme="minorBidi"/>
+        <w:rPr>
+          <w:rFonts w:asciiTheme="minorHAnsi" w:hAnsiTheme="minorHAnsi" w:cstheme="minorHAnsi"/>
+        </w:rPr>
+        <w:t>E-Commerce SaaS App</w:t>
+      </w:r>
+      <w:r>
+        <w:rPr>
+          <w:rFonts w:asciiTheme="minorHAnsi" w:hAnsiTheme="minorHAnsi" w:cstheme="minorHAnsi"/>
           <w:spacing w:val="-2"/>
         </w:rPr>
         <w:t xml:space="preserve">   </w:t>
       </w:r>
       <w:r>
         <w:rPr>
-          <w:rFonts w:asciiTheme="minorHAnsi" w:hAnsiTheme="minorHAnsi" w:cstheme="minorBidi"/>
+          <w:rFonts w:asciiTheme="minorHAnsi" w:hAnsiTheme="minorHAnsi" w:cstheme="minorHAnsi"/>
         </w:rPr>
         <w:t>(Onderwerp/titel opdracht)</w:t>
       </w:r>
@@ -2311,7 +2312,7 @@
           <w:tab w:val="num" w:pos="360"/>
         </w:tabs>
         <w:rPr>
-          <w:rFonts w:asciiTheme="minorHAnsi" w:eastAsiaTheme="minorEastAsia" w:hAnsiTheme="minorHAnsi" w:cstheme="minorBidi"/>
+          <w:rFonts w:asciiTheme="minorHAnsi" w:eastAsiaTheme="minorEastAsia" w:hAnsiTheme="minorHAnsi" w:cstheme="minorHAnsi"/>
           <w:b/>
           <w:bCs/>
           <w:szCs w:val="22"/>
@@ -2319,7 +2320,7 @@
       </w:pPr>
       <w:r>
         <w:rPr>
-          <w:rFonts w:asciiTheme="minorHAnsi" w:hAnsiTheme="minorHAnsi" w:cstheme="minorBidi"/>
+          <w:rFonts w:asciiTheme="minorHAnsi" w:hAnsiTheme="minorHAnsi" w:cstheme="minorHAnsi"/>
           <w:b/>
           <w:bCs/>
         </w:rPr>
@@ -2327,7 +2328,7 @@
       </w:r>
       <w:r>
         <w:rPr>
-          <w:rFonts w:asciiTheme="minorHAnsi" w:hAnsiTheme="minorHAnsi" w:cstheme="minorBidi"/>
+          <w:rFonts w:asciiTheme="minorHAnsi" w:hAnsiTheme="minorHAnsi" w:cstheme="minorHAnsi"/>
           <w:b/>
           <w:bCs/>
         </w:rPr>
@@ -2335,7 +2336,7 @@
       </w:r>
       <w:r>
         <w:rPr>
-          <w:rFonts w:asciiTheme="minorHAnsi" w:hAnsiTheme="minorHAnsi" w:cstheme="minorBidi"/>
+          <w:rFonts w:asciiTheme="minorHAnsi" w:hAnsiTheme="minorHAnsi" w:cstheme="minorHAnsi"/>
           <w:b/>
           <w:bCs/>
         </w:rPr>
@@ -2343,13 +2344,13 @@
       </w:r>
       <w:r>
         <w:rPr>
-          <w:rFonts w:asciiTheme="minorHAnsi" w:hAnsiTheme="minorHAnsi" w:cstheme="minorBidi"/>
+          <w:rFonts w:asciiTheme="minorHAnsi" w:hAnsiTheme="minorHAnsi" w:cstheme="minorHAnsi"/>
         </w:rPr>
         <w:t xml:space="preserve"> </w:t>
       </w:r>
       <w:r>
         <w:rPr>
-          <w:rFonts w:asciiTheme="minorHAnsi" w:hAnsiTheme="minorHAnsi" w:cstheme="minorBidi"/>
+          <w:rFonts w:asciiTheme="minorHAnsi" w:hAnsiTheme="minorHAnsi" w:cstheme="minorHAnsi"/>
           <w:sz w:val="18"/>
           <w:szCs w:val="18"/>
         </w:rPr>
@@ -2357,7 +2358,7 @@
       </w:r>
       <w:r>
         <w:rPr>
-          <w:rFonts w:asciiTheme="minorHAnsi" w:hAnsiTheme="minorHAnsi" w:cstheme="minorBidi"/>
+          <w:rFonts w:asciiTheme="minorHAnsi" w:hAnsiTheme="minorHAnsi" w:cstheme="minorHAnsi"/>
           <w:sz w:val="18"/>
           <w:szCs w:val="18"/>
         </w:rPr>
@@ -2365,7 +2366,7 @@
       </w:r>
       <w:r>
         <w:rPr>
-          <w:rFonts w:asciiTheme="minorHAnsi" w:hAnsiTheme="minorHAnsi" w:cstheme="minorBidi"/>
+          <w:rFonts w:asciiTheme="minorHAnsi" w:hAnsiTheme="minorHAnsi" w:cstheme="minorHAnsi"/>
           <w:sz w:val="18"/>
           <w:szCs w:val="18"/>
         </w:rPr>
@@ -2373,7 +2374,7 @@
       </w:r>
       <w:r>
         <w:rPr>
-          <w:rFonts w:asciiTheme="minorHAnsi" w:hAnsiTheme="minorHAnsi" w:cstheme="minorBidi"/>
+          <w:rFonts w:asciiTheme="minorHAnsi" w:hAnsiTheme="minorHAnsi" w:cstheme="minorHAnsi"/>
           <w:sz w:val="18"/>
           <w:szCs w:val="18"/>
         </w:rPr>
@@ -2381,7 +2382,7 @@
       </w:r>
       <w:r>
         <w:rPr>
-          <w:rFonts w:asciiTheme="minorHAnsi" w:hAnsiTheme="minorHAnsi" w:cstheme="minorBidi"/>
+          <w:rFonts w:asciiTheme="minorHAnsi" w:hAnsiTheme="minorHAnsi" w:cstheme="minorHAnsi"/>
           <w:sz w:val="18"/>
           <w:szCs w:val="18"/>
         </w:rPr>
@@ -2391,12 +2392,12 @@
     <w:p>
       <w:pPr>
         <w:rPr>
-          <w:rFonts w:asciiTheme="minorHAnsi" w:hAnsiTheme="minorHAnsi" w:cstheme="minorBidi"/>
-        </w:rPr>
-      </w:pPr>
-      <w:r>
-        <w:rPr>
-          <w:rFonts w:asciiTheme="minorHAnsi" w:hAnsiTheme="minorHAnsi" w:cstheme="minorBidi"/>
+          <w:rFonts w:asciiTheme="minorHAnsi" w:hAnsiTheme="minorHAnsi" w:cstheme="minorHAnsi"/>
+        </w:rPr>
+      </w:pPr>
+      <w:r>
+        <w:rPr>
+          <w:rFonts w:asciiTheme="minorHAnsi" w:hAnsiTheme="minorHAnsi" w:cstheme="minorHAnsi"/>
         </w:rPr>
         <w:t xml:space="preserve">      </w:t>
       </w:r>
@@ -2404,23 +2405,26 @@
     <w:p>
       <w:pPr>
         <w:rPr>
-          <w:rFonts w:asciiTheme="minorHAnsi" w:hAnsiTheme="minorHAnsi" w:cstheme="minorBidi"/>
-        </w:rPr>
-      </w:pPr>
-      <w:r>
-        <w:rPr>
-          <w:rFonts w:asciiTheme="minorHAnsi" w:hAnsiTheme="minorHAnsi" w:cstheme="minorBidi"/>
+          <w:rFonts w:asciiTheme="minorHAnsi" w:hAnsiTheme="minorHAnsi" w:cstheme="minorHAnsi"/>
+        </w:rPr>
+      </w:pPr>
+      <w:r>
+        <w:rPr>
+          <w:rFonts w:asciiTheme="minorHAnsi" w:hAnsiTheme="minorHAnsi" w:cstheme="minorHAnsi"/>
         </w:rPr>
         <w:t xml:space="preserve"> </w:t>
       </w:r>
       <w:r>
+        <w:rPr>
+          <w:rFonts w:asciiTheme="minorHAnsi" w:hAnsiTheme="minorHAnsi" w:cstheme="minorHAnsi"/>
+        </w:rPr>
         <w:t>E-commerce software maakt een transitie door. Klassieke open source pakketten gebaseerd op PHP/ Zend/ Symfony maken een beweging naar Saas / Cloud of worden hybride aangeboden. Klassieke plug-ins kunnen niet altijd meer gebruikt worden, door de 'gesloten' cloud en dienen als ‘app’ worden opgezet. Tevens is er geen toegang meer tot de ‘core’ van de pakketten, zijn extra database entiteiten niet zonder meer aan te maken, en dient complexe logica elders cq. ‘Naast’ de Saas versie opgezet te worden. Verder is er een trend naar gebruik van AI t.b.v. webshop beheer. Bijvoorbeeld het genereren van productteksten, het segmenteren van klanten, het adviseren van klanten op de shop etc.</w:t>
       </w:r>
     </w:p>
     <w:p>
       <w:pPr>
         <w:rPr>
-          <w:rFonts w:asciiTheme="minorHAnsi" w:hAnsiTheme="minorHAnsi" w:cstheme="minorBidi"/>
+          <w:rFonts w:asciiTheme="minorHAnsi" w:hAnsiTheme="minorHAnsi" w:cstheme="minorHAnsi"/>
         </w:rPr>
       </w:pPr>
     </w:p>
@@ -2437,7 +2441,7 @@
           <w:tab w:val="left" w:pos="180"/>
         </w:tabs>
         <w:rPr>
-          <w:rFonts w:asciiTheme="minorHAnsi" w:eastAsiaTheme="minorEastAsia" w:hAnsiTheme="minorHAnsi" w:cstheme="minorBidi"/>
+          <w:rFonts w:asciiTheme="minorHAnsi" w:eastAsiaTheme="minorEastAsia" w:hAnsiTheme="minorHAnsi" w:cstheme="minorHAnsi"/>
           <w:b/>
           <w:bCs/>
           <w:szCs w:val="22"/>
@@ -2445,7 +2449,7 @@
       </w:pPr>
       <w:r>
         <w:rPr>
-          <w:rFonts w:asciiTheme="minorHAnsi" w:hAnsiTheme="minorHAnsi" w:cstheme="minorBidi"/>
+          <w:rFonts w:asciiTheme="minorHAnsi" w:hAnsiTheme="minorHAnsi" w:cstheme="minorHAnsi"/>
           <w:b/>
           <w:bCs/>
         </w:rPr>
@@ -2453,7 +2457,7 @@
       </w:r>
       <w:r>
         <w:rPr>
-          <w:rFonts w:asciiTheme="minorHAnsi" w:hAnsiTheme="minorHAnsi" w:cstheme="minorBidi"/>
+          <w:rFonts w:asciiTheme="minorHAnsi" w:hAnsiTheme="minorHAnsi" w:cstheme="minorHAnsi"/>
           <w:b/>
           <w:bCs/>
         </w:rPr>
@@ -2461,7 +2465,7 @@
       </w:r>
       <w:r>
         <w:rPr>
-          <w:rFonts w:asciiTheme="minorHAnsi" w:hAnsiTheme="minorHAnsi" w:cstheme="minorBidi"/>
+          <w:rFonts w:asciiTheme="minorHAnsi" w:hAnsiTheme="minorHAnsi" w:cstheme="minorHAnsi"/>
           <w:b/>
           <w:bCs/>
         </w:rPr>
@@ -2469,7 +2473,7 @@
       </w:r>
       <w:r>
         <w:rPr>
-          <w:rFonts w:asciiTheme="minorHAnsi" w:hAnsiTheme="minorHAnsi" w:cstheme="minorBidi"/>
+          <w:rFonts w:asciiTheme="minorHAnsi" w:hAnsiTheme="minorHAnsi" w:cstheme="minorHAnsi"/>
           <w:sz w:val="18"/>
           <w:szCs w:val="18"/>
         </w:rPr>
@@ -2477,7 +2481,7 @@
       </w:r>
       <w:r>
         <w:rPr>
-          <w:rFonts w:asciiTheme="minorHAnsi" w:hAnsiTheme="minorHAnsi" w:cstheme="minorBidi"/>
+          <w:rFonts w:asciiTheme="minorHAnsi" w:hAnsiTheme="minorHAnsi" w:cstheme="minorHAnsi"/>
           <w:sz w:val="18"/>
           <w:szCs w:val="18"/>
         </w:rPr>
@@ -2485,7 +2489,7 @@
       </w:r>
       <w:r>
         <w:rPr>
-          <w:rFonts w:asciiTheme="minorHAnsi" w:hAnsiTheme="minorHAnsi" w:cstheme="minorBidi"/>
+          <w:rFonts w:asciiTheme="minorHAnsi" w:hAnsiTheme="minorHAnsi" w:cstheme="minorHAnsi"/>
           <w:sz w:val="18"/>
           <w:szCs w:val="18"/>
         </w:rPr>
@@ -2536,14 +2540,14 @@
           <w:tab w:val="left" w:pos="180"/>
         </w:tabs>
         <w:rPr>
-          <w:rFonts w:asciiTheme="minorHAnsi" w:hAnsiTheme="minorHAnsi" w:cstheme="minorBidi"/>
+          <w:rFonts w:asciiTheme="minorHAnsi" w:hAnsiTheme="minorHAnsi" w:cstheme="minorHAnsi"/>
           <w:sz w:val="18"/>
           <w:szCs w:val="18"/>
         </w:rPr>
       </w:pPr>
       <w:r>
         <w:rPr>
-          <w:rFonts w:asciiTheme="minorHAnsi" w:hAnsiTheme="minorHAnsi" w:cstheme="minorBidi"/>
+          <w:rFonts w:asciiTheme="minorHAnsi" w:hAnsiTheme="minorHAnsi" w:cstheme="minorHAnsi"/>
           <w:sz w:val="18"/>
           <w:szCs w:val="18"/>
         </w:rPr>
@@ -2551,7 +2555,7 @@
       </w:r>
       <w:r>
         <w:rPr>
-          <w:rFonts w:asciiTheme="minorHAnsi" w:hAnsiTheme="minorHAnsi" w:cstheme="minorBidi"/>
+          <w:rFonts w:asciiTheme="minorHAnsi" w:hAnsiTheme="minorHAnsi" w:cstheme="minorHAnsi"/>
           <w:sz w:val="18"/>
           <w:szCs w:val="18"/>
         </w:rPr>
@@ -2559,7 +2563,7 @@
       </w:r>
       <w:r>
         <w:rPr>
-          <w:rFonts w:asciiTheme="minorHAnsi" w:hAnsiTheme="minorHAnsi" w:cstheme="minorBidi"/>
+          <w:rFonts w:asciiTheme="minorHAnsi" w:hAnsiTheme="minorHAnsi" w:cstheme="minorHAnsi"/>
           <w:sz w:val="18"/>
           <w:szCs w:val="18"/>
         </w:rPr>
@@ -2567,7 +2571,7 @@
       </w:r>
       <w:r>
         <w:rPr>
-          <w:rFonts w:asciiTheme="minorHAnsi" w:hAnsiTheme="minorHAnsi" w:cstheme="minorBidi"/>
+          <w:rFonts w:asciiTheme="minorHAnsi" w:hAnsiTheme="minorHAnsi" w:cstheme="minorHAnsi"/>
           <w:sz w:val="18"/>
           <w:szCs w:val="18"/>
         </w:rPr>
@@ -2575,7 +2579,7 @@
       </w:r>
       <w:r>
         <w:rPr>
-          <w:rFonts w:asciiTheme="minorHAnsi" w:hAnsiTheme="minorHAnsi" w:cstheme="minorBidi"/>
+          <w:rFonts w:asciiTheme="minorHAnsi" w:hAnsiTheme="minorHAnsi" w:cstheme="minorHAnsi"/>
           <w:sz w:val="18"/>
           <w:szCs w:val="18"/>
         </w:rPr>
@@ -2589,12 +2593,12 @@
           <w:tab w:val="left" w:pos="180"/>
         </w:tabs>
         <w:rPr>
-          <w:rFonts w:asciiTheme="minorHAnsi" w:hAnsiTheme="minorHAnsi" w:cstheme="minorBidi"/>
-        </w:rPr>
-      </w:pPr>
-      <w:r>
-        <w:rPr>
-          <w:rFonts w:asciiTheme="minorHAnsi" w:hAnsiTheme="minorHAnsi" w:cstheme="minorBidi"/>
+          <w:rFonts w:asciiTheme="minorHAnsi" w:hAnsiTheme="minorHAnsi" w:cstheme="minorHAnsi"/>
+        </w:rPr>
+      </w:pPr>
+      <w:r>
+        <w:rPr>
+          <w:rFonts w:asciiTheme="minorHAnsi" w:hAnsiTheme="minorHAnsi" w:cstheme="minorHAnsi"/>
         </w:rPr>
         <w:t xml:space="preserve">       </w:t>
       </w:r>
@@ -2606,11 +2610,14 @@
           <w:tab w:val="left" w:pos="180"/>
         </w:tabs>
         <w:rPr>
-          <w:rFonts w:asciiTheme="minorHAnsi" w:hAnsiTheme="minorHAnsi" w:cstheme="minorBidi"/>
-          <w:spacing w:val="-2"/>
-        </w:rPr>
-      </w:pPr>
-      <w:r>
+          <w:rFonts w:asciiTheme="minorHAnsi" w:hAnsiTheme="minorHAnsi" w:cstheme="minorHAnsi"/>
+          <w:spacing w:val="-2"/>
+        </w:rPr>
+      </w:pPr>
+      <w:r>
+        <w:rPr>
+          <w:rFonts w:asciiTheme="minorHAnsi" w:hAnsiTheme="minorHAnsi" w:cstheme="minorHAnsi"/>
+        </w:rPr>
         <w:t>De doelstelling is om een A.I. koppeling op te zetten die shopbeheerders ondersteunt met hun werk. Dit zou b.v. optimaliseren van content kunnen zijn, of de opties hierboven genoemd. Eventueel kan dit als betaalde dienst aangeboden worden. Daarnaast dienen aan de ‘voorkant’ van de shop enkele branche specifieke plug-ins die voorheen als plug-in werden aangeboden, omgezet te worden naar Apps. Te denken valt aan: maatadvies, shop-the-look, product configurator etc.</w:t>
       </w:r>
     </w:p>
@@ -2618,7 +2625,7 @@
       <w:pPr>
         <w:widowControl/>
         <w:rPr>
-          <w:rFonts w:asciiTheme="minorHAnsi" w:hAnsiTheme="minorHAnsi" w:cstheme="minorBidi"/>
+          <w:rFonts w:asciiTheme="minorHAnsi" w:hAnsiTheme="minorHAnsi" w:cstheme="minorHAnsi"/>
           <w:strike/>
           <w:spacing w:val="-2"/>
         </w:rPr>
@@ -2633,7 +2640,7 @@
           <w:numId w:val="1"/>
         </w:numPr>
         <w:rPr>
-          <w:rFonts w:asciiTheme="minorHAnsi" w:eastAsiaTheme="minorEastAsia" w:hAnsiTheme="minorHAnsi" w:cstheme="minorBidi"/>
+          <w:rFonts w:asciiTheme="minorHAnsi" w:eastAsiaTheme="minorEastAsia" w:hAnsiTheme="minorHAnsi" w:cstheme="minorHAnsi"/>
           <w:b/>
           <w:bCs/>
           <w:szCs w:val="22"/>
@@ -2641,7 +2648,7 @@
       </w:pPr>
       <w:r>
         <w:rPr>
-          <w:rFonts w:asciiTheme="minorHAnsi" w:hAnsiTheme="minorHAnsi" w:cstheme="minorBidi"/>
+          <w:rFonts w:asciiTheme="minorHAnsi" w:hAnsiTheme="minorHAnsi" w:cstheme="minorHAnsi"/>
           <w:b/>
           <w:bCs/>
         </w:rPr>
@@ -2649,7 +2656,7 @@
       </w:r>
       <w:r>
         <w:rPr>
-          <w:rFonts w:asciiTheme="minorHAnsi" w:hAnsiTheme="minorHAnsi" w:cstheme="minorBidi"/>
+          <w:rFonts w:asciiTheme="minorHAnsi" w:hAnsiTheme="minorHAnsi" w:cstheme="minorHAnsi"/>
           <w:b/>
           <w:bCs/>
         </w:rPr>
@@ -2657,7 +2664,7 @@
       </w:r>
       <w:r>
         <w:rPr>
-          <w:rFonts w:asciiTheme="minorHAnsi" w:hAnsiTheme="minorHAnsi" w:cstheme="minorBidi"/>
+          <w:rFonts w:asciiTheme="minorHAnsi" w:hAnsiTheme="minorHAnsi" w:cstheme="minorHAnsi"/>
           <w:b/>
           <w:bCs/>
         </w:rPr>
@@ -2665,7 +2672,7 @@
       </w:r>
       <w:r>
         <w:rPr>
-          <w:rFonts w:asciiTheme="minorHAnsi" w:hAnsiTheme="minorHAnsi" w:cstheme="minorBidi"/>
+          <w:rFonts w:asciiTheme="minorHAnsi" w:hAnsiTheme="minorHAnsi" w:cstheme="minorHAnsi"/>
           <w:b/>
           <w:bCs/>
         </w:rPr>
@@ -2673,7 +2680,7 @@
       </w:r>
       <w:r>
         <w:rPr>
-          <w:rFonts w:asciiTheme="minorHAnsi" w:hAnsiTheme="minorHAnsi" w:cstheme="minorBidi"/>
+          <w:rFonts w:asciiTheme="minorHAnsi" w:hAnsiTheme="minorHAnsi" w:cstheme="minorHAnsi"/>
           <w:b/>
           <w:bCs/>
         </w:rPr>
@@ -2681,7 +2688,7 @@
       </w:r>
       <w:r>
         <w:rPr>
-          <w:rFonts w:asciiTheme="minorHAnsi" w:hAnsiTheme="minorHAnsi" w:cstheme="minorBidi"/>
+          <w:rFonts w:asciiTheme="minorHAnsi" w:hAnsiTheme="minorHAnsi" w:cstheme="minorHAnsi"/>
           <w:sz w:val="18"/>
           <w:szCs w:val="18"/>
         </w:rPr>
@@ -2689,7 +2696,7 @@
       </w:r>
       <w:r>
         <w:rPr>
-          <w:rFonts w:asciiTheme="minorHAnsi" w:hAnsiTheme="minorHAnsi" w:cstheme="minorBidi"/>
+          <w:rFonts w:asciiTheme="minorHAnsi" w:hAnsiTheme="minorHAnsi" w:cstheme="minorHAnsi"/>
           <w:sz w:val="18"/>
           <w:szCs w:val="18"/>
         </w:rPr>
@@ -2697,7 +2704,7 @@
       </w:r>
       <w:r>
         <w:rPr>
-          <w:rFonts w:asciiTheme="minorHAnsi" w:hAnsiTheme="minorHAnsi" w:cstheme="minorBidi"/>
+          <w:rFonts w:asciiTheme="minorHAnsi" w:hAnsiTheme="minorHAnsi" w:cstheme="minorHAnsi"/>
           <w:sz w:val="18"/>
           <w:szCs w:val="18"/>
         </w:rPr>
@@ -2706,48 +2713,17 @@
     </w:p>
     <w:p>
       <w:pPr>
-        <w:rPr>
-          <w:rFonts w:asciiTheme="minorHAnsi" w:hAnsiTheme="minorHAnsi" w:cstheme="minorHAnsi"/>
-          <w:szCs w:val="22"/>
-        </w:rPr>
-      </w:pPr>
-      <w:r>
-        <w:rPr>
-          <w:rFonts w:asciiTheme="minorHAnsi" w:hAnsiTheme="minorHAnsi" w:cstheme="minorHAnsi"/>
-          <w:sz w:val="18"/>
-          <w:szCs w:val="18"/>
-        </w:rPr>
-        <w:t xml:space="preserve">       </w:t>
-      </w:r>
-      <w:r>
-        <w:rPr>
-          <w:rFonts w:asciiTheme="minorHAnsi" w:hAnsiTheme="minorHAnsi" w:cstheme="minorHAnsi"/>
-          <w:szCs w:val="22"/>
-        </w:rPr>
-        <w:t xml:space="preserve"> </w:t>
-      </w:r>
-    </w:p>
-    <w:p>
-      <w:pPr>
-        <w:rPr>
-          <w:szCs w:val="22"/>
-        </w:rPr>
-      </w:pPr>
-      <w:r>
-        <w:rPr>
-          <w:spacing w:val="-2"/>
-          <w:szCs w:val="22"/>
-        </w:rPr>
-        <w:t>Omdat dit gaat over de ontwikkeling van een nieuw project en niet over het testen van bestaande projecten.</w:t>
-      </w:r>
-    </w:p>
-    <w:p>
-      <w:pPr>
-        <w:rPr>
-          <w:rFonts w:asciiTheme="minorHAnsi" w:hAnsiTheme="minorHAnsi" w:cstheme="minorHAnsi"/>
-          <w:szCs w:val="22"/>
-        </w:rPr>
-      </w:pPr>
+        <w:pStyle w:val="Normaalweb"/>
+        <w:rPr>
+          <w:rFonts w:asciiTheme="minorHAnsi" w:hAnsiTheme="minorHAnsi" w:cstheme="minorHAnsi"/>
+        </w:rPr>
+      </w:pPr>
+      <w:r>
+        <w:rPr>
+          <w:rFonts w:asciiTheme="minorHAnsi" w:hAnsiTheme="minorHAnsi" w:cstheme="minorHAnsi"/>
+        </w:rPr>
+        <w:t>Deze opdracht past goed bij mijn functieprofiel omdat het draait om het opzetten van een nieuw project, niet om het testen van bestaande projecten. Mijn sterke punten liggen in het initiëren en leiden van ontwikkelingsprocessen, en deze opdracht biedt de kans om die specifieke vaardigheden volop te gebruiken. Hierdoor kan ik mijn kennis en ervaring goed inzetten om succesvol bij te dragen aan de realisatie van dit nieuwe en innovatieve project.</w:t>
+      </w:r>
     </w:p>
     <w:p>
       <w:pPr>
@@ -2757,13 +2733,13 @@
           <w:numId w:val="1"/>
         </w:numPr>
         <w:rPr>
-          <w:rFonts w:asciiTheme="minorHAnsi" w:eastAsiaTheme="minorEastAsia" w:hAnsiTheme="minorHAnsi" w:cstheme="minorBidi"/>
-          <w:szCs w:val="22"/>
-        </w:rPr>
-      </w:pPr>
-      <w:r>
-        <w:rPr>
-          <w:rFonts w:asciiTheme="minorHAnsi" w:hAnsiTheme="minorHAnsi" w:cstheme="minorBidi"/>
+          <w:rFonts w:asciiTheme="minorHAnsi" w:eastAsiaTheme="minorEastAsia" w:hAnsiTheme="minorHAnsi" w:cstheme="minorHAnsi"/>
+          <w:szCs w:val="22"/>
+        </w:rPr>
+      </w:pPr>
+      <w:r>
+        <w:rPr>
+          <w:rFonts w:asciiTheme="minorHAnsi" w:hAnsiTheme="minorHAnsi" w:cstheme="minorHAnsi"/>
           <w:b/>
           <w:bCs/>
         </w:rPr>
@@ -2771,7 +2747,7 @@
       </w:r>
       <w:r>
         <w:rPr>
-          <w:rFonts w:asciiTheme="minorHAnsi" w:hAnsiTheme="minorHAnsi" w:cstheme="minorBidi"/>
+          <w:rFonts w:asciiTheme="minorHAnsi" w:hAnsiTheme="minorHAnsi" w:cstheme="minorHAnsi"/>
           <w:sz w:val="18"/>
           <w:szCs w:val="18"/>
         </w:rPr>
@@ -2781,14 +2757,14 @@
     <w:p>
       <w:pPr>
         <w:rPr>
-          <w:rFonts w:asciiTheme="minorHAnsi" w:hAnsiTheme="minorHAnsi" w:cstheme="minorBidi"/>
+          <w:rFonts w:asciiTheme="minorHAnsi" w:hAnsiTheme="minorHAnsi" w:cstheme="minorHAnsi"/>
           <w:sz w:val="18"/>
           <w:szCs w:val="18"/>
         </w:rPr>
       </w:pPr>
       <w:r>
         <w:rPr>
-          <w:rFonts w:asciiTheme="minorHAnsi" w:hAnsiTheme="minorHAnsi" w:cstheme="minorBidi"/>
+          <w:rFonts w:asciiTheme="minorHAnsi" w:hAnsiTheme="minorHAnsi" w:cstheme="minorHAnsi"/>
           <w:sz w:val="18"/>
           <w:szCs w:val="18"/>
         </w:rPr>
@@ -2796,7 +2772,7 @@
       </w:r>
       <w:r>
         <w:rPr>
-          <w:rFonts w:asciiTheme="minorHAnsi" w:hAnsiTheme="minorHAnsi" w:cstheme="minorBidi"/>
+          <w:rFonts w:asciiTheme="minorHAnsi" w:hAnsiTheme="minorHAnsi" w:cstheme="minorHAnsi"/>
           <w:sz w:val="18"/>
           <w:szCs w:val="18"/>
         </w:rPr>
@@ -2804,7 +2780,7 @@
       </w:r>
       <w:r>
         <w:rPr>
-          <w:rFonts w:asciiTheme="minorHAnsi" w:hAnsiTheme="minorHAnsi" w:cstheme="minorBidi"/>
+          <w:rFonts w:asciiTheme="minorHAnsi" w:hAnsiTheme="minorHAnsi" w:cstheme="minorHAnsi"/>
           <w:sz w:val="18"/>
           <w:szCs w:val="18"/>
         </w:rPr>
@@ -2812,7 +2788,7 @@
       </w:r>
       <w:r>
         <w:rPr>
-          <w:rFonts w:asciiTheme="minorHAnsi" w:hAnsiTheme="minorHAnsi" w:cstheme="minorBidi"/>
+          <w:rFonts w:asciiTheme="minorHAnsi" w:hAnsiTheme="minorHAnsi" w:cstheme="minorHAnsi"/>
           <w:sz w:val="18"/>
           <w:szCs w:val="18"/>
         </w:rPr>
@@ -2820,7 +2796,7 @@
       </w:r>
       <w:r>
         <w:rPr>
-          <w:rFonts w:asciiTheme="minorHAnsi" w:hAnsiTheme="minorHAnsi" w:cstheme="minorBidi"/>
+          <w:rFonts w:asciiTheme="minorHAnsi" w:hAnsiTheme="minorHAnsi" w:cstheme="minorHAnsi"/>
           <w:sz w:val="18"/>
           <w:szCs w:val="18"/>
         </w:rPr>
@@ -2828,7 +2804,7 @@
       </w:r>
       <w:r>
         <w:rPr>
-          <w:rFonts w:asciiTheme="minorHAnsi" w:hAnsiTheme="minorHAnsi" w:cstheme="minorBidi"/>
+          <w:rFonts w:asciiTheme="minorHAnsi" w:hAnsiTheme="minorHAnsi" w:cstheme="minorHAnsi"/>
           <w:sz w:val="18"/>
           <w:szCs w:val="18"/>
         </w:rPr>
@@ -2836,7 +2812,7 @@
       </w:r>
       <w:r>
         <w:rPr>
-          <w:rFonts w:asciiTheme="minorHAnsi" w:hAnsiTheme="minorHAnsi" w:cstheme="minorBidi"/>
+          <w:rFonts w:asciiTheme="minorHAnsi" w:hAnsiTheme="minorHAnsi" w:cstheme="minorHAnsi"/>
           <w:sz w:val="18"/>
           <w:szCs w:val="18"/>
           <w:vertAlign w:val="superscript"/>
@@ -2845,7 +2821,7 @@
       </w:r>
       <w:r>
         <w:rPr>
-          <w:rFonts w:asciiTheme="minorHAnsi" w:hAnsiTheme="minorHAnsi" w:cstheme="minorBidi"/>
+          <w:rFonts w:asciiTheme="minorHAnsi" w:hAnsiTheme="minorHAnsi" w:cstheme="minorHAnsi"/>
           <w:sz w:val="18"/>
           <w:szCs w:val="18"/>
         </w:rPr>
@@ -2853,7 +2829,7 @@
       </w:r>
       <w:r>
         <w:rPr>
-          <w:rFonts w:asciiTheme="minorHAnsi" w:hAnsiTheme="minorHAnsi" w:cstheme="minorBidi"/>
+          <w:rFonts w:asciiTheme="minorHAnsi" w:hAnsiTheme="minorHAnsi" w:cstheme="minorHAnsi"/>
           <w:sz w:val="18"/>
           <w:szCs w:val="18"/>
         </w:rPr>
@@ -2887,127 +2863,64 @@
       <w:pPr>
         <w:rPr>
           <w:rFonts w:asciiTheme="minorHAnsi" w:hAnsiTheme="minorHAnsi" w:cstheme="minorHAnsi"/>
-          <w:spacing w:val="-2"/>
-          <w:szCs w:val="22"/>
-        </w:rPr>
-      </w:pPr>
-      <w:r>
-        <w:rPr>
-          <w:rFonts w:asciiTheme="minorHAnsi" w:hAnsiTheme="minorHAnsi" w:cstheme="minorHAnsi"/>
-          <w:szCs w:val="22"/>
-        </w:rPr>
-        <w:t>V</w:t>
-      </w:r>
-      <w:r>
-        <w:rPr>
-          <w:rFonts w:asciiTheme="minorHAnsi" w:hAnsiTheme="minorHAnsi" w:cstheme="minorHAnsi"/>
-          <w:spacing w:val="-2"/>
-          <w:szCs w:val="22"/>
-        </w:rPr>
-        <w:t>erdiepen Agile scrum methodiek uitdenken, interviewen.</w:t>
-      </w:r>
-    </w:p>
-    <w:p>
-      <w:pPr>
-        <w:rPr>
-          <w:rFonts w:asciiTheme="minorHAnsi" w:hAnsiTheme="minorHAnsi" w:cstheme="minorHAnsi"/>
-          <w:spacing w:val="-2"/>
-          <w:szCs w:val="22"/>
-        </w:rPr>
-      </w:pPr>
-      <w:r>
-        <w:rPr>
-          <w:rFonts w:asciiTheme="minorHAnsi" w:hAnsiTheme="minorHAnsi" w:cstheme="minorHAnsi"/>
-          <w:spacing w:val="-2"/>
-          <w:szCs w:val="22"/>
-        </w:rPr>
-        <w:t>Archidectuur uitdenken welk frontend waar backend en welke database.</w:t>
-      </w:r>
-    </w:p>
-    <w:p>
-      <w:pPr>
-        <w:rPr>
-          <w:rFonts w:asciiTheme="minorHAnsi" w:hAnsiTheme="minorHAnsi" w:cstheme="minorHAnsi"/>
-          <w:szCs w:val="22"/>
-          <w:lang w:val="en-US"/>
-        </w:rPr>
-      </w:pPr>
-      <w:proofErr w:type="spellStart"/>
-      <w:r>
-        <w:rPr>
-          <w:rFonts w:asciiTheme="minorHAnsi" w:hAnsiTheme="minorHAnsi" w:cstheme="minorHAnsi"/>
-          <w:spacing w:val="-2"/>
-          <w:szCs w:val="22"/>
-          <w:lang w:val="en-US"/>
-        </w:rPr>
-        <w:t>Userstorys</w:t>
-      </w:r>
-      <w:proofErr w:type="spellEnd"/>
-      <w:r>
-        <w:rPr>
-          <w:rFonts w:asciiTheme="minorHAnsi" w:hAnsiTheme="minorHAnsi" w:cstheme="minorHAnsi"/>
-          <w:spacing w:val="-2"/>
-          <w:szCs w:val="22"/>
-          <w:lang w:val="en-US"/>
-        </w:rPr>
-        <w:t xml:space="preserve">, </w:t>
-      </w:r>
-      <w:proofErr w:type="spellStart"/>
-      <w:r>
-        <w:rPr>
-          <w:rFonts w:asciiTheme="minorHAnsi" w:hAnsiTheme="minorHAnsi" w:cstheme="minorHAnsi"/>
-          <w:spacing w:val="-2"/>
-          <w:szCs w:val="22"/>
-          <w:lang w:val="en-US"/>
-        </w:rPr>
-        <w:t>ulm</w:t>
-      </w:r>
-      <w:proofErr w:type="spellEnd"/>
-      <w:r>
-        <w:rPr>
-          <w:rFonts w:asciiTheme="minorHAnsi" w:hAnsiTheme="minorHAnsi" w:cstheme="minorHAnsi"/>
-          <w:spacing w:val="-2"/>
-          <w:szCs w:val="22"/>
-          <w:lang w:val="en-US"/>
-        </w:rPr>
-        <w:t xml:space="preserve"> </w:t>
-      </w:r>
-      <w:proofErr w:type="spellStart"/>
-      <w:r>
-        <w:rPr>
-          <w:rFonts w:asciiTheme="minorHAnsi" w:hAnsiTheme="minorHAnsi" w:cstheme="minorHAnsi"/>
-          <w:spacing w:val="-2"/>
-          <w:szCs w:val="22"/>
-          <w:lang w:val="en-US"/>
-        </w:rPr>
-        <w:t>diagrammen</w:t>
-      </w:r>
-      <w:proofErr w:type="spellEnd"/>
-      <w:r>
-        <w:rPr>
-          <w:rFonts w:asciiTheme="minorHAnsi" w:hAnsiTheme="minorHAnsi" w:cstheme="minorHAnsi"/>
-          <w:spacing w:val="-2"/>
-          <w:szCs w:val="22"/>
-          <w:lang w:val="en-US"/>
-        </w:rPr>
-        <w:t>, sprints, unit tests</w:t>
-      </w:r>
-      <w:r>
-        <w:rPr>
-          <w:rFonts w:asciiTheme="minorHAnsi" w:hAnsiTheme="minorHAnsi" w:cstheme="minorHAnsi"/>
-          <w:spacing w:val="-2"/>
-          <w:szCs w:val="22"/>
-          <w:lang w:val="en-US"/>
-        </w:rPr>
-        <w:t>, definition of done.</w:t>
-      </w:r>
-    </w:p>
-    <w:p>
-      <w:pPr>
-        <w:rPr>
-          <w:rFonts w:asciiTheme="minorHAnsi" w:hAnsiTheme="minorHAnsi" w:cstheme="minorHAnsi"/>
-          <w:szCs w:val="22"/>
-          <w:lang w:val="en-US"/>
+        </w:rPr>
+      </w:pPr>
+      <w:r>
+        <w:rPr>
+          <w:rFonts w:asciiTheme="minorHAnsi" w:hAnsiTheme="minorHAnsi" w:cstheme="minorHAnsi"/>
+        </w:rPr>
+        <w:t>Tijdens de eerste 8 weken van mijn afstudeerperiode zal ik mij verdiepen in de Agile Scrum methodiek. Dit omvat het begrijpen en toepassen van de principes van Agile werken, evenals het gebruik van Scrum-frameworks voor projectbeheer. Daarnaast zal ik betrokken zijn bij het uitdenken van de architectuur, waarbij ik bepaal welke frontend, backend en database het meest geschikt zijn voor het project.</w:t>
+      </w:r>
+    </w:p>
+    <w:p>
+      <w:pPr>
+        <w:rPr>
+          <w:rFonts w:asciiTheme="minorHAnsi" w:hAnsiTheme="minorHAnsi" w:cstheme="minorHAnsi"/>
+        </w:rPr>
+      </w:pPr>
+    </w:p>
+    <w:p>
+      <w:pPr>
+        <w:rPr>
+          <w:rFonts w:asciiTheme="minorHAnsi" w:hAnsiTheme="minorHAnsi" w:cstheme="minorHAnsi"/>
+          <w:szCs w:val="22"/>
+        </w:rPr>
+      </w:pPr>
+      <w:r>
+        <w:rPr>
+          <w:rFonts w:asciiTheme="minorHAnsi" w:hAnsiTheme="minorHAnsi" w:cstheme="minorHAnsi"/>
+        </w:rPr>
+        <w:t>Tijdens het ontwikkelproces zal ik werken met sprints, waarbij ik taken zal verdelen en prioriteren volgens de Agile Scrum-methode. Het opstellen van unit tests en het definiëren van de criteria voor voltooiing (Definition of Done) zullen integrale onderdelen zijn van mijn werk.</w:t>
+      </w:r>
+      <w:r>
+        <w:rPr>
+          <w:rFonts w:asciiTheme="minorHAnsi" w:hAnsiTheme="minorHAnsi" w:cstheme="minorHAnsi"/>
+          <w:szCs w:val="22"/>
+        </w:rPr>
+        <w:br/>
+      </w:r>
+    </w:p>
+    <w:p>
+      <w:pPr>
+        <w:rPr>
+          <w:rFonts w:asciiTheme="minorHAnsi" w:hAnsiTheme="minorHAnsi" w:cstheme="minorHAnsi"/>
+          <w:szCs w:val="22"/>
+          <w:lang w:val="nl-NL"/>
+        </w:rPr>
+      </w:pPr>
+      <w:r>
+        <w:rPr>
+          <w:rFonts w:asciiTheme="minorHAnsi" w:hAnsiTheme="minorHAnsi" w:cstheme="minorHAnsi"/>
+        </w:rPr>
+        <w:t>Wat betreft tools, zal ik me inzetten voor het gebruik van geschikte softwareoplossingen die passen bij de Agile Scrum-methodiek. Dit kan tools omvatten voor taakbeheer, versiebeheer en samenwerking. Daarnaast zal ik mijn kennis vergroten op het gebied van architectuurontwerp en databasebeheer, afhankelijk van de specifieke eisen van het project.</w:t>
+      </w:r>
+    </w:p>
+    <w:p>
+      <w:pPr>
+        <w:rPr>
+          <w:rFonts w:asciiTheme="minorHAnsi" w:hAnsiTheme="minorHAnsi" w:cstheme="minorHAnsi"/>
+          <w:szCs w:val="22"/>
+          <w:lang w:val="nl-NL"/>
         </w:rPr>
       </w:pPr>
     </w:p>
@@ -3019,7 +2932,7 @@
           <w:numId w:val="1"/>
         </w:numPr>
         <w:rPr>
-          <w:rFonts w:asciiTheme="minorHAnsi" w:eastAsiaTheme="minorEastAsia" w:hAnsiTheme="minorHAnsi" w:cstheme="minorBidi"/>
+          <w:rFonts w:asciiTheme="minorHAnsi" w:eastAsiaTheme="minorEastAsia" w:hAnsiTheme="minorHAnsi" w:cstheme="minorHAnsi"/>
           <w:b/>
           <w:bCs/>
           <w:szCs w:val="22"/>
@@ -3027,7 +2940,7 @@
       </w:pPr>
       <w:r>
         <w:rPr>
-          <w:rFonts w:asciiTheme="minorHAnsi" w:hAnsiTheme="minorHAnsi" w:cstheme="minorBidi"/>
+          <w:rFonts w:asciiTheme="minorHAnsi" w:hAnsiTheme="minorHAnsi" w:cstheme="minorHAnsi"/>
           <w:b/>
           <w:bCs/>
         </w:rPr>
@@ -3035,7 +2948,7 @@
       </w:r>
       <w:r>
         <w:rPr>
-          <w:rFonts w:asciiTheme="minorHAnsi" w:hAnsiTheme="minorHAnsi" w:cstheme="minorBidi"/>
+          <w:rFonts w:asciiTheme="minorHAnsi" w:hAnsiTheme="minorHAnsi" w:cstheme="minorHAnsi"/>
           <w:b/>
           <w:bCs/>
         </w:rPr>
@@ -3043,7 +2956,7 @@
       </w:r>
       <w:r>
         <w:rPr>
-          <w:rFonts w:asciiTheme="minorHAnsi" w:hAnsiTheme="minorHAnsi" w:cstheme="minorBidi"/>
+          <w:rFonts w:asciiTheme="minorHAnsi" w:hAnsiTheme="minorHAnsi" w:cstheme="minorHAnsi"/>
           <w:sz w:val="18"/>
           <w:szCs w:val="18"/>
         </w:rPr>
@@ -3051,7 +2964,7 @@
       </w:r>
       <w:r>
         <w:rPr>
-          <w:rFonts w:asciiTheme="minorHAnsi" w:hAnsiTheme="minorHAnsi" w:cstheme="minorBidi"/>
+          <w:rFonts w:asciiTheme="minorHAnsi" w:hAnsiTheme="minorHAnsi" w:cstheme="minorHAnsi"/>
           <w:sz w:val="18"/>
           <w:szCs w:val="18"/>
         </w:rPr>
@@ -3059,7 +2972,7 @@
       </w:r>
       <w:r>
         <w:rPr>
-          <w:rFonts w:asciiTheme="minorHAnsi" w:hAnsiTheme="minorHAnsi" w:cstheme="minorBidi"/>
+          <w:rFonts w:asciiTheme="minorHAnsi" w:hAnsiTheme="minorHAnsi" w:cstheme="minorHAnsi"/>
           <w:sz w:val="18"/>
           <w:szCs w:val="18"/>
         </w:rPr>
@@ -3067,7 +2980,7 @@
       </w:r>
       <w:r>
         <w:rPr>
-          <w:rFonts w:asciiTheme="minorHAnsi" w:hAnsiTheme="minorHAnsi" w:cstheme="minorBidi"/>
+          <w:rFonts w:asciiTheme="minorHAnsi" w:hAnsiTheme="minorHAnsi" w:cstheme="minorHAnsi"/>
           <w:sz w:val="18"/>
           <w:szCs w:val="18"/>
         </w:rPr>
@@ -3093,17 +3006,48 @@
       <w:pPr>
         <w:rPr>
           <w:rFonts w:asciiTheme="minorHAnsi" w:hAnsiTheme="minorHAnsi" w:cstheme="minorHAnsi"/>
-          <w:spacing w:val="-2"/>
-          <w:szCs w:val="22"/>
-        </w:rPr>
-      </w:pPr>
-      <w:r>
-        <w:rPr>
-          <w:rFonts w:asciiTheme="minorHAnsi" w:hAnsiTheme="minorHAnsi" w:cstheme="minorHAnsi"/>
-          <w:spacing w:val="-2"/>
-          <w:szCs w:val="22"/>
-        </w:rPr>
-        <w:t>Wekelijks een meeting met een team. Veel senior developers. Een team heeft 5-6 teams. Daar zou ik ook bij kunnen aanhaken.</w:t>
+        </w:rPr>
+      </w:pPr>
+      <w:r>
+        <w:rPr>
+          <w:rFonts w:asciiTheme="minorHAnsi" w:hAnsiTheme="minorHAnsi" w:cstheme="minorHAnsi"/>
+        </w:rPr>
+        <w:t xml:space="preserve">Ik kan wekelijks rekenen op begeleiding in de vorm van teammeetings, waarbij ik de kans krijg om te </w:t>
+      </w:r>
+      <w:r>
+        <w:rPr>
+          <w:rFonts w:asciiTheme="minorHAnsi" w:hAnsiTheme="minorHAnsi" w:cstheme="minorHAnsi"/>
+        </w:rPr>
+        <w:lastRenderedPageBreak/>
+        <w:t>overleggen met ervaren professionals, waaronder senior developers. Deze meetings bieden niet alleen de gelegenheid om de voortgang van het afstudeerproject te bespreken</w:t>
+      </w:r>
+      <w:r>
+        <w:rPr>
+          <w:rFonts w:asciiTheme="minorHAnsi" w:hAnsiTheme="minorHAnsi" w:cstheme="minorHAnsi"/>
+        </w:rPr>
+        <w:t>.</w:t>
+      </w:r>
+    </w:p>
+    <w:p>
+      <w:pPr>
+        <w:rPr>
+          <w:rFonts w:asciiTheme="minorHAnsi" w:hAnsiTheme="minorHAnsi" w:cstheme="minorHAnsi"/>
+        </w:rPr>
+      </w:pPr>
+    </w:p>
+    <w:p>
+      <w:pPr>
+        <w:rPr>
+          <w:rFonts w:asciiTheme="minorHAnsi" w:hAnsiTheme="minorHAnsi" w:cstheme="minorHAnsi"/>
+          <w:spacing w:val="-2"/>
+          <w:szCs w:val="22"/>
+        </w:rPr>
+      </w:pPr>
+      <w:r>
+        <w:rPr>
+          <w:rFonts w:asciiTheme="minorHAnsi" w:hAnsiTheme="minorHAnsi" w:cstheme="minorHAnsi"/>
+        </w:rPr>
+        <w:t>Binnen het bedrijf zijn er meerdere teams actief, bestaande uit 5-6 teams in totaal. Ik krijg de mogelijkheid om deel te nemen aan deze teams, waardoor ik kan profiteren van een breder scala aan deskundigheid en verschillende perspectieven.</w:t>
       </w:r>
     </w:p>
     <w:p>
@@ -3132,7 +3076,7 @@
           <w:numId w:val="1"/>
         </w:numPr>
         <w:rPr>
-          <w:rFonts w:asciiTheme="minorHAnsi" w:eastAsiaTheme="minorEastAsia" w:hAnsiTheme="minorHAnsi" w:cstheme="minorBidi"/>
+          <w:rFonts w:asciiTheme="minorHAnsi" w:eastAsiaTheme="minorEastAsia" w:hAnsiTheme="minorHAnsi" w:cstheme="minorHAnsi"/>
           <w:b/>
           <w:bCs/>
           <w:szCs w:val="22"/>
@@ -3140,7 +3084,7 @@
       </w:pPr>
       <w:r>
         <w:rPr>
-          <w:rFonts w:asciiTheme="minorHAnsi" w:hAnsiTheme="minorHAnsi" w:cstheme="minorBidi"/>
+          <w:rFonts w:asciiTheme="minorHAnsi" w:hAnsiTheme="minorHAnsi" w:cstheme="minorHAnsi"/>
           <w:b/>
           <w:bCs/>
         </w:rPr>
@@ -3148,7 +3092,7 @@
       </w:r>
       <w:r>
         <w:rPr>
-          <w:rFonts w:asciiTheme="minorHAnsi" w:hAnsiTheme="minorHAnsi" w:cstheme="minorBidi"/>
+          <w:rFonts w:asciiTheme="minorHAnsi" w:hAnsiTheme="minorHAnsi" w:cstheme="minorHAnsi"/>
           <w:b/>
           <w:bCs/>
         </w:rPr>
@@ -3156,7 +3100,7 @@
       </w:r>
       <w:r>
         <w:rPr>
-          <w:rFonts w:asciiTheme="minorHAnsi" w:hAnsiTheme="minorHAnsi" w:cstheme="minorBidi"/>
+          <w:rFonts w:asciiTheme="minorHAnsi" w:hAnsiTheme="minorHAnsi" w:cstheme="minorHAnsi"/>
           <w:b/>
           <w:bCs/>
         </w:rPr>
@@ -3164,7 +3108,7 @@
       </w:r>
       <w:r>
         <w:rPr>
-          <w:rFonts w:asciiTheme="minorHAnsi" w:hAnsiTheme="minorHAnsi" w:cstheme="minorBidi"/>
+          <w:rFonts w:asciiTheme="minorHAnsi" w:hAnsiTheme="minorHAnsi" w:cstheme="minorHAnsi"/>
           <w:b/>
           <w:bCs/>
         </w:rPr>
@@ -3172,7 +3116,7 @@
       </w:r>
       <w:r>
         <w:rPr>
-          <w:rFonts w:asciiTheme="minorHAnsi" w:hAnsiTheme="minorHAnsi" w:cstheme="minorBidi"/>
+          <w:rFonts w:asciiTheme="minorHAnsi" w:hAnsiTheme="minorHAnsi" w:cstheme="minorHAnsi"/>
           <w:b/>
           <w:bCs/>
         </w:rPr>
@@ -3180,7 +3124,7 @@
       </w:r>
       <w:r>
         <w:rPr>
-          <w:rFonts w:asciiTheme="minorHAnsi" w:hAnsiTheme="minorHAnsi" w:cstheme="minorBidi"/>
+          <w:rFonts w:asciiTheme="minorHAnsi" w:hAnsiTheme="minorHAnsi" w:cstheme="minorHAnsi"/>
           <w:b/>
           <w:bCs/>
         </w:rPr>
@@ -3188,7 +3132,7 @@
       </w:r>
       <w:r>
         <w:rPr>
-          <w:rFonts w:asciiTheme="minorHAnsi" w:hAnsiTheme="minorHAnsi" w:cstheme="minorBidi"/>
+          <w:rFonts w:asciiTheme="minorHAnsi" w:hAnsiTheme="minorHAnsi" w:cstheme="minorHAnsi"/>
           <w:sz w:val="18"/>
           <w:szCs w:val="18"/>
         </w:rPr>
@@ -3196,7 +3140,7 @@
       </w:r>
       <w:r>
         <w:rPr>
-          <w:rFonts w:asciiTheme="minorHAnsi" w:hAnsiTheme="minorHAnsi" w:cstheme="minorBidi"/>
+          <w:rFonts w:asciiTheme="minorHAnsi" w:hAnsiTheme="minorHAnsi" w:cstheme="minorHAnsi"/>
           <w:sz w:val="18"/>
           <w:szCs w:val="18"/>
         </w:rPr>
@@ -3204,7 +3148,7 @@
       </w:r>
       <w:r>
         <w:rPr>
-          <w:rFonts w:asciiTheme="minorHAnsi" w:hAnsiTheme="minorHAnsi" w:cstheme="minorBidi"/>
+          <w:rFonts w:asciiTheme="minorHAnsi" w:hAnsiTheme="minorHAnsi" w:cstheme="minorHAnsi"/>
           <w:sz w:val="18"/>
           <w:szCs w:val="18"/>
         </w:rPr>
@@ -3212,7 +3156,7 @@
       </w:r>
       <w:r>
         <w:rPr>
-          <w:rFonts w:asciiTheme="minorHAnsi" w:hAnsiTheme="minorHAnsi" w:cstheme="minorBidi"/>
+          <w:rFonts w:asciiTheme="minorHAnsi" w:hAnsiTheme="minorHAnsi" w:cstheme="minorHAnsi"/>
           <w:sz w:val="18"/>
           <w:szCs w:val="18"/>
         </w:rPr>
@@ -3220,7 +3164,7 @@
       </w:r>
       <w:r>
         <w:rPr>
-          <w:rFonts w:asciiTheme="minorHAnsi" w:hAnsiTheme="minorHAnsi" w:cstheme="minorBidi"/>
+          <w:rFonts w:asciiTheme="minorHAnsi" w:hAnsiTheme="minorHAnsi" w:cstheme="minorHAnsi"/>
           <w:sz w:val="18"/>
           <w:szCs w:val="18"/>
         </w:rPr>
@@ -3228,7 +3172,7 @@
       </w:r>
       <w:r>
         <w:rPr>
-          <w:rFonts w:asciiTheme="minorHAnsi" w:hAnsiTheme="minorHAnsi" w:cstheme="minorBidi"/>
+          <w:rFonts w:asciiTheme="minorHAnsi" w:hAnsiTheme="minorHAnsi" w:cstheme="minorHAnsi"/>
         </w:rPr>
         <w:t xml:space="preserve">   </w:t>
       </w:r>
@@ -3236,7 +3180,7 @@
     <w:p>
       <w:pPr>
         <w:rPr>
-          <w:rFonts w:asciiTheme="minorHAnsi" w:eastAsiaTheme="minorEastAsia" w:hAnsiTheme="minorHAnsi" w:cstheme="minorBidi"/>
+          <w:rFonts w:asciiTheme="minorHAnsi" w:eastAsiaTheme="minorEastAsia" w:hAnsiTheme="minorHAnsi" w:cstheme="minorHAnsi"/>
           <w:b/>
           <w:bCs/>
           <w:szCs w:val="22"/>
@@ -3253,43 +3197,70 @@
       </w:pPr>
       <w:r>
         <w:rPr>
-          <w:rFonts w:asciiTheme="minorHAnsi" w:hAnsiTheme="minorHAnsi" w:cstheme="minorBidi"/>
+          <w:rFonts w:asciiTheme="minorHAnsi" w:hAnsiTheme="minorHAnsi" w:cstheme="minorHAnsi"/>
         </w:rPr>
         <w:t xml:space="preserve">       </w:t>
       </w:r>
       <w:r>
         <w:rPr>
-          <w:rFonts w:asciiTheme="minorHAnsi" w:hAnsiTheme="minorHAnsi" w:cstheme="minorBidi"/>
+          <w:rFonts w:asciiTheme="minorHAnsi" w:hAnsiTheme="minorHAnsi" w:cstheme="minorHAnsi"/>
           <w:spacing w:val="-2"/>
         </w:rPr>
         <w:t>Team van 5/6</w:t>
       </w:r>
       <w:r>
         <w:rPr>
-          <w:rFonts w:asciiTheme="minorHAnsi" w:hAnsiTheme="minorHAnsi" w:cstheme="minorBidi"/>
+          <w:rFonts w:asciiTheme="minorHAnsi" w:hAnsiTheme="minorHAnsi" w:cstheme="minorHAnsi"/>
           <w:spacing w:val="-2"/>
         </w:rPr>
         <w:t xml:space="preserve"> voor practiche vragen</w:t>
       </w:r>
       <w:r>
         <w:rPr>
-          <w:rFonts w:asciiTheme="minorHAnsi" w:hAnsiTheme="minorHAnsi" w:cstheme="minorBidi"/>
-          <w:spacing w:val="-2"/>
-        </w:rPr>
-        <w:t xml:space="preserve">. </w:t>
-      </w:r>
-      <w:r>
-        <w:rPr>
-          <w:rFonts w:asciiTheme="minorHAnsi" w:hAnsiTheme="minorHAnsi" w:cstheme="minorBidi"/>
+          <w:rFonts w:asciiTheme="minorHAnsi" w:hAnsiTheme="minorHAnsi" w:cstheme="minorHAnsi"/>
+          <w:spacing w:val="-2"/>
+        </w:rPr>
+        <w:t>.</w:t>
+      </w:r>
+      <w:r>
+        <w:rPr>
+          <w:rFonts w:asciiTheme="minorHAnsi" w:hAnsiTheme="minorHAnsi" w:cstheme="minorHAnsi"/>
+          <w:spacing w:val="-2"/>
+        </w:rPr>
+        <w:t xml:space="preserve"> Peter Meijer is mijn project begeleider.</w:t>
+      </w:r>
+      <w:r>
+        <w:rPr>
+          <w:rFonts w:asciiTheme="minorHAnsi" w:hAnsiTheme="minorHAnsi" w:cstheme="minorHAnsi"/>
+          <w:spacing w:val="-2"/>
+        </w:rPr>
+        <w:t xml:space="preserve"> </w:t>
+      </w:r>
+      <w:r>
+        <w:rPr>
+          <w:rFonts w:asciiTheme="minorHAnsi" w:hAnsiTheme="minorHAnsi" w:cstheme="minorHAnsi"/>
           <w:spacing w:val="-2"/>
         </w:rPr>
         <w:t>Michel Doen is ook af en toe aanwezig en wil weten hoe het gaat.</w:t>
       </w:r>
-    </w:p>
-    <w:p>
-      <w:pPr>
-        <w:rPr>
-          <w:rFonts w:asciiTheme="minorHAnsi" w:hAnsiTheme="minorHAnsi" w:cstheme="minorBidi"/>
+      <w:r>
+        <w:rPr>
+          <w:rFonts w:asciiTheme="minorHAnsi" w:hAnsiTheme="minorHAnsi" w:cstheme="minorHAnsi"/>
+          <w:spacing w:val="-2"/>
+        </w:rPr>
+        <w:br/>
+      </w:r>
+      <w:r>
+        <w:rPr>
+          <w:rFonts w:asciiTheme="minorHAnsi" w:hAnsiTheme="minorHAnsi" w:cstheme="minorHAnsi"/>
+        </w:rPr>
+        <w:t>Mijn directe projectbegeleider is Peter Meijer. Hij speelt een centrale rol in mijn afstudeertraject en biedt gerichte begeleiding om ervoor te zorgen dat mijn projectdoelen worden behaald. Daarnaast is Michel Doen af en toe aanwezig en heeft hij interesse in de voortgang van mijn werk. Dit creëert een bredere betrokkenheid en biedt de mogelijkheid om mijn bevindingen en uitdagingen te delen met een diverse groep van belanghebbenden.</w:t>
+      </w:r>
+    </w:p>
+    <w:p>
+      <w:pPr>
+        <w:rPr>
+          <w:rFonts w:asciiTheme="minorHAnsi" w:hAnsiTheme="minorHAnsi" w:cstheme="minorHAnsi"/>
         </w:rPr>
       </w:pPr>
     </w:p>
@@ -3301,7 +3272,7 @@
           <w:numId w:val="1"/>
         </w:numPr>
         <w:rPr>
-          <w:rFonts w:asciiTheme="minorHAnsi" w:eastAsiaTheme="minorEastAsia" w:hAnsiTheme="minorHAnsi" w:cstheme="minorBidi"/>
+          <w:rFonts w:asciiTheme="minorHAnsi" w:eastAsiaTheme="minorEastAsia" w:hAnsiTheme="minorHAnsi" w:cstheme="minorHAnsi"/>
           <w:b/>
           <w:bCs/>
           <w:szCs w:val="22"/>
@@ -3310,7 +3281,7 @@
       </w:pPr>
       <w:r>
         <w:rPr>
-          <w:rFonts w:asciiTheme="minorHAnsi" w:hAnsiTheme="minorHAnsi" w:cstheme="minorBidi"/>
+          <w:rFonts w:asciiTheme="minorHAnsi" w:hAnsiTheme="minorHAnsi" w:cstheme="minorHAnsi"/>
           <w:b/>
           <w:bCs/>
         </w:rPr>
@@ -3318,7 +3289,7 @@
       </w:r>
       <w:r>
         <w:rPr>
-          <w:rFonts w:asciiTheme="minorHAnsi" w:hAnsiTheme="minorHAnsi" w:cstheme="minorBidi"/>
+          <w:rFonts w:asciiTheme="minorHAnsi" w:hAnsiTheme="minorHAnsi" w:cstheme="minorHAnsi"/>
           <w:sz w:val="18"/>
           <w:szCs w:val="18"/>
         </w:rPr>
@@ -3328,7 +3299,7 @@
     <w:p>
       <w:pPr>
         <w:rPr>
-          <w:rFonts w:asciiTheme="minorHAnsi" w:hAnsiTheme="minorHAnsi" w:cstheme="minorBidi"/>
+          <w:rFonts w:asciiTheme="minorHAnsi" w:hAnsiTheme="minorHAnsi" w:cstheme="minorHAnsi"/>
           <w:sz w:val="18"/>
           <w:szCs w:val="18"/>
         </w:rPr>
@@ -3337,7 +3308,7 @@
     <w:tbl>
       <w:tblPr>
         <w:tblStyle w:val="Tabelraster"/>
-        <w:tblW w:w="0" w:type="auto"/>
+        <w:tblW w:w="9662" w:type="dxa"/>
         <w:tblLayout w:type="fixed"/>
         <w:tblLook w:val="06A0" w:firstRow="1" w:lastRow="0" w:firstColumn="1" w:lastColumn="0" w:noHBand="1" w:noVBand="1"/>
       </w:tblPr>
@@ -3353,14 +3324,14 @@
           <w:p>
             <w:pPr>
               <w:rPr>
-                <w:rFonts w:asciiTheme="minorHAnsi" w:hAnsiTheme="minorHAnsi" w:cstheme="minorBidi"/>
+                <w:rFonts w:asciiTheme="minorHAnsi" w:hAnsiTheme="minorHAnsi" w:cstheme="minorHAnsi"/>
                 <w:sz w:val="18"/>
                 <w:szCs w:val="18"/>
               </w:rPr>
             </w:pPr>
             <w:r>
               <w:rPr>
-                <w:rFonts w:asciiTheme="minorHAnsi" w:hAnsiTheme="minorHAnsi" w:cstheme="minorBidi"/>
+                <w:rFonts w:asciiTheme="minorHAnsi" w:hAnsiTheme="minorHAnsi" w:cstheme="minorHAnsi"/>
                 <w:sz w:val="18"/>
                 <w:szCs w:val="18"/>
               </w:rPr>
@@ -3375,14 +3346,14 @@
           <w:p>
             <w:pPr>
               <w:rPr>
-                <w:rFonts w:asciiTheme="minorHAnsi" w:hAnsiTheme="minorHAnsi" w:cstheme="minorBidi"/>
+                <w:rFonts w:asciiTheme="minorHAnsi" w:hAnsiTheme="minorHAnsi" w:cstheme="minorHAnsi"/>
                 <w:sz w:val="18"/>
                 <w:szCs w:val="18"/>
               </w:rPr>
             </w:pPr>
             <w:r>
               <w:rPr>
-                <w:rFonts w:asciiTheme="minorHAnsi" w:hAnsiTheme="minorHAnsi" w:cstheme="minorBidi"/>
+                <w:rFonts w:asciiTheme="minorHAnsi" w:hAnsiTheme="minorHAnsi" w:cstheme="minorHAnsi"/>
                 <w:sz w:val="18"/>
                 <w:szCs w:val="18"/>
               </w:rPr>
@@ -3400,18 +3371,17 @@
             <w:pPr>
               <w:jc w:val="center"/>
               <w:rPr>
-                <w:rFonts w:asciiTheme="minorHAnsi" w:hAnsiTheme="minorHAnsi" w:cstheme="minorBidi"/>
+                <w:rFonts w:asciiTheme="minorHAnsi" w:hAnsiTheme="minorHAnsi" w:cstheme="minorHAnsi"/>
                 <w:sz w:val="18"/>
                 <w:szCs w:val="18"/>
               </w:rPr>
             </w:pPr>
             <w:r>
               <w:rPr>
-                <w:rFonts w:asciiTheme="minorHAnsi" w:hAnsiTheme="minorHAnsi" w:cstheme="minorBidi"/>
+                <w:rFonts w:asciiTheme="minorHAnsi" w:hAnsiTheme="minorHAnsi" w:cstheme="minorHAnsi"/>
                 <w:sz w:val="18"/>
                 <w:szCs w:val="18"/>
               </w:rPr>
-              <w:lastRenderedPageBreak/>
               <w:t>1</w:t>
             </w:r>
           </w:p>
@@ -3423,11 +3393,17 @@
           <w:p>
             <w:pPr>
               <w:rPr>
-                <w:rFonts w:asciiTheme="minorHAnsi" w:hAnsiTheme="minorHAnsi" w:cstheme="minorBidi"/>
+                <w:rFonts w:asciiTheme="minorHAnsi" w:hAnsiTheme="minorHAnsi" w:cstheme="minorHAnsi"/>
                 <w:sz w:val="18"/>
                 <w:szCs w:val="18"/>
               </w:rPr>
             </w:pPr>
+            <w:r>
+              <w:rPr>
+                <w:rFonts w:asciiTheme="minorHAnsi" w:hAnsiTheme="minorHAnsi" w:cstheme="minorHAnsi"/>
+              </w:rPr>
+              <w:t>Allereerst zal ik mij verdiepen in de Agile Scrum methodiek, wat zich vertaalt naar concrete stappen zoals het deelnemen aan Scrum-meetings en het actief bijdragen aan de sprintplanning en retrospectieve sessies.</w:t>
+            </w:r>
           </w:p>
         </w:tc>
       </w:tr>
@@ -3440,18 +3416,26 @@
             <w:pPr>
               <w:jc w:val="center"/>
               <w:rPr>
-                <w:rFonts w:asciiTheme="minorHAnsi" w:hAnsiTheme="minorHAnsi" w:cstheme="minorBidi"/>
+                <w:rFonts w:asciiTheme="minorHAnsi" w:hAnsiTheme="minorHAnsi" w:cstheme="minorHAnsi"/>
                 <w:sz w:val="18"/>
                 <w:szCs w:val="18"/>
               </w:rPr>
             </w:pPr>
             <w:r>
               <w:rPr>
-                <w:rFonts w:asciiTheme="minorHAnsi" w:hAnsiTheme="minorHAnsi" w:cstheme="minorBidi"/>
+                <w:rFonts w:asciiTheme="minorHAnsi" w:hAnsiTheme="minorHAnsi" w:cstheme="minorHAnsi"/>
                 <w:sz w:val="18"/>
                 <w:szCs w:val="18"/>
               </w:rPr>
               <w:t>2</w:t>
+            </w:r>
+            <w:r>
+              <w:rPr>
+                <w:rFonts w:asciiTheme="minorHAnsi" w:hAnsiTheme="minorHAnsi" w:cstheme="minorHAnsi"/>
+                <w:sz w:val="18"/>
+                <w:szCs w:val="18"/>
+              </w:rPr>
+              <w:t xml:space="preserve"> + 3</w:t>
             </w:r>
           </w:p>
         </w:tc>
@@ -3462,11 +3446,17 @@
           <w:p>
             <w:pPr>
               <w:rPr>
-                <w:rFonts w:asciiTheme="minorHAnsi" w:hAnsiTheme="minorHAnsi" w:cstheme="minorBidi"/>
+                <w:rFonts w:asciiTheme="minorHAnsi" w:hAnsiTheme="minorHAnsi" w:cstheme="minorHAnsi"/>
                 <w:sz w:val="18"/>
                 <w:szCs w:val="18"/>
               </w:rPr>
             </w:pPr>
+            <w:r>
+              <w:rPr>
+                <w:rFonts w:asciiTheme="minorHAnsi" w:hAnsiTheme="minorHAnsi" w:cstheme="minorHAnsi"/>
+              </w:rPr>
+              <w:t>Op het gebied van communicatie en samenwerking zal ik regelmatig deelnemen aan teammeetings, waarbij ik mijn bevindingen presenteer en constructieve feedback ontvang. Dit zal niet alleen mijn mondelinge communicatievaardigheden verbeteren, maar ook mijn vermogen om effectief te werken in een team.</w:t>
+            </w:r>
           </w:p>
         </w:tc>
       </w:tr>
@@ -3479,53 +3469,14 @@
             <w:pPr>
               <w:jc w:val="center"/>
               <w:rPr>
-                <w:rFonts w:asciiTheme="minorHAnsi" w:hAnsiTheme="minorHAnsi" w:cstheme="minorBidi"/>
+                <w:rFonts w:asciiTheme="minorHAnsi" w:hAnsiTheme="minorHAnsi" w:cstheme="minorHAnsi"/>
                 <w:sz w:val="18"/>
                 <w:szCs w:val="18"/>
               </w:rPr>
             </w:pPr>
             <w:r>
               <w:rPr>
-                <w:rFonts w:asciiTheme="minorHAnsi" w:hAnsiTheme="minorHAnsi" w:cstheme="minorBidi"/>
-                <w:sz w:val="18"/>
-                <w:szCs w:val="18"/>
-              </w:rPr>
-              <w:t>3</w:t>
-            </w:r>
-          </w:p>
-        </w:tc>
-        <w:tc>
-          <w:tcPr>
-            <w:tcW w:w="8117" w:type="dxa"/>
-          </w:tcPr>
-          <w:p>
-            <w:pPr>
-              <w:rPr>
-                <w:rFonts w:asciiTheme="minorHAnsi" w:hAnsiTheme="minorHAnsi" w:cstheme="minorBidi"/>
-                <w:sz w:val="18"/>
-                <w:szCs w:val="18"/>
-              </w:rPr>
-            </w:pPr>
-          </w:p>
-        </w:tc>
-      </w:tr>
-      <w:tr>
-        <w:tc>
-          <w:tcPr>
-            <w:tcW w:w="1545" w:type="dxa"/>
-          </w:tcPr>
-          <w:p>
-            <w:pPr>
-              <w:jc w:val="center"/>
-              <w:rPr>
-                <w:rFonts w:asciiTheme="minorHAnsi" w:hAnsiTheme="minorHAnsi" w:cstheme="minorBidi"/>
-                <w:sz w:val="18"/>
-                <w:szCs w:val="18"/>
-              </w:rPr>
-            </w:pPr>
-            <w:r>
-              <w:rPr>
-                <w:rFonts w:asciiTheme="minorHAnsi" w:hAnsiTheme="minorHAnsi" w:cstheme="minorBidi"/>
+                <w:rFonts w:asciiTheme="minorHAnsi" w:hAnsiTheme="minorHAnsi" w:cstheme="minorHAnsi"/>
                 <w:sz w:val="18"/>
                 <w:szCs w:val="18"/>
               </w:rPr>
@@ -3539,12 +3490,17 @@
           </w:tcPr>
           <w:p>
             <w:pPr>
+              <w:pStyle w:val="Normaalweb"/>
               <w:rPr>
-                <w:rFonts w:asciiTheme="minorHAnsi" w:hAnsiTheme="minorHAnsi" w:cstheme="minorBidi"/>
-                <w:sz w:val="18"/>
-                <w:szCs w:val="18"/>
+                <w:rFonts w:asciiTheme="minorHAnsi" w:hAnsiTheme="minorHAnsi" w:cstheme="minorHAnsi"/>
               </w:rPr>
             </w:pPr>
+            <w:r>
+              <w:rPr>
+                <w:rFonts w:asciiTheme="minorHAnsi" w:hAnsiTheme="minorHAnsi" w:cstheme="minorHAnsi"/>
+              </w:rPr>
+              <w:t>Ik ga mijn vaardigheid om problemen op te lossen verbeteren door goed te kijken naar zowel de technische als functionele kanten van het project. Dit betekent dat ik grondige analyses zal maken om problemen te begrijpen, mogelijke oplossingen zal opschrijven en vervolgens weloverwogen beslissingen zal nemen op basis van deze analyses.</w:t>
+            </w:r>
           </w:p>
         </w:tc>
       </w:tr>
@@ -3557,14 +3513,14 @@
             <w:pPr>
               <w:jc w:val="center"/>
               <w:rPr>
-                <w:rFonts w:asciiTheme="minorHAnsi" w:hAnsiTheme="minorHAnsi" w:cstheme="minorBidi"/>
+                <w:rFonts w:asciiTheme="minorHAnsi" w:hAnsiTheme="minorHAnsi" w:cstheme="minorHAnsi"/>
                 <w:sz w:val="18"/>
                 <w:szCs w:val="18"/>
               </w:rPr>
             </w:pPr>
             <w:r>
               <w:rPr>
-                <w:rFonts w:asciiTheme="minorHAnsi" w:hAnsiTheme="minorHAnsi" w:cstheme="minorBidi"/>
+                <w:rFonts w:asciiTheme="minorHAnsi" w:hAnsiTheme="minorHAnsi" w:cstheme="minorHAnsi"/>
                 <w:sz w:val="18"/>
                 <w:szCs w:val="18"/>
               </w:rPr>
@@ -3579,11 +3535,17 @@
           <w:p>
             <w:pPr>
               <w:rPr>
-                <w:rFonts w:asciiTheme="minorHAnsi" w:hAnsiTheme="minorHAnsi" w:cstheme="minorBidi"/>
+                <w:rFonts w:asciiTheme="minorHAnsi" w:hAnsiTheme="minorHAnsi" w:cstheme="minorHAnsi"/>
                 <w:sz w:val="18"/>
                 <w:szCs w:val="18"/>
               </w:rPr>
             </w:pPr>
+            <w:r>
+              <w:rPr>
+                <w:rFonts w:asciiTheme="minorHAnsi" w:hAnsiTheme="minorHAnsi" w:cstheme="minorHAnsi"/>
+              </w:rPr>
+              <w:t>Ik ga actief vragen om feedback van mijn teamleden en begeleiders, en ik zal die feedback gebruiken om beter te worden in wat ik doe. Door open te staan voor suggesties en positieve kritiek, denk ik dat ik steeds beter zal worden in leren en mijn aanpak steeds verder zal verbeteren.</w:t>
+            </w:r>
           </w:p>
         </w:tc>
       </w:tr>
@@ -3596,14 +3558,14 @@
             <w:pPr>
               <w:jc w:val="center"/>
               <w:rPr>
-                <w:rFonts w:asciiTheme="minorHAnsi" w:hAnsiTheme="minorHAnsi" w:cstheme="minorBidi"/>
+                <w:rFonts w:asciiTheme="minorHAnsi" w:hAnsiTheme="minorHAnsi" w:cstheme="minorHAnsi"/>
                 <w:sz w:val="18"/>
                 <w:szCs w:val="18"/>
               </w:rPr>
             </w:pPr>
             <w:r>
               <w:rPr>
-                <w:rFonts w:asciiTheme="minorHAnsi" w:hAnsiTheme="minorHAnsi" w:cstheme="minorBidi"/>
+                <w:rFonts w:asciiTheme="minorHAnsi" w:hAnsiTheme="minorHAnsi" w:cstheme="minorHAnsi"/>
                 <w:sz w:val="18"/>
                 <w:szCs w:val="18"/>
               </w:rPr>
@@ -3617,12 +3579,45 @@
           </w:tcPr>
           <w:p>
             <w:pPr>
+              <w:pStyle w:val="Normaalweb"/>
               <w:rPr>
-                <w:rFonts w:asciiTheme="minorHAnsi" w:hAnsiTheme="minorHAnsi" w:cstheme="minorBidi"/>
-                <w:sz w:val="18"/>
-                <w:szCs w:val="18"/>
+                <w:rFonts w:asciiTheme="minorHAnsi" w:hAnsiTheme="minorHAnsi" w:cstheme="minorHAnsi"/>
               </w:rPr>
             </w:pPr>
+            <w:r>
+              <w:rPr>
+                <w:rFonts w:asciiTheme="minorHAnsi" w:hAnsiTheme="minorHAnsi" w:cstheme="minorHAnsi"/>
+              </w:rPr>
+              <w:t xml:space="preserve">Ik ga werken met methodes zoals Agile Scrum om mijn taken in kleine stukjes op te delen. Bijvoorbeeld, door deel te nemen aan sprintplanningen en het maken van user </w:t>
+            </w:r>
+            <w:proofErr w:type="spellStart"/>
+            <w:r>
+              <w:rPr>
+                <w:rFonts w:asciiTheme="minorHAnsi" w:hAnsiTheme="minorHAnsi" w:cstheme="minorHAnsi"/>
+              </w:rPr>
+              <w:t>stories</w:t>
+            </w:r>
+            <w:proofErr w:type="spellEnd"/>
+            <w:r>
+              <w:rPr>
+                <w:rFonts w:asciiTheme="minorHAnsi" w:hAnsiTheme="minorHAnsi" w:cstheme="minorHAnsi"/>
+              </w:rPr>
+              <w:t>, kan ik mijn werk op een duidelijke en stapsgewijze manier aanpakken.</w:t>
+            </w:r>
+          </w:p>
+          <w:p>
+            <w:pPr>
+              <w:pStyle w:val="Normaalweb"/>
+              <w:rPr>
+                <w:rFonts w:asciiTheme="minorHAnsi" w:hAnsiTheme="minorHAnsi" w:cstheme="minorHAnsi"/>
+              </w:rPr>
+            </w:pPr>
+            <w:r>
+              <w:rPr>
+                <w:rFonts w:asciiTheme="minorHAnsi" w:hAnsiTheme="minorHAnsi" w:cstheme="minorHAnsi"/>
+              </w:rPr>
+              <w:t>Verder zal ik regelmatig kijken hoe het gaat en als dat nodig is, pas ik mijn aanpak aan. Het gebruik van handige projectmanagementtools en meedoen aan teambijeenkomsten helpt om mijn werk gestructureerd en volgens een bepaalde methode te doen.</w:t>
+            </w:r>
           </w:p>
         </w:tc>
       </w:tr>
@@ -3630,7 +3625,7 @@
     <w:p>
       <w:pPr>
         <w:rPr>
-          <w:rFonts w:asciiTheme="minorHAnsi" w:hAnsiTheme="minorHAnsi" w:cstheme="minorBidi"/>
+          <w:rFonts w:asciiTheme="minorHAnsi" w:hAnsiTheme="minorHAnsi" w:cstheme="minorHAnsi"/>
           <w:b/>
           <w:bCs/>
           <w:i/>
@@ -3646,7 +3641,7 @@
           <w:numId w:val="1"/>
         </w:numPr>
         <w:rPr>
-          <w:rFonts w:asciiTheme="minorHAnsi" w:eastAsiaTheme="minorEastAsia" w:hAnsiTheme="minorHAnsi" w:cstheme="minorBidi"/>
+          <w:rFonts w:asciiTheme="minorHAnsi" w:eastAsiaTheme="minorEastAsia" w:hAnsiTheme="minorHAnsi" w:cstheme="minorHAnsi"/>
           <w:b/>
           <w:bCs/>
           <w:szCs w:val="22"/>
@@ -3654,7 +3649,7 @@
       </w:pPr>
       <w:r>
         <w:rPr>
-          <w:rFonts w:asciiTheme="minorHAnsi" w:hAnsiTheme="minorHAnsi" w:cstheme="minorBidi"/>
+          <w:rFonts w:asciiTheme="minorHAnsi" w:hAnsiTheme="minorHAnsi" w:cstheme="minorHAnsi"/>
           <w:b/>
           <w:bCs/>
         </w:rPr>
@@ -3662,140 +3657,11 @@
       </w:r>
       <w:r>
         <w:rPr>
-          <w:rFonts w:asciiTheme="minorHAnsi" w:hAnsiTheme="minorHAnsi" w:cstheme="minorBidi"/>
+          <w:rFonts w:asciiTheme="minorHAnsi" w:hAnsiTheme="minorHAnsi" w:cstheme="minorHAnsi"/>
           <w:b/>
           <w:bCs/>
         </w:rPr>
         <w:t>:</w:t>
-      </w:r>
-    </w:p>
-    <w:p>
-      <w:pPr>
-        <w:widowControl/>
-        <w:rPr>
-          <w:rFonts w:asciiTheme="minorHAnsi" w:hAnsiTheme="minorHAnsi" w:cstheme="minorHAnsi"/>
-          <w:sz w:val="18"/>
-          <w:szCs w:val="18"/>
-        </w:rPr>
-      </w:pPr>
-      <w:r>
-        <w:rPr>
-          <w:rFonts w:asciiTheme="minorHAnsi" w:hAnsiTheme="minorHAnsi" w:cstheme="minorHAnsi"/>
-          <w:sz w:val="18"/>
-          <w:szCs w:val="18"/>
-        </w:rPr>
-        <w:t xml:space="preserve">        </w:t>
-      </w:r>
-      <w:r>
-        <w:rPr>
-          <w:rFonts w:asciiTheme="minorHAnsi" w:hAnsiTheme="minorHAnsi" w:cstheme="minorHAnsi"/>
-          <w:spacing w:val="-2"/>
-          <w:szCs w:val="22"/>
-        </w:rPr>
-        <w:fldChar w:fldCharType="begin">
-          <w:ffData>
-            <w:name w:val="Text1"/>
-            <w:enabled/>
-            <w:calcOnExit w:val="0"/>
-            <w:textInput/>
-          </w:ffData>
-        </w:fldChar>
-      </w:r>
-      <w:r>
-        <w:rPr>
-          <w:rFonts w:asciiTheme="minorHAnsi" w:hAnsiTheme="minorHAnsi" w:cstheme="minorHAnsi"/>
-          <w:spacing w:val="-2"/>
-          <w:szCs w:val="22"/>
-        </w:rPr>
-        <w:instrText xml:space="preserve"> FORMTEXT </w:instrText>
-      </w:r>
-      <w:r>
-        <w:rPr>
-          <w:rFonts w:asciiTheme="minorHAnsi" w:hAnsiTheme="minorHAnsi" w:cstheme="minorHAnsi"/>
-          <w:spacing w:val="-2"/>
-          <w:szCs w:val="22"/>
-        </w:rPr>
-      </w:r>
-      <w:r>
-        <w:rPr>
-          <w:rFonts w:asciiTheme="minorHAnsi" w:hAnsiTheme="minorHAnsi" w:cstheme="minorHAnsi"/>
-          <w:spacing w:val="-2"/>
-          <w:szCs w:val="22"/>
-        </w:rPr>
-        <w:fldChar w:fldCharType="separate"/>
-      </w:r>
-      <w:r>
-        <w:rPr>
-          <w:rFonts w:asciiTheme="minorHAnsi" w:eastAsia="Arial Unicode MS" w:hAnsiTheme="minorHAnsi" w:cstheme="minorHAnsi"/>
-          <w:noProof/>
-          <w:spacing w:val="-2"/>
-          <w:szCs w:val="22"/>
-        </w:rPr>
-        <w:t> </w:t>
-      </w:r>
-      <w:r>
-        <w:rPr>
-          <w:rFonts w:asciiTheme="minorHAnsi" w:eastAsia="Arial Unicode MS" w:hAnsiTheme="minorHAnsi" w:cstheme="minorHAnsi"/>
-          <w:noProof/>
-          <w:spacing w:val="-2"/>
-          <w:szCs w:val="22"/>
-        </w:rPr>
-        <w:t> </w:t>
-      </w:r>
-      <w:r>
-        <w:rPr>
-          <w:rFonts w:asciiTheme="minorHAnsi" w:eastAsia="Arial Unicode MS" w:hAnsiTheme="minorHAnsi" w:cstheme="minorHAnsi"/>
-          <w:noProof/>
-          <w:spacing w:val="-2"/>
-          <w:szCs w:val="22"/>
-        </w:rPr>
-        <w:t> </w:t>
-      </w:r>
-      <w:r>
-        <w:rPr>
-          <w:rFonts w:asciiTheme="minorHAnsi" w:eastAsia="Arial Unicode MS" w:hAnsiTheme="minorHAnsi" w:cstheme="minorHAnsi"/>
-          <w:noProof/>
-          <w:spacing w:val="-2"/>
-          <w:szCs w:val="22"/>
-        </w:rPr>
-        <w:t> </w:t>
-      </w:r>
-      <w:r>
-        <w:rPr>
-          <w:rFonts w:asciiTheme="minorHAnsi" w:eastAsia="Arial Unicode MS" w:hAnsiTheme="minorHAnsi" w:cstheme="minorHAnsi"/>
-          <w:noProof/>
-          <w:spacing w:val="-2"/>
-          <w:szCs w:val="22"/>
-        </w:rPr>
-        <w:t> </w:t>
-      </w:r>
-      <w:r>
-        <w:rPr>
-          <w:rFonts w:asciiTheme="minorHAnsi" w:hAnsiTheme="minorHAnsi" w:cstheme="minorHAnsi"/>
-          <w:spacing w:val="-2"/>
-          <w:szCs w:val="22"/>
-        </w:rPr>
-        <w:fldChar w:fldCharType="end"/>
-      </w:r>
-    </w:p>
-    <w:p>
-      <w:pPr>
-        <w:rPr>
-          <w:rFonts w:asciiTheme="minorHAnsi" w:hAnsiTheme="minorHAnsi" w:cstheme="minorBidi"/>
-        </w:rPr>
-      </w:pPr>
-      <w:r>
-        <w:rPr>
-          <w:rFonts w:asciiTheme="minorHAnsi" w:hAnsiTheme="minorHAnsi" w:cstheme="minorBidi"/>
-        </w:rPr>
-        <w:t xml:space="preserve">--------------------------------------------------------------------------------------------------------------------------------  </w:t>
-      </w:r>
-      <w:r>
-        <w:rPr>
-          <w:rFonts w:asciiTheme="minorHAnsi" w:hAnsiTheme="minorHAnsi" w:cstheme="minorHAnsi"/>
-          <w:szCs w:val="22"/>
-        </w:rPr>
-        <w:tab/>
       </w:r>
     </w:p>
     <w:sectPr>
@@ -4726,6 +4592,22 @@
       </w:tblBorders>
     </w:tblPr>
   </w:style>
+  <w:style w:type="paragraph" w:styleId="Normaalweb">
+    <w:name w:val="Normal (Web)"/>
+    <w:basedOn w:val="Standaard"/>
+    <w:uiPriority w:val="99"/>
+    <w:unhideWhenUsed/>
+    <w:rsid w:val="007A3C2B"/>
+    <w:pPr>
+      <w:widowControl/>
+      <w:spacing w:before="100" w:beforeAutospacing="1" w:after="100" w:afterAutospacing="1"/>
+    </w:pPr>
+    <w:rPr>
+      <w:sz w:val="24"/>
+      <w:szCs w:val="24"/>
+      <w:lang w:val="nl-NL"/>
+    </w:rPr>
+  </w:style>
 </w:styles>
 </file>
 
@@ -5015,21 +4897,10 @@
 </file>
 
 <file path=customXml/item1.xml><?xml version="1.0" encoding="utf-8"?>
-<?mso-contentType ?>
-<FormTemplates xmlns="http://schemas.microsoft.com/sharepoint/v3/contenttype/forms">
-  <Display>DocumentLibraryForm</Display>
-  <Edit>DocumentLibraryForm</Edit>
-  <New>DocumentLibraryForm</New>
-</FormTemplates>
+<b:Sources xmlns:b="http://schemas.openxmlformats.org/officeDocument/2006/bibliography" xmlns="http://schemas.openxmlformats.org/officeDocument/2006/bibliography" SelectedStyle="\APA.XSL" StyleName="APA"/>
 </file>
 
 <file path=customXml/item2.xml><?xml version="1.0" encoding="utf-8"?>
-<p:properties xmlns:p="http://schemas.microsoft.com/office/2006/metadata/properties" xmlns:xsi="http://www.w3.org/2001/XMLSchema-instance" xmlns:pc="http://schemas.microsoft.com/office/infopath/2007/PartnerControls">
-  <documentManagement/>
-</p:properties>
-</file>
-
-<file path=customXml/item3.xml><?xml version="1.0" encoding="utf-8"?>
 <ct:contentTypeSchema xmlns:ct="http://schemas.microsoft.com/office/2006/metadata/contentType" xmlns:ma="http://schemas.microsoft.com/office/2006/metadata/properties/metaAttributes" ct:_="" ma:_="" ma:contentTypeName="Document" ma:contentTypeID="0x0101006E2266C429646E4EBD6404B6EA8A4485" ma:contentTypeVersion="0" ma:contentTypeDescription="Create a new document." ma:contentTypeScope="" ma:versionID="84cb85dfad10a4f87f2f5e3abdc78583">
   <xsd:schema xmlns:xsd="http://www.w3.org/2001/XMLSchema" xmlns:xs="http://www.w3.org/2001/XMLSchema" xmlns:p="http://schemas.microsoft.com/office/2006/metadata/properties" targetNamespace="http://schemas.microsoft.com/office/2006/metadata/properties" ma:root="true" ma:fieldsID="067e30616eeadeb776f014c5fbcfd813">
     <xsd:element name="properties">
@@ -5143,28 +5014,30 @@
 </ct:contentTypeSchema>
 </file>
 
+<file path=customXml/item3.xml><?xml version="1.0" encoding="utf-8"?>
+<p:properties xmlns:p="http://schemas.microsoft.com/office/2006/metadata/properties" xmlns:xsi="http://www.w3.org/2001/XMLSchema-instance" xmlns:pc="http://schemas.microsoft.com/office/infopath/2007/PartnerControls">
+  <documentManagement/>
+</p:properties>
+</file>
+
 <file path=customXml/item4.xml><?xml version="1.0" encoding="utf-8"?>
-<b:Sources xmlns:b="http://schemas.openxmlformats.org/officeDocument/2006/bibliography" xmlns="http://schemas.openxmlformats.org/officeDocument/2006/bibliography" SelectedStyle="\APA.XSL" StyleName="APA"/>
+<?mso-contentType ?>
+<FormTemplates xmlns="http://schemas.microsoft.com/sharepoint/v3/contenttype/forms">
+  <Display>DocumentLibraryForm</Display>
+  <Edit>DocumentLibraryForm</Edit>
+  <New>DocumentLibraryForm</New>
+</FormTemplates>
 </file>
 
 <file path=customXml/itemProps1.xml><?xml version="1.0" encoding="utf-8"?>
-<ds:datastoreItem xmlns:ds="http://schemas.openxmlformats.org/officeDocument/2006/customXml" ds:itemID="{1397ECCB-8239-45C4-8B31-7B3E4A767CD4}">
+<ds:datastoreItem xmlns:ds="http://schemas.openxmlformats.org/officeDocument/2006/customXml" ds:itemID="{24C28903-9712-4203-A694-EB14276F702F}">
   <ds:schemaRefs>
-    <ds:schemaRef ds:uri="http://schemas.microsoft.com/sharepoint/v3/contenttype/forms"/>
+    <ds:schemaRef ds:uri="http://schemas.openxmlformats.org/officeDocument/2006/bibliography"/>
   </ds:schemaRefs>
 </ds:datastoreItem>
 </file>
 
 <file path=customXml/itemProps2.xml><?xml version="1.0" encoding="utf-8"?>
-<ds:datastoreItem xmlns:ds="http://schemas.openxmlformats.org/officeDocument/2006/customXml" ds:itemID="{B08798C2-0EC1-453E-BBD0-26877EC47E86}">
-  <ds:schemaRefs>
-    <ds:schemaRef ds:uri="http://schemas.microsoft.com/office/2006/metadata/properties"/>
-    <ds:schemaRef ds:uri="http://schemas.microsoft.com/office/infopath/2007/PartnerControls"/>
-  </ds:schemaRefs>
-</ds:datastoreItem>
-</file>
-
-<file path=customXml/itemProps3.xml><?xml version="1.0" encoding="utf-8"?>
 <ds:datastoreItem xmlns:ds="http://schemas.openxmlformats.org/officeDocument/2006/customXml" ds:itemID="{C5ACB1AA-01B0-4A19-A96E-CC6F58308DE9}">
   <ds:schemaRefs>
     <ds:schemaRef ds:uri="http://schemas.microsoft.com/office/2006/metadata/contentType"/>
@@ -5180,10 +5053,19 @@
 </ds:datastoreItem>
 </file>
 
+<file path=customXml/itemProps3.xml><?xml version="1.0" encoding="utf-8"?>
+<ds:datastoreItem xmlns:ds="http://schemas.openxmlformats.org/officeDocument/2006/customXml" ds:itemID="{B08798C2-0EC1-453E-BBD0-26877EC47E86}">
+  <ds:schemaRefs>
+    <ds:schemaRef ds:uri="http://schemas.microsoft.com/office/2006/metadata/properties"/>
+    <ds:schemaRef ds:uri="http://schemas.microsoft.com/office/infopath/2007/PartnerControls"/>
+  </ds:schemaRefs>
+</ds:datastoreItem>
+</file>
+
 <file path=customXml/itemProps4.xml><?xml version="1.0" encoding="utf-8"?>
-<ds:datastoreItem xmlns:ds="http://schemas.openxmlformats.org/officeDocument/2006/customXml" ds:itemID="{24C28903-9712-4203-A694-EB14276F702F}">
+<ds:datastoreItem xmlns:ds="http://schemas.openxmlformats.org/officeDocument/2006/customXml" ds:itemID="{1397ECCB-8239-45C4-8B31-7B3E4A767CD4}">
   <ds:schemaRefs>
-    <ds:schemaRef ds:uri="http://schemas.openxmlformats.org/officeDocument/2006/bibliography"/>
+    <ds:schemaRef ds:uri="http://schemas.microsoft.com/sharepoint/v3/contenttype/forms"/>
   </ds:schemaRefs>
 </ds:datastoreItem>
 </file>
</xml_diff>